<commit_message>
bug fixes working through helpfile
</commit_message>
<xml_diff>
--- a/prettyhelpfile.docx
+++ b/prettyhelpfile.docx
@@ -65,19 +65,7 @@
           <w:rPr>
             <w:rStyle w:val="Hyperlink"/>
           </w:rPr>
-          <w:t>htt</w:t>
-        </w:r>
-        <w:r>
-          <w:rPr>
-            <w:rStyle w:val="Hyperlink"/>
-          </w:rPr>
-          <w:t>p</w:t>
-        </w:r>
-        <w:r>
-          <w:rPr>
-            <w:rStyle w:val="Hyperlink"/>
-          </w:rPr>
-          <w:t>s://github.com/FernaldLab/behaviorcode</w:t>
+          <w:t>https://github.com/FernaldLab/behaviorcode</w:t>
         </w:r>
       </w:hyperlink>
       <w:r>
@@ -765,14 +753,7 @@
                 <w:rFonts w:ascii="Menlo Regular" w:hAnsi="Menlo Regular" w:cs="Menlo Regular"/>
                 <w:sz w:val="22"/>
               </w:rPr>
-              <w:t>my_data</w:t>
-            </w:r>
-            <w:r>
-              <w:rPr>
-                <w:rFonts w:ascii="Menlo Regular" w:hAnsi="Menlo Regular" w:cs="Menlo Regular"/>
-                <w:sz w:val="22"/>
-              </w:rPr>
-              <w:t>[[1]]</w:t>
+              <w:t>my_data[[1]]</w:t>
             </w:r>
           </w:p>
         </w:tc>
@@ -1184,7 +1165,21 @@
                 <w:rFonts w:ascii="Menlo Regular" w:hAnsi="Menlo Regular" w:cs="Menlo Regular"/>
                 <w:sz w:val="22"/>
               </w:rPr>
-              <w:t>pairMyLogs = function(subjectLog, followupGroupNames) {</w:t>
+              <w:t>pairMyLogs = functio</w:t>
+            </w:r>
+            <w:r>
+              <w:rPr>
+                <w:rFonts w:ascii="Menlo Regular" w:hAnsi="Menlo Regular" w:cs="Menlo Regular"/>
+                <w:sz w:val="22"/>
+              </w:rPr>
+              <w:t>n(subjectLog, followupGroup</w:t>
+            </w:r>
+            <w:r>
+              <w:rPr>
+                <w:rFonts w:ascii="Menlo Regular" w:hAnsi="Menlo Regular" w:cs="Menlo Regular"/>
+                <w:sz w:val="22"/>
+              </w:rPr>
+              <w:t>) {</w:t>
             </w:r>
           </w:p>
           <w:p>
@@ -2976,6 +2971,9 @@
         <w:jc w:val="center"/>
       </w:pPr>
       <w:r>
+        <w:rPr>
+          <w:noProof/>
+        </w:rPr>
         <w:drawing>
           <wp:inline distT="0" distB="0" distL="0" distR="0" wp14:anchorId="3E329B03" wp14:editId="09B899D7">
             <wp:extent cx="2939143" cy="2547957"/>
@@ -3071,7 +3069,23 @@
                 <w:rFonts w:ascii="Menlo Regular" w:hAnsi="Menlo Regular" w:cs="Menlo Regular"/>
                 <w:sz w:val="22"/>
               </w:rPr>
-              <w:t>.compareBasicStats(my_data, "~/Desktop/</w:t>
+              <w:t>.</w:t>
+            </w:r>
+            <w:proofErr w:type="spellStart"/>
+            <w:r>
+              <w:rPr>
+                <w:rFonts w:ascii="Menlo Regular" w:hAnsi="Menlo Regular" w:cs="Menlo Regular"/>
+                <w:sz w:val="22"/>
+              </w:rPr>
+              <w:t>compareBasicStats</w:t>
+            </w:r>
+            <w:proofErr w:type="spellEnd"/>
+            <w:r>
+              <w:rPr>
+                <w:rFonts w:ascii="Menlo Regular" w:hAnsi="Menlo Regular" w:cs="Menlo Regular"/>
+                <w:sz w:val="22"/>
+              </w:rPr>
+              <w:t>(my_data, "~/Desktop/</w:t>
             </w:r>
             <w:r>
               <w:rPr>
@@ -3124,7 +3138,15 @@
         </w:numPr>
       </w:pPr>
       <w:r>
-        <w:t>For each folder of logs (group/timepoint), an excel file called data_&lt;foldername&gt;.csv that has the counts and durations for each behavior in each log.</w:t>
+        <w:t>For each folder of logs (group/timepoint), an excel file called data_&lt;foldername&gt;.</w:t>
+      </w:r>
+      <w:proofErr w:type="spellStart"/>
+      <w:r>
+        <w:t>csv</w:t>
+      </w:r>
+      <w:proofErr w:type="spellEnd"/>
+      <w:r>
+        <w:t xml:space="preserve"> that has the counts and durations for each behavior in each log.</w:t>
       </w:r>
     </w:p>
     <w:p>
@@ -3136,7 +3158,23 @@
         </w:numPr>
       </w:pPr>
       <w:r>
-        <w:t>For each experimental group and pair of timepoints, an excel file called diffs_&lt;groupname&gt;_&lt;timepoint1&gt;&lt;timepoint2&gt;.csv giving the difference in counts and durations for each behavior in each log between timepoints (ie count at timepoint2 minus count at timepoint 1).</w:t>
+        <w:t>For each experimental group and pair of timepoints, an excel file called diffs_&lt;</w:t>
+      </w:r>
+      <w:proofErr w:type="spellStart"/>
+      <w:r>
+        <w:t>groupname</w:t>
+      </w:r>
+      <w:proofErr w:type="spellEnd"/>
+      <w:r>
+        <w:t>&gt;_&lt;timepoint1&gt;&lt;timepoint2&gt;.</w:t>
+      </w:r>
+      <w:proofErr w:type="spellStart"/>
+      <w:r>
+        <w:t>csv</w:t>
+      </w:r>
+      <w:proofErr w:type="spellEnd"/>
+      <w:r>
+        <w:t xml:space="preserve"> giving the difference in counts and durations for each behavior in each log between timepoints (ie count at timepoint2 minus count at timepoint 1).</w:t>
       </w:r>
     </w:p>
     <w:p>
@@ -3289,7 +3327,23 @@
                 <w:rFonts w:ascii="Menlo Regular" w:hAnsi="Menlo Regular" w:cs="Menlo Regular"/>
                 <w:sz w:val="22"/>
               </w:rPr>
-              <w:t>.compareBasicStats(my_data, "~/Desktop/</w:t>
+              <w:t>.</w:t>
+            </w:r>
+            <w:proofErr w:type="spellStart"/>
+            <w:r>
+              <w:rPr>
+                <w:rFonts w:ascii="Menlo Regular" w:hAnsi="Menlo Regular" w:cs="Menlo Regular"/>
+                <w:sz w:val="22"/>
+              </w:rPr>
+              <w:t>compareBasicStats</w:t>
+            </w:r>
+            <w:proofErr w:type="spellEnd"/>
+            <w:r>
+              <w:rPr>
+                <w:rFonts w:ascii="Menlo Regular" w:hAnsi="Menlo Regular" w:cs="Menlo Regular"/>
+                <w:sz w:val="22"/>
+              </w:rPr>
+              <w:t>(my_data, "~/Desktop/</w:t>
             </w:r>
             <w:r>
               <w:rPr>
@@ -3364,7 +3418,23 @@
                 <w:rFonts w:ascii="Menlo Regular" w:hAnsi="Menlo Regular" w:cs="Menlo Regular"/>
                 <w:sz w:val="22"/>
               </w:rPr>
-              <w:t>.compareBasicStats(my_data, "~/Desktop/</w:t>
+              <w:t>.</w:t>
+            </w:r>
+            <w:proofErr w:type="spellStart"/>
+            <w:r>
+              <w:rPr>
+                <w:rFonts w:ascii="Menlo Regular" w:hAnsi="Menlo Regular" w:cs="Menlo Regular"/>
+                <w:sz w:val="22"/>
+              </w:rPr>
+              <w:t>compareBasicStats</w:t>
+            </w:r>
+            <w:proofErr w:type="spellEnd"/>
+            <w:r>
+              <w:rPr>
+                <w:rFonts w:ascii="Menlo Regular" w:hAnsi="Menlo Regular" w:cs="Menlo Regular"/>
+                <w:sz w:val="22"/>
+              </w:rPr>
+              <w:t>(my_data, "~/Desktop/</w:t>
             </w:r>
             <w:r>
               <w:rPr>
@@ -3439,7 +3509,23 @@
                 <w:rFonts w:ascii="Menlo Regular" w:hAnsi="Menlo Regular" w:cs="Menlo Regular"/>
                 <w:sz w:val="22"/>
               </w:rPr>
-              <w:t>.compareBasicStats(my_data, "~/Desktop/</w:t>
+              <w:t>.</w:t>
+            </w:r>
+            <w:proofErr w:type="spellStart"/>
+            <w:r>
+              <w:rPr>
+                <w:rFonts w:ascii="Menlo Regular" w:hAnsi="Menlo Regular" w:cs="Menlo Regular"/>
+                <w:sz w:val="22"/>
+              </w:rPr>
+              <w:t>compareBasicStats</w:t>
+            </w:r>
+            <w:proofErr w:type="spellEnd"/>
+            <w:r>
+              <w:rPr>
+                <w:rFonts w:ascii="Menlo Regular" w:hAnsi="Menlo Regular" w:cs="Menlo Regular"/>
+                <w:sz w:val="22"/>
+              </w:rPr>
+              <w:t>(my_data, "~/Desktop/</w:t>
             </w:r>
             <w:r>
               <w:rPr>
@@ -3499,12 +3585,21 @@
       <w:r>
         <w:t xml:space="preserve">parameter (for unpaired tests on groups and diffs) and/or the </w:t>
       </w:r>
+      <w:proofErr w:type="spellStart"/>
       <w:r>
         <w:rPr>
           <w:rFonts w:ascii="Menlo Regular" w:hAnsi="Menlo Regular" w:cs="Menlo Regular"/>
           <w:sz w:val="22"/>
         </w:rPr>
-        <w:t xml:space="preserve">paired_tests </w:t>
+        <w:t>paired_tests</w:t>
+      </w:r>
+      <w:proofErr w:type="spellEnd"/>
+      <w:r>
+        <w:rPr>
+          <w:rFonts w:ascii="Menlo Regular" w:hAnsi="Menlo Regular" w:cs="Menlo Regular"/>
+          <w:sz w:val="22"/>
+        </w:rPr>
+        <w:t xml:space="preserve"> </w:t>
       </w:r>
       <w:r>
         <w:t>parameter (for paired tests on timepoints). For example, to use just the t-test and the Mann-Whitney test, you could call</w:t>
@@ -3546,7 +3641,23 @@
                 <w:rFonts w:ascii="Menlo Regular" w:hAnsi="Menlo Regular" w:cs="Menlo Regular"/>
                 <w:sz w:val="22"/>
               </w:rPr>
-              <w:t>.compareBasicStats(my_data, "~/Desktop/</w:t>
+              <w:t>.</w:t>
+            </w:r>
+            <w:proofErr w:type="spellStart"/>
+            <w:r>
+              <w:rPr>
+                <w:rFonts w:ascii="Menlo Regular" w:hAnsi="Menlo Regular" w:cs="Menlo Regular"/>
+                <w:sz w:val="22"/>
+              </w:rPr>
+              <w:t>compareBasicStats</w:t>
+            </w:r>
+            <w:proofErr w:type="spellEnd"/>
+            <w:r>
+              <w:rPr>
+                <w:rFonts w:ascii="Menlo Regular" w:hAnsi="Menlo Regular" w:cs="Menlo Regular"/>
+                <w:sz w:val="22"/>
+              </w:rPr>
+              <w:t>(my_data, "~/Desktop/</w:t>
             </w:r>
             <w:r>
               <w:rPr>
@@ -3567,7 +3678,71 @@
                 <w:rFonts w:ascii="Menlo Regular" w:hAnsi="Menlo Regular" w:cs="Menlo Regular"/>
                 <w:sz w:val="22"/>
               </w:rPr>
-              <w:t>, tests = list(ttest = t.test, mannwhitney = wilcox.test)</w:t>
+              <w:t>, tests = list(</w:t>
+            </w:r>
+            <w:proofErr w:type="spellStart"/>
+            <w:r>
+              <w:rPr>
+                <w:rFonts w:ascii="Menlo Regular" w:hAnsi="Menlo Regular" w:cs="Menlo Regular"/>
+                <w:sz w:val="22"/>
+              </w:rPr>
+              <w:t>ttest</w:t>
+            </w:r>
+            <w:proofErr w:type="spellEnd"/>
+            <w:r>
+              <w:rPr>
+                <w:rFonts w:ascii="Menlo Regular" w:hAnsi="Menlo Regular" w:cs="Menlo Regular"/>
+                <w:sz w:val="22"/>
+              </w:rPr>
+              <w:t xml:space="preserve"> = </w:t>
+            </w:r>
+            <w:proofErr w:type="spellStart"/>
+            <w:r>
+              <w:rPr>
+                <w:rFonts w:ascii="Menlo Regular" w:hAnsi="Menlo Regular" w:cs="Menlo Regular"/>
+                <w:sz w:val="22"/>
+              </w:rPr>
+              <w:t>t.test</w:t>
+            </w:r>
+            <w:proofErr w:type="spellEnd"/>
+            <w:r>
+              <w:rPr>
+                <w:rFonts w:ascii="Menlo Regular" w:hAnsi="Menlo Regular" w:cs="Menlo Regular"/>
+                <w:sz w:val="22"/>
+              </w:rPr>
+              <w:t xml:space="preserve">, </w:t>
+            </w:r>
+            <w:proofErr w:type="spellStart"/>
+            <w:r>
+              <w:rPr>
+                <w:rFonts w:ascii="Menlo Regular" w:hAnsi="Menlo Regular" w:cs="Menlo Regular"/>
+                <w:sz w:val="22"/>
+              </w:rPr>
+              <w:t>mannwhitney</w:t>
+            </w:r>
+            <w:proofErr w:type="spellEnd"/>
+            <w:r>
+              <w:rPr>
+                <w:rFonts w:ascii="Menlo Regular" w:hAnsi="Menlo Regular" w:cs="Menlo Regular"/>
+                <w:sz w:val="22"/>
+              </w:rPr>
+              <w:t xml:space="preserve"> = </w:t>
+            </w:r>
+            <w:proofErr w:type="spellStart"/>
+            <w:r>
+              <w:rPr>
+                <w:rFonts w:ascii="Menlo Regular" w:hAnsi="Menlo Regular" w:cs="Menlo Regular"/>
+                <w:sz w:val="22"/>
+              </w:rPr>
+              <w:t>wilcox.test</w:t>
+            </w:r>
+            <w:proofErr w:type="spellEnd"/>
+            <w:r>
+              <w:rPr>
+                <w:rFonts w:ascii="Menlo Regular" w:hAnsi="Menlo Regular" w:cs="Menlo Regular"/>
+                <w:sz w:val="22"/>
+              </w:rPr>
+              <w:t>)</w:t>
             </w:r>
             <w:r>
               <w:rPr>
@@ -3604,6 +3779,7 @@
       <w:r>
         <w:t xml:space="preserve">, and must return a list with the p-value as an element called </w:t>
       </w:r>
+      <w:proofErr w:type="spellStart"/>
       <w:r>
         <w:rPr>
           <w:rFonts w:ascii="Menlo Regular" w:hAnsi="Menlo Regular" w:cs="Menlo Regular"/>
@@ -3611,6 +3787,7 @@
         </w:rPr>
         <w:t>p.value</w:t>
       </w:r>
+      <w:proofErr w:type="spellEnd"/>
       <w:r>
         <w:t>. Most unpaired stats tests built into R work this way already. If you need to pass an argument to a function, you can write a wrapper for it; for example, the paired t-test is given as</w:t>
       </w:r>
@@ -3653,12 +3830,37 @@
               </w:rPr>
               <w:t>.</w:t>
             </w:r>
-            <w:r>
-              <w:rPr>
-                <w:rFonts w:ascii="Menlo Regular" w:hAnsi="Menlo Regular" w:cs="Menlo Regular"/>
-                <w:sz w:val="22"/>
-              </w:rPr>
-              <w:t>pairedTTest = function(x,y) {</w:t>
+            <w:proofErr w:type="spellStart"/>
+            <w:r>
+              <w:rPr>
+                <w:rFonts w:ascii="Menlo Regular" w:hAnsi="Menlo Regular" w:cs="Menlo Regular"/>
+                <w:sz w:val="22"/>
+              </w:rPr>
+              <w:t>pairedTTest</w:t>
+            </w:r>
+            <w:proofErr w:type="spellEnd"/>
+            <w:r>
+              <w:rPr>
+                <w:rFonts w:ascii="Menlo Regular" w:hAnsi="Menlo Regular" w:cs="Menlo Regular"/>
+                <w:sz w:val="22"/>
+              </w:rPr>
+              <w:t xml:space="preserve"> = function(</w:t>
+            </w:r>
+            <w:proofErr w:type="spellStart"/>
+            <w:r>
+              <w:rPr>
+                <w:rFonts w:ascii="Menlo Regular" w:hAnsi="Menlo Regular" w:cs="Menlo Regular"/>
+                <w:sz w:val="22"/>
+              </w:rPr>
+              <w:t>x,y</w:t>
+            </w:r>
+            <w:proofErr w:type="spellEnd"/>
+            <w:r>
+              <w:rPr>
+                <w:rFonts w:ascii="Menlo Regular" w:hAnsi="Menlo Regular" w:cs="Menlo Regular"/>
+                <w:sz w:val="22"/>
+              </w:rPr>
+              <w:t>) {</w:t>
             </w:r>
           </w:p>
           <w:p>
@@ -3681,7 +3883,39 @@
                 <w:sz w:val="22"/>
               </w:rPr>
               <w:tab/>
-              <w:t>return(t.test(x,y,paired = TRUE))</w:t>
+              <w:t>return(</w:t>
+            </w:r>
+            <w:proofErr w:type="spellStart"/>
+            <w:r>
+              <w:rPr>
+                <w:rFonts w:ascii="Menlo Regular" w:hAnsi="Menlo Regular" w:cs="Menlo Regular"/>
+                <w:sz w:val="22"/>
+              </w:rPr>
+              <w:t>t.test</w:t>
+            </w:r>
+            <w:proofErr w:type="spellEnd"/>
+            <w:r>
+              <w:rPr>
+                <w:rFonts w:ascii="Menlo Regular" w:hAnsi="Menlo Regular" w:cs="Menlo Regular"/>
+                <w:sz w:val="22"/>
+              </w:rPr>
+              <w:t>(</w:t>
+            </w:r>
+            <w:proofErr w:type="spellStart"/>
+            <w:r>
+              <w:rPr>
+                <w:rFonts w:ascii="Menlo Regular" w:hAnsi="Menlo Regular" w:cs="Menlo Regular"/>
+                <w:sz w:val="22"/>
+              </w:rPr>
+              <w:t>x,y,paired</w:t>
+            </w:r>
+            <w:proofErr w:type="spellEnd"/>
+            <w:r>
+              <w:rPr>
+                <w:rFonts w:ascii="Menlo Regular" w:hAnsi="Menlo Regular" w:cs="Menlo Regular"/>
+                <w:sz w:val="22"/>
+              </w:rPr>
+              <w:t xml:space="preserve"> = TRUE))</w:t>
             </w:r>
           </w:p>
           <w:p>
@@ -3727,16 +3961,26 @@
           <w:sz w:val="22"/>
           <w:szCs w:val="22"/>
         </w:rPr>
-        <w:t>.runStats</w:t>
-      </w:r>
+        <w:t>.</w:t>
+      </w:r>
+      <w:proofErr w:type="spellStart"/>
       <w:r>
         <w:rPr>
           <w:rFonts w:ascii="Menlo Regular" w:hAnsi="Menlo Regular" w:cs="Menlo Regular"/>
           <w:sz w:val="22"/>
           <w:szCs w:val="22"/>
         </w:rPr>
+        <w:t>runStats</w:t>
+      </w:r>
+      <w:r>
+        <w:rPr>
+          <w:rFonts w:ascii="Menlo Regular" w:hAnsi="Menlo Regular" w:cs="Menlo Regular"/>
+          <w:sz w:val="22"/>
+          <w:szCs w:val="22"/>
+        </w:rPr>
         <w:t>TwoGroups</w:t>
       </w:r>
+      <w:proofErr w:type="spellEnd"/>
       <w:r>
         <w:rPr>
           <w:rFonts w:ascii="Menlo Regular" w:hAnsi="Menlo Regular" w:cs="Menlo Regular"/>
@@ -3771,6 +4015,7 @@
       <w:r>
         <w:t xml:space="preserve"> To run a different test on latencies, use the parameter </w:t>
       </w:r>
+      <w:proofErr w:type="spellStart"/>
       <w:r>
         <w:rPr>
           <w:rFonts w:ascii="Menlo Regular" w:hAnsi="Menlo Regular" w:cs="Menlo Regular"/>
@@ -3778,6 +4023,7 @@
         </w:rPr>
         <w:t>latTests</w:t>
       </w:r>
+      <w:proofErr w:type="spellEnd"/>
       <w:r>
         <w:t xml:space="preserve"> just like </w:t>
       </w:r>
@@ -3791,6 +4037,7 @@
       <w:r>
         <w:t xml:space="preserve"> or </w:t>
       </w:r>
+      <w:proofErr w:type="spellStart"/>
       <w:r>
         <w:rPr>
           <w:rFonts w:ascii="Menlo Regular" w:hAnsi="Menlo Regular" w:cs="Menlo Regular"/>
@@ -3798,6 +4045,7 @@
         </w:rPr>
         <w:t>paired_tests</w:t>
       </w:r>
+      <w:proofErr w:type="spellEnd"/>
       <w:r>
         <w:t>.</w:t>
       </w:r>
@@ -3846,6 +4094,7 @@
               </w:rPr>
               <w:t>.</w:t>
             </w:r>
+            <w:proofErr w:type="spellStart"/>
             <w:r>
               <w:rPr>
                 <w:rFonts w:ascii="Menlo Regular" w:hAnsi="Menlo Regular" w:cs="Menlo Regular"/>
@@ -3853,6 +4102,7 @@
               </w:rPr>
               <w:t>compareTransitionalProbabilities</w:t>
             </w:r>
+            <w:proofErr w:type="spellEnd"/>
             <w:r>
               <w:rPr>
                 <w:rFonts w:ascii="Menlo Regular" w:hAnsi="Menlo Regular" w:cs="Menlo Regular"/>
@@ -3919,7 +4169,15 @@
                 <w:rFonts w:ascii="Menlo Regular" w:hAnsi="Menlo Regular" w:cs="Menlo Regular"/>
                 <w:sz w:val="22"/>
               </w:rPr>
-              <w:t>.compare</w:t>
+              <w:t>.</w:t>
+            </w:r>
+            <w:proofErr w:type="spellStart"/>
+            <w:r>
+              <w:rPr>
+                <w:rFonts w:ascii="Menlo Regular" w:hAnsi="Menlo Regular" w:cs="Menlo Regular"/>
+                <w:sz w:val="22"/>
+              </w:rPr>
+              <w:t>compare</w:t>
             </w:r>
             <w:r>
               <w:rPr>
@@ -3928,6 +4186,7 @@
               </w:rPr>
               <w:t>Entropy</w:t>
             </w:r>
+            <w:proofErr w:type="spellEnd"/>
             <w:r>
               <w:rPr>
                 <w:rFonts w:ascii="Menlo Regular" w:hAnsi="Menlo Regular" w:cs="Menlo Regular"/>
@@ -3962,7 +4221,23 @@
           <w:rFonts w:ascii="Menlo Regular" w:hAnsi="Menlo Regular" w:cs="Menlo Regular"/>
           <w:sz w:val="22"/>
         </w:rPr>
-        <w:t>.compareBasicStats()</w:t>
+        <w:t>.</w:t>
+      </w:r>
+      <w:proofErr w:type="spellStart"/>
+      <w:r>
+        <w:rPr>
+          <w:rFonts w:ascii="Menlo Regular" w:hAnsi="Menlo Regular" w:cs="Menlo Regular"/>
+          <w:sz w:val="22"/>
+        </w:rPr>
+        <w:t>compareBasicStats</w:t>
+      </w:r>
+      <w:proofErr w:type="spellEnd"/>
+      <w:r>
+        <w:rPr>
+          <w:rFonts w:ascii="Menlo Regular" w:hAnsi="Menlo Regular" w:cs="Menlo Regular"/>
+          <w:sz w:val="22"/>
+        </w:rPr>
+        <w:t>()</w:t>
       </w:r>
       <w:r>
         <w:t>, and their outputs also take the same form.</w:t>
@@ -3981,7 +4256,23 @@
     </w:p>
     <w:p>
       <w:r>
-        <w:t xml:space="preserve">To compare behavioral metrics (counts, latencies, etc) with other data, you'll need to get that data into R. To do this, put it in a spreadsheet that has one column with the subject ID (a string of characters that appears in the log names for ONLY ONE subject), one column with the experimental condition (if more than one), and additional columns with each other metric (eg GSI or hormone levels) you want to examine. </w:t>
+        <w:t xml:space="preserve">To compare behavioral metrics (counts, latencies, </w:t>
+      </w:r>
+      <w:proofErr w:type="spellStart"/>
+      <w:r>
+        <w:t>etc</w:t>
+      </w:r>
+      <w:proofErr w:type="spellEnd"/>
+      <w:r>
+        <w:t>) with other data, you'll need to get that data into R. To do this, put it in a spreadsheet that has one column with the subject ID (a string of characters that appears in the log names for ONLY ONE subject), one column with the experimental condition (if more than one), and additional columns with each other metric (</w:t>
+      </w:r>
+      <w:proofErr w:type="spellStart"/>
+      <w:r>
+        <w:t>eg</w:t>
+      </w:r>
+      <w:proofErr w:type="spellEnd"/>
+      <w:r>
+        <w:t xml:space="preserve"> GSI or hormone levels) you want to examine. </w:t>
       </w:r>
       <w:r>
         <w:t xml:space="preserve">If your subject IDs are different at different timepoints, use the ID from the first timepoint. </w:t>
@@ -4050,8 +4341,17 @@
           <w:rFonts w:ascii="Menlo Regular" w:hAnsi="Menlo Regular" w:cs="Menlo Regular"/>
           <w:sz w:val="22"/>
         </w:rPr>
-        <w:t>.csv</w:t>
-      </w:r>
+        <w:t>.</w:t>
+      </w:r>
+      <w:proofErr w:type="spellStart"/>
+      <w:r>
+        <w:rPr>
+          <w:rFonts w:ascii="Menlo Regular" w:hAnsi="Menlo Regular" w:cs="Menlo Regular"/>
+          <w:sz w:val="22"/>
+        </w:rPr>
+        <w:t>csv</w:t>
+      </w:r>
+      <w:proofErr w:type="spellEnd"/>
       <w:r>
         <w:t xml:space="preserve"> – let's say you call it </w:t>
       </w:r>
@@ -4097,12 +4397,21 @@
               </w:rPr>
               <w:t xml:space="preserve">&gt; </w:t>
             </w:r>
-            <w:r>
-              <w:rPr>
-                <w:rFonts w:ascii="Menlo Regular" w:hAnsi="Menlo Regular" w:cs="Menlo Regular"/>
-                <w:sz w:val="22"/>
-              </w:rPr>
-              <w:t>supplementalData &lt;- read.csv('~/Desktop/Data/gsis.csv')</w:t>
+            <w:proofErr w:type="spellStart"/>
+            <w:r>
+              <w:rPr>
+                <w:rFonts w:ascii="Menlo Regular" w:hAnsi="Menlo Regular" w:cs="Menlo Regular"/>
+                <w:sz w:val="22"/>
+              </w:rPr>
+              <w:t>supplementalData</w:t>
+            </w:r>
+            <w:proofErr w:type="spellEnd"/>
+            <w:r>
+              <w:rPr>
+                <w:rFonts w:ascii="Menlo Regular" w:hAnsi="Menlo Regular" w:cs="Menlo Regular"/>
+                <w:sz w:val="22"/>
+              </w:rPr>
+              <w:t xml:space="preserve"> &lt;- read.csv('~/Desktop/Data/gsis.csv')</w:t>
             </w:r>
           </w:p>
         </w:tc>
@@ -4147,6 +4456,7 @@
               </w:rPr>
               <w:t xml:space="preserve">&gt; </w:t>
             </w:r>
+            <w:proofErr w:type="spellStart"/>
             <w:r>
               <w:rPr>
                 <w:rFonts w:ascii="Menlo Regular" w:hAnsi="Menlo Regular" w:cs="Menlo Regular"/>
@@ -4154,6 +4464,7 @@
               </w:rPr>
               <w:t>supplementalData</w:t>
             </w:r>
+            <w:proofErr w:type="spellEnd"/>
           </w:p>
         </w:tc>
       </w:tr>
@@ -4195,8 +4506,17 @@
                 <w:rFonts w:ascii="Menlo Regular" w:hAnsi="Menlo Regular" w:cs="Menlo Regular"/>
                 <w:sz w:val="22"/>
               </w:rPr>
-              <w:t xml:space="preserve">     ID    Condition  GSI Days.in.tank</w:t>
-            </w:r>
+              <w:t xml:space="preserve">     ID    Condition  GSI </w:t>
+            </w:r>
+            <w:proofErr w:type="spellStart"/>
+            <w:r>
+              <w:rPr>
+                <w:rFonts w:ascii="Menlo Regular" w:hAnsi="Menlo Regular" w:cs="Menlo Regular"/>
+                <w:sz w:val="22"/>
+              </w:rPr>
+              <w:t>Days.in.tank</w:t>
+            </w:r>
+            <w:proofErr w:type="spellEnd"/>
           </w:p>
           <w:p>
             <w:pPr>
@@ -4328,12 +4648,53 @@
               </w:rPr>
               <w:t xml:space="preserve">&gt; </w:t>
             </w:r>
-            <w:r>
-              <w:rPr>
-                <w:rFonts w:ascii="Menlo Regular" w:hAnsi="Menlo Regular" w:cs="Menlo Regular"/>
-                <w:sz w:val="22"/>
-              </w:rPr>
-              <w:t>datForCorrelations &lt;- .orderSupplementalData(supplementalData, my_data, 'ID')</w:t>
+            <w:proofErr w:type="spellStart"/>
+            <w:r>
+              <w:rPr>
+                <w:rFonts w:ascii="Menlo Regular" w:hAnsi="Menlo Regular" w:cs="Menlo Regular"/>
+                <w:sz w:val="22"/>
+              </w:rPr>
+              <w:t>datForCorrelations</w:t>
+            </w:r>
+            <w:proofErr w:type="spellEnd"/>
+            <w:r>
+              <w:rPr>
+                <w:rFonts w:ascii="Menlo Regular" w:hAnsi="Menlo Regular" w:cs="Menlo Regular"/>
+                <w:sz w:val="22"/>
+              </w:rPr>
+              <w:t xml:space="preserve"> &lt;- .</w:t>
+            </w:r>
+            <w:proofErr w:type="spellStart"/>
+            <w:r>
+              <w:rPr>
+                <w:rFonts w:ascii="Menlo Regular" w:hAnsi="Menlo Regular" w:cs="Menlo Regular"/>
+                <w:sz w:val="22"/>
+              </w:rPr>
+              <w:t>orderSupplementalData</w:t>
+            </w:r>
+            <w:proofErr w:type="spellEnd"/>
+            <w:r>
+              <w:rPr>
+                <w:rFonts w:ascii="Menlo Regular" w:hAnsi="Menlo Regular" w:cs="Menlo Regular"/>
+                <w:sz w:val="22"/>
+              </w:rPr>
+              <w:t>(</w:t>
+            </w:r>
+            <w:proofErr w:type="spellStart"/>
+            <w:r>
+              <w:rPr>
+                <w:rFonts w:ascii="Menlo Regular" w:hAnsi="Menlo Regular" w:cs="Menlo Regular"/>
+                <w:sz w:val="22"/>
+              </w:rPr>
+              <w:t>supplementalData</w:t>
+            </w:r>
+            <w:proofErr w:type="spellEnd"/>
+            <w:r>
+              <w:rPr>
+                <w:rFonts w:ascii="Menlo Regular" w:hAnsi="Menlo Regular" w:cs="Menlo Regular"/>
+                <w:sz w:val="22"/>
+              </w:rPr>
+              <w:t>, my_data, 'ID')</w:t>
             </w:r>
           </w:p>
         </w:tc>
@@ -4349,8 +4710,17 @@
           <w:rFonts w:ascii="Menlo Regular" w:hAnsi="Menlo Regular" w:cs="Menlo Regular"/>
           <w:sz w:val="22"/>
         </w:rPr>
-        <w:t>.prettyBoxplotNoList</w:t>
-      </w:r>
+        <w:t>.</w:t>
+      </w:r>
+      <w:proofErr w:type="spellStart"/>
+      <w:r>
+        <w:rPr>
+          <w:rFonts w:ascii="Menlo Regular" w:hAnsi="Menlo Regular" w:cs="Menlo Regular"/>
+          <w:sz w:val="22"/>
+        </w:rPr>
+        <w:t>prettyBoxplotNoList</w:t>
+      </w:r>
+      <w:proofErr w:type="spellEnd"/>
       <w:r>
         <w:t xml:space="preserve"> function. As an example, to plot GSI by experimental group and save the plot:</w:t>
       </w:r>
@@ -4391,7 +4761,71 @@
                 <w:rFonts w:ascii="Menlo Regular" w:hAnsi="Menlo Regular" w:cs="Menlo Regular"/>
                 <w:sz w:val="22"/>
               </w:rPr>
-              <w:t>.prettyBoxplotNoList(datForCorrelations$GSI, datForCorrelations$Condition, outfile = "~/Desktop/Data/Output/gsiplot.tiff")</w:t>
+              <w:t>.</w:t>
+            </w:r>
+            <w:proofErr w:type="spellStart"/>
+            <w:r>
+              <w:rPr>
+                <w:rFonts w:ascii="Menlo Regular" w:hAnsi="Menlo Regular" w:cs="Menlo Regular"/>
+                <w:sz w:val="22"/>
+              </w:rPr>
+              <w:t>prettyBoxplotNoList</w:t>
+            </w:r>
+            <w:proofErr w:type="spellEnd"/>
+            <w:r>
+              <w:rPr>
+                <w:rFonts w:ascii="Menlo Regular" w:hAnsi="Menlo Regular" w:cs="Menlo Regular"/>
+                <w:sz w:val="22"/>
+              </w:rPr>
+              <w:t>(</w:t>
+            </w:r>
+            <w:proofErr w:type="spellStart"/>
+            <w:r>
+              <w:rPr>
+                <w:rFonts w:ascii="Menlo Regular" w:hAnsi="Menlo Regular" w:cs="Menlo Regular"/>
+                <w:sz w:val="22"/>
+              </w:rPr>
+              <w:t>datForCorrelations$GSI</w:t>
+            </w:r>
+            <w:proofErr w:type="spellEnd"/>
+            <w:r>
+              <w:rPr>
+                <w:rFonts w:ascii="Menlo Regular" w:hAnsi="Menlo Regular" w:cs="Menlo Regular"/>
+                <w:sz w:val="22"/>
+              </w:rPr>
+              <w:t xml:space="preserve">, </w:t>
+            </w:r>
+            <w:proofErr w:type="spellStart"/>
+            <w:r>
+              <w:rPr>
+                <w:rFonts w:ascii="Menlo Regular" w:hAnsi="Menlo Regular" w:cs="Menlo Regular"/>
+                <w:sz w:val="22"/>
+              </w:rPr>
+              <w:t>datForCorrelations$Condition</w:t>
+            </w:r>
+            <w:proofErr w:type="spellEnd"/>
+            <w:r>
+              <w:rPr>
+                <w:rFonts w:ascii="Menlo Regular" w:hAnsi="Menlo Regular" w:cs="Menlo Regular"/>
+                <w:sz w:val="22"/>
+              </w:rPr>
+              <w:t xml:space="preserve">, </w:t>
+            </w:r>
+            <w:proofErr w:type="spellStart"/>
+            <w:r>
+              <w:rPr>
+                <w:rFonts w:ascii="Menlo Regular" w:hAnsi="Menlo Regular" w:cs="Menlo Regular"/>
+                <w:sz w:val="22"/>
+              </w:rPr>
+              <w:t>outfile</w:t>
+            </w:r>
+            <w:proofErr w:type="spellEnd"/>
+            <w:r>
+              <w:rPr>
+                <w:rFonts w:ascii="Menlo Regular" w:hAnsi="Menlo Regular" w:cs="Menlo Regular"/>
+                <w:sz w:val="22"/>
+              </w:rPr>
+              <w:t xml:space="preserve"> = "~/Desktop/Data/Output/gsiplot.tiff")</w:t>
             </w:r>
           </w:p>
         </w:tc>
@@ -4414,6 +4848,7 @@
       <w:r>
         <w:t xml:space="preserve"> To plot to the active R plotting window without saving, just omit the </w:t>
       </w:r>
+      <w:proofErr w:type="spellStart"/>
       <w:r>
         <w:rPr>
           <w:rFonts w:ascii="Menlo Regular" w:hAnsi="Menlo Regular" w:cs="Menlo Regular"/>
@@ -4421,6 +4856,7 @@
         </w:rPr>
         <w:t>outfile</w:t>
       </w:r>
+      <w:proofErr w:type="spellEnd"/>
       <w:r>
         <w:rPr>
           <w:sz w:val="22"/>
@@ -4447,6 +4883,9 @@
         <w:jc w:val="center"/>
       </w:pPr>
       <w:r>
+        <w:rPr>
+          <w:noProof/>
+        </w:rPr>
         <w:drawing>
           <wp:inline distT="0" distB="0" distL="0" distR="0" wp14:anchorId="6AFDCF99" wp14:editId="4B2C2514">
             <wp:extent cx="2824843" cy="2828204"/>
@@ -4541,12 +4980,37 @@
               </w:rPr>
               <w:t xml:space="preserve">&gt; </w:t>
             </w:r>
-            <w:r>
-              <w:rPr>
-                <w:rFonts w:ascii="Menlo Regular" w:hAnsi="Menlo Regular" w:cs="Menlo Regular"/>
-                <w:sz w:val="22"/>
-              </w:rPr>
-              <w:t>my_data_baseline &lt;- .dataFromTimepoint(my_data, 'Baseline')</w:t>
+            <w:proofErr w:type="spellStart"/>
+            <w:r>
+              <w:rPr>
+                <w:rFonts w:ascii="Menlo Regular" w:hAnsi="Menlo Regular" w:cs="Menlo Regular"/>
+                <w:sz w:val="22"/>
+              </w:rPr>
+              <w:t>my_data_baseline</w:t>
+            </w:r>
+            <w:proofErr w:type="spellEnd"/>
+            <w:r>
+              <w:rPr>
+                <w:rFonts w:ascii="Menlo Regular" w:hAnsi="Menlo Regular" w:cs="Menlo Regular"/>
+                <w:sz w:val="22"/>
+              </w:rPr>
+              <w:t xml:space="preserve"> &lt;- .</w:t>
+            </w:r>
+            <w:proofErr w:type="spellStart"/>
+            <w:r>
+              <w:rPr>
+                <w:rFonts w:ascii="Menlo Regular" w:hAnsi="Menlo Regular" w:cs="Menlo Regular"/>
+                <w:sz w:val="22"/>
+              </w:rPr>
+              <w:t>dataFromTimepoint</w:t>
+            </w:r>
+            <w:proofErr w:type="spellEnd"/>
+            <w:r>
+              <w:rPr>
+                <w:rFonts w:ascii="Menlo Regular" w:hAnsi="Menlo Regular" w:cs="Menlo Regular"/>
+                <w:sz w:val="22"/>
+              </w:rPr>
+              <w:t>(my_data, 'Baseline')</w:t>
             </w:r>
           </w:p>
           <w:p>
@@ -4563,12 +5027,37 @@
               </w:rPr>
               <w:t xml:space="preserve">&gt; </w:t>
             </w:r>
-            <w:r>
-              <w:rPr>
-                <w:rFonts w:ascii="Menlo Regular" w:hAnsi="Menlo Regular" w:cs="Menlo Regular"/>
-                <w:sz w:val="22"/>
-              </w:rPr>
-              <w:t>my_data_test &lt;- .dataFromTimepoint(my_data, 'Test')</w:t>
+            <w:proofErr w:type="spellStart"/>
+            <w:r>
+              <w:rPr>
+                <w:rFonts w:ascii="Menlo Regular" w:hAnsi="Menlo Regular" w:cs="Menlo Regular"/>
+                <w:sz w:val="22"/>
+              </w:rPr>
+              <w:t>my_data_test</w:t>
+            </w:r>
+            <w:proofErr w:type="spellEnd"/>
+            <w:r>
+              <w:rPr>
+                <w:rFonts w:ascii="Menlo Regular" w:hAnsi="Menlo Regular" w:cs="Menlo Regular"/>
+                <w:sz w:val="22"/>
+              </w:rPr>
+              <w:t xml:space="preserve"> &lt;- .</w:t>
+            </w:r>
+            <w:proofErr w:type="spellStart"/>
+            <w:r>
+              <w:rPr>
+                <w:rFonts w:ascii="Menlo Regular" w:hAnsi="Menlo Regular" w:cs="Menlo Regular"/>
+                <w:sz w:val="22"/>
+              </w:rPr>
+              <w:t>dataFromTimepoint</w:t>
+            </w:r>
+            <w:proofErr w:type="spellEnd"/>
+            <w:r>
+              <w:rPr>
+                <w:rFonts w:ascii="Menlo Regular" w:hAnsi="Menlo Regular" w:cs="Menlo Regular"/>
+                <w:sz w:val="22"/>
+              </w:rPr>
+              <w:t>(my_data, 'Test')</w:t>
             </w:r>
           </w:p>
         </w:tc>
@@ -4588,16 +5077,26 @@
       <w:r>
         <w:t xml:space="preserve"> just run it once with </w:t>
       </w:r>
+      <w:proofErr w:type="spellStart"/>
       <w:r>
         <w:rPr>
           <w:rFonts w:ascii="Menlo Regular" w:hAnsi="Menlo Regular" w:cs="Menlo Regular"/>
           <w:sz w:val="22"/>
         </w:rPr>
-        <w:t xml:space="preserve">my_data_baseline </w:t>
+        <w:t>my_data_baseline</w:t>
+      </w:r>
+      <w:proofErr w:type="spellEnd"/>
+      <w:r>
+        <w:rPr>
+          <w:rFonts w:ascii="Menlo Regular" w:hAnsi="Menlo Regular" w:cs="Menlo Regular"/>
+          <w:sz w:val="22"/>
+        </w:rPr>
+        <w:t xml:space="preserve"> </w:t>
       </w:r>
       <w:r>
         <w:t xml:space="preserve">and once with </w:t>
       </w:r>
+      <w:proofErr w:type="spellStart"/>
       <w:r>
         <w:rPr>
           <w:rFonts w:ascii="Menlo Regular" w:hAnsi="Menlo Regular" w:cs="Menlo Regular"/>
@@ -4605,8 +5104,40 @@
         </w:rPr>
         <w:t>my_data_test</w:t>
       </w:r>
-      <w:r>
-        <w:t>.</w:t>
+      <w:proofErr w:type="spellEnd"/>
+      <w:r>
+        <w:t xml:space="preserve">, saving to </w:t>
+      </w:r>
+      <w:proofErr w:type="spellStart"/>
+      <w:r>
+        <w:rPr>
+          <w:rFonts w:ascii="Menlo Regular" w:hAnsi="Menlo Regular" w:cs="Menlo Regular"/>
+          <w:sz w:val="22"/>
+        </w:rPr>
+        <w:t>counts_baseline</w:t>
+      </w:r>
+      <w:proofErr w:type="spellEnd"/>
+      <w:r>
+        <w:rPr>
+          <w:rFonts w:ascii="Menlo Regular" w:hAnsi="Menlo Regular" w:cs="Menlo Regular"/>
+          <w:sz w:val="22"/>
+        </w:rPr>
+        <w:t xml:space="preserve"> </w:t>
+      </w:r>
+      <w:r>
+        <w:t xml:space="preserve">and </w:t>
+      </w:r>
+      <w:proofErr w:type="spellStart"/>
+      <w:r>
+        <w:rPr>
+          <w:rFonts w:ascii="Menlo Regular" w:hAnsi="Menlo Regular" w:cs="Menlo Regular"/>
+          <w:sz w:val="22"/>
+        </w:rPr>
+        <w:t>counts_test</w:t>
+      </w:r>
+      <w:proofErr w:type="spellEnd"/>
+      <w:r>
+        <w:t>, etc.</w:t>
       </w:r>
     </w:p>
     <w:p/>
@@ -4653,12 +5184,21 @@
               </w:rPr>
               <w:t xml:space="preserve">counts &lt;- </w:t>
             </w:r>
-            <w:r>
-              <w:rPr>
-                <w:rFonts w:ascii="Menlo Regular" w:hAnsi="Menlo Regular" w:cs="Menlo Regular"/>
-                <w:sz w:val="22"/>
-              </w:rPr>
-              <w:t>as.data.frame(</w:t>
+            <w:proofErr w:type="spellStart"/>
+            <w:r>
+              <w:rPr>
+                <w:rFonts w:ascii="Menlo Regular" w:hAnsi="Menlo Regular" w:cs="Menlo Regular"/>
+                <w:sz w:val="22"/>
+              </w:rPr>
+              <w:t>as.data.frame</w:t>
+            </w:r>
+            <w:proofErr w:type="spellEnd"/>
+            <w:r>
+              <w:rPr>
+                <w:rFonts w:ascii="Menlo Regular" w:hAnsi="Menlo Regular" w:cs="Menlo Regular"/>
+                <w:sz w:val="22"/>
+              </w:rPr>
+              <w:t>(</w:t>
             </w:r>
             <w:r>
               <w:rPr>
@@ -4674,6 +5214,7 @@
               </w:rPr>
               <w:t>.</w:t>
             </w:r>
+            <w:proofErr w:type="spellStart"/>
             <w:r>
               <w:rPr>
                 <w:rFonts w:ascii="Menlo Regular" w:hAnsi="Menlo Regular" w:cs="Menlo Regular"/>
@@ -4681,6 +5222,7 @@
               </w:rPr>
               <w:t>extractBasicStats</w:t>
             </w:r>
+            <w:proofErr w:type="spellEnd"/>
             <w:r>
               <w:rPr>
                 <w:rFonts w:ascii="Menlo Regular" w:hAnsi="Menlo Regular" w:cs="Menlo Regular"/>
@@ -4693,7 +5235,23 @@
                 <w:rFonts w:ascii="Menlo Regular" w:hAnsi="Menlo Regular" w:cs="Menlo Regular"/>
                 <w:sz w:val="22"/>
               </w:rPr>
-              <w:t>.behnames(my_data), NULL</w:t>
+              <w:t>.</w:t>
+            </w:r>
+            <w:proofErr w:type="spellStart"/>
+            <w:r>
+              <w:rPr>
+                <w:rFonts w:ascii="Menlo Regular" w:hAnsi="Menlo Regular" w:cs="Menlo Regular"/>
+                <w:sz w:val="22"/>
+              </w:rPr>
+              <w:t>behnames</w:t>
+            </w:r>
+            <w:proofErr w:type="spellEnd"/>
+            <w:r>
+              <w:rPr>
+                <w:rFonts w:ascii="Menlo Regular" w:hAnsi="Menlo Regular" w:cs="Menlo Regular"/>
+                <w:sz w:val="22"/>
+              </w:rPr>
+              <w:t>(my_data), NULL</w:t>
             </w:r>
             <w:r>
               <w:rPr>
@@ -4731,12 +5289,21 @@
               </w:rPr>
               <w:t xml:space="preserve">durations &lt;- </w:t>
             </w:r>
-            <w:r>
-              <w:rPr>
-                <w:rFonts w:ascii="Menlo Regular" w:hAnsi="Menlo Regular" w:cs="Menlo Regular"/>
-                <w:sz w:val="22"/>
-              </w:rPr>
-              <w:t>as.data.frame(</w:t>
+            <w:proofErr w:type="spellStart"/>
+            <w:r>
+              <w:rPr>
+                <w:rFonts w:ascii="Menlo Regular" w:hAnsi="Menlo Regular" w:cs="Menlo Regular"/>
+                <w:sz w:val="22"/>
+              </w:rPr>
+              <w:t>as.data.frame</w:t>
+            </w:r>
+            <w:proofErr w:type="spellEnd"/>
+            <w:r>
+              <w:rPr>
+                <w:rFonts w:ascii="Menlo Regular" w:hAnsi="Menlo Regular" w:cs="Menlo Regular"/>
+                <w:sz w:val="22"/>
+              </w:rPr>
+              <w:t>(</w:t>
             </w:r>
             <w:r>
               <w:rPr>
@@ -4752,6 +5319,7 @@
               </w:rPr>
               <w:t>.</w:t>
             </w:r>
+            <w:proofErr w:type="spellStart"/>
             <w:r>
               <w:rPr>
                 <w:rFonts w:ascii="Menlo Regular" w:hAnsi="Menlo Regular" w:cs="Menlo Regular"/>
@@ -4759,6 +5327,7 @@
               </w:rPr>
               <w:t>extractBasicStats</w:t>
             </w:r>
+            <w:proofErr w:type="spellEnd"/>
             <w:r>
               <w:rPr>
                 <w:rFonts w:ascii="Menlo Regular" w:hAnsi="Menlo Regular" w:cs="Menlo Regular"/>
@@ -4771,7 +5340,23 @@
                 <w:rFonts w:ascii="Menlo Regular" w:hAnsi="Menlo Regular" w:cs="Menlo Regular"/>
                 <w:sz w:val="22"/>
               </w:rPr>
-              <w:t xml:space="preserve">.behnames(my_data), </w:t>
+              <w:t>.</w:t>
+            </w:r>
+            <w:proofErr w:type="spellStart"/>
+            <w:r>
+              <w:rPr>
+                <w:rFonts w:ascii="Menlo Regular" w:hAnsi="Menlo Regular" w:cs="Menlo Regular"/>
+                <w:sz w:val="22"/>
+              </w:rPr>
+              <w:t>behnames</w:t>
+            </w:r>
+            <w:proofErr w:type="spellEnd"/>
+            <w:r>
+              <w:rPr>
+                <w:rFonts w:ascii="Menlo Regular" w:hAnsi="Menlo Regular" w:cs="Menlo Regular"/>
+                <w:sz w:val="22"/>
+              </w:rPr>
+              <w:t xml:space="preserve">(my_data), </w:t>
             </w:r>
             <w:r>
               <w:rPr>
@@ -4851,12 +5436,53 @@
               </w:rPr>
               <w:t xml:space="preserve">&gt; </w:t>
             </w:r>
-            <w:r>
-              <w:rPr>
-                <w:rFonts w:ascii="Menlo Regular" w:hAnsi="Menlo Regular" w:cs="Menlo Regular"/>
-                <w:sz w:val="22"/>
-              </w:rPr>
-              <w:t>verboseScatterplot(datForCorrelations$GSI, counts$Quiver)</w:t>
+            <w:proofErr w:type="spellStart"/>
+            <w:r>
+              <w:rPr>
+                <w:rFonts w:ascii="Menlo Regular" w:hAnsi="Menlo Regular" w:cs="Menlo Regular"/>
+                <w:sz w:val="22"/>
+              </w:rPr>
+              <w:t>verboseScatterplot</w:t>
+            </w:r>
+            <w:proofErr w:type="spellEnd"/>
+            <w:r>
+              <w:rPr>
+                <w:rFonts w:ascii="Menlo Regular" w:hAnsi="Menlo Regular" w:cs="Menlo Regular"/>
+                <w:sz w:val="22"/>
+              </w:rPr>
+              <w:t>(</w:t>
+            </w:r>
+            <w:proofErr w:type="spellStart"/>
+            <w:r>
+              <w:rPr>
+                <w:rFonts w:ascii="Menlo Regular" w:hAnsi="Menlo Regular" w:cs="Menlo Regular"/>
+                <w:sz w:val="22"/>
+              </w:rPr>
+              <w:t>datForCorrelations$GSI</w:t>
+            </w:r>
+            <w:proofErr w:type="spellEnd"/>
+            <w:r>
+              <w:rPr>
+                <w:rFonts w:ascii="Menlo Regular" w:hAnsi="Menlo Regular" w:cs="Menlo Regular"/>
+                <w:sz w:val="22"/>
+              </w:rPr>
+              <w:t xml:space="preserve">, </w:t>
+            </w:r>
+            <w:proofErr w:type="spellStart"/>
+            <w:r>
+              <w:rPr>
+                <w:rFonts w:ascii="Menlo Regular" w:hAnsi="Menlo Regular" w:cs="Menlo Regular"/>
+                <w:sz w:val="22"/>
+              </w:rPr>
+              <w:t>counts$Quiver</w:t>
+            </w:r>
+            <w:proofErr w:type="spellEnd"/>
+            <w:r>
+              <w:rPr>
+                <w:rFonts w:ascii="Menlo Regular" w:hAnsi="Menlo Regular" w:cs="Menlo Regular"/>
+                <w:sz w:val="22"/>
+              </w:rPr>
+              <w:t>)</w:t>
             </w:r>
           </w:p>
         </w:tc>
@@ -4908,12 +5534,53 @@
               </w:rPr>
               <w:t xml:space="preserve">&gt; </w:t>
             </w:r>
-            <w:r>
-              <w:rPr>
-                <w:rFonts w:ascii="Menlo Regular" w:hAnsi="Menlo Regular" w:cs="Menlo Regular"/>
-                <w:sz w:val="22"/>
-              </w:rPr>
-              <w:t>verboseScatterplot(datForCorrelations$GSI, counts$`Attack Female`)</w:t>
+            <w:proofErr w:type="spellStart"/>
+            <w:r>
+              <w:rPr>
+                <w:rFonts w:ascii="Menlo Regular" w:hAnsi="Menlo Regular" w:cs="Menlo Regular"/>
+                <w:sz w:val="22"/>
+              </w:rPr>
+              <w:t>verboseScatterplot</w:t>
+            </w:r>
+            <w:proofErr w:type="spellEnd"/>
+            <w:r>
+              <w:rPr>
+                <w:rFonts w:ascii="Menlo Regular" w:hAnsi="Menlo Regular" w:cs="Menlo Regular"/>
+                <w:sz w:val="22"/>
+              </w:rPr>
+              <w:t>(</w:t>
+            </w:r>
+            <w:proofErr w:type="spellStart"/>
+            <w:r>
+              <w:rPr>
+                <w:rFonts w:ascii="Menlo Regular" w:hAnsi="Menlo Regular" w:cs="Menlo Regular"/>
+                <w:sz w:val="22"/>
+              </w:rPr>
+              <w:t>datForCorrelations$GSI</w:t>
+            </w:r>
+            <w:proofErr w:type="spellEnd"/>
+            <w:r>
+              <w:rPr>
+                <w:rFonts w:ascii="Menlo Regular" w:hAnsi="Menlo Regular" w:cs="Menlo Regular"/>
+                <w:sz w:val="22"/>
+              </w:rPr>
+              <w:t xml:space="preserve">, </w:t>
+            </w:r>
+            <w:proofErr w:type="spellStart"/>
+            <w:r>
+              <w:rPr>
+                <w:rFonts w:ascii="Menlo Regular" w:hAnsi="Menlo Regular" w:cs="Menlo Regular"/>
+                <w:sz w:val="22"/>
+              </w:rPr>
+              <w:t>counts$`Attack</w:t>
+            </w:r>
+            <w:proofErr w:type="spellEnd"/>
+            <w:r>
+              <w:rPr>
+                <w:rFonts w:ascii="Menlo Regular" w:hAnsi="Menlo Regular" w:cs="Menlo Regular"/>
+                <w:sz w:val="22"/>
+              </w:rPr>
+              <w:t xml:space="preserve"> Female`)</w:t>
             </w:r>
           </w:p>
         </w:tc>
@@ -4958,12 +5625,53 @@
               </w:rPr>
               <w:t xml:space="preserve">&gt; </w:t>
             </w:r>
-            <w:r>
-              <w:rPr>
-                <w:rFonts w:ascii="Menlo Regular" w:hAnsi="Menlo Regular" w:cs="Menlo Regular"/>
-                <w:sz w:val="22"/>
-              </w:rPr>
-              <w:t>verboseScatterplot(counts$`Attack Male`, counts$`Attack Female`)</w:t>
+            <w:proofErr w:type="spellStart"/>
+            <w:r>
+              <w:rPr>
+                <w:rFonts w:ascii="Menlo Regular" w:hAnsi="Menlo Regular" w:cs="Menlo Regular"/>
+                <w:sz w:val="22"/>
+              </w:rPr>
+              <w:t>verboseScatterplot</w:t>
+            </w:r>
+            <w:proofErr w:type="spellEnd"/>
+            <w:r>
+              <w:rPr>
+                <w:rFonts w:ascii="Menlo Regular" w:hAnsi="Menlo Regular" w:cs="Menlo Regular"/>
+                <w:sz w:val="22"/>
+              </w:rPr>
+              <w:t>(</w:t>
+            </w:r>
+            <w:proofErr w:type="spellStart"/>
+            <w:r>
+              <w:rPr>
+                <w:rFonts w:ascii="Menlo Regular" w:hAnsi="Menlo Regular" w:cs="Menlo Regular"/>
+                <w:sz w:val="22"/>
+              </w:rPr>
+              <w:t>counts$`Attack</w:t>
+            </w:r>
+            <w:proofErr w:type="spellEnd"/>
+            <w:r>
+              <w:rPr>
+                <w:rFonts w:ascii="Menlo Regular" w:hAnsi="Menlo Regular" w:cs="Menlo Regular"/>
+                <w:sz w:val="22"/>
+              </w:rPr>
+              <w:t xml:space="preserve"> Male`, </w:t>
+            </w:r>
+            <w:proofErr w:type="spellStart"/>
+            <w:r>
+              <w:rPr>
+                <w:rFonts w:ascii="Menlo Regular" w:hAnsi="Menlo Regular" w:cs="Menlo Regular"/>
+                <w:sz w:val="22"/>
+              </w:rPr>
+              <w:t>counts$`Attack</w:t>
+            </w:r>
+            <w:proofErr w:type="spellEnd"/>
+            <w:r>
+              <w:rPr>
+                <w:rFonts w:ascii="Menlo Regular" w:hAnsi="Menlo Regular" w:cs="Menlo Regular"/>
+                <w:sz w:val="22"/>
+              </w:rPr>
+              <w:t xml:space="preserve"> Female`)</w:t>
             </w:r>
           </w:p>
         </w:tc>
@@ -5009,13 +5717,79 @@
               </w:rPr>
               <w:t xml:space="preserve">&gt; </w:t>
             </w:r>
-            <w:r>
-              <w:rPr>
-                <w:rFonts w:ascii="Menlo Regular" w:hAnsi="Menlo Regular" w:cs="Menlo Regular"/>
-                <w:sz w:val="22"/>
-              </w:rPr>
-              <w:t>textScatterplot(datForCorrelations$GSI, counts$`Attack Female`, letters = substr(datForCorrelations$Condition</w:t>
-            </w:r>
+            <w:proofErr w:type="spellStart"/>
+            <w:r>
+              <w:rPr>
+                <w:rFonts w:ascii="Menlo Regular" w:hAnsi="Menlo Regular" w:cs="Menlo Regular"/>
+                <w:sz w:val="22"/>
+              </w:rPr>
+              <w:t>textScatterplot</w:t>
+            </w:r>
+            <w:proofErr w:type="spellEnd"/>
+            <w:r>
+              <w:rPr>
+                <w:rFonts w:ascii="Menlo Regular" w:hAnsi="Menlo Regular" w:cs="Menlo Regular"/>
+                <w:sz w:val="22"/>
+              </w:rPr>
+              <w:t>(</w:t>
+            </w:r>
+            <w:proofErr w:type="spellStart"/>
+            <w:r>
+              <w:rPr>
+                <w:rFonts w:ascii="Menlo Regular" w:hAnsi="Menlo Regular" w:cs="Menlo Regular"/>
+                <w:sz w:val="22"/>
+              </w:rPr>
+              <w:t>datForCorrelations$GSI</w:t>
+            </w:r>
+            <w:proofErr w:type="spellEnd"/>
+            <w:r>
+              <w:rPr>
+                <w:rFonts w:ascii="Menlo Regular" w:hAnsi="Menlo Regular" w:cs="Menlo Regular"/>
+                <w:sz w:val="22"/>
+              </w:rPr>
+              <w:t xml:space="preserve">, </w:t>
+            </w:r>
+            <w:proofErr w:type="spellStart"/>
+            <w:r>
+              <w:rPr>
+                <w:rFonts w:ascii="Menlo Regular" w:hAnsi="Menlo Regular" w:cs="Menlo Regular"/>
+                <w:sz w:val="22"/>
+              </w:rPr>
+              <w:t>counts$`Attack</w:t>
+            </w:r>
+            <w:proofErr w:type="spellEnd"/>
+            <w:r>
+              <w:rPr>
+                <w:rFonts w:ascii="Menlo Regular" w:hAnsi="Menlo Regular" w:cs="Menlo Regular"/>
+                <w:sz w:val="22"/>
+              </w:rPr>
+              <w:t xml:space="preserve"> Female`, letters = </w:t>
+            </w:r>
+            <w:proofErr w:type="spellStart"/>
+            <w:r>
+              <w:rPr>
+                <w:rFonts w:ascii="Menlo Regular" w:hAnsi="Menlo Regular" w:cs="Menlo Regular"/>
+                <w:sz w:val="22"/>
+              </w:rPr>
+              <w:t>substr</w:t>
+            </w:r>
+            <w:proofErr w:type="spellEnd"/>
+            <w:r>
+              <w:rPr>
+                <w:rFonts w:ascii="Menlo Regular" w:hAnsi="Menlo Regular" w:cs="Menlo Regular"/>
+                <w:sz w:val="22"/>
+              </w:rPr>
+              <w:t>(</w:t>
+            </w:r>
+            <w:proofErr w:type="spellStart"/>
+            <w:r>
+              <w:rPr>
+                <w:rFonts w:ascii="Menlo Regular" w:hAnsi="Menlo Regular" w:cs="Menlo Regular"/>
+                <w:sz w:val="22"/>
+              </w:rPr>
+              <w:t>datForCorrelations$Condition</w:t>
+            </w:r>
+            <w:proofErr w:type="spellEnd"/>
             <w:r>
               <w:rPr>
                 <w:rFonts w:ascii="Menlo Regular" w:hAnsi="Menlo Regular" w:cs="Menlo Regular"/>
@@ -5091,6 +5865,9 @@
         <w:jc w:val="center"/>
       </w:pPr>
       <w:r>
+        <w:rPr>
+          <w:noProof/>
+        </w:rPr>
         <w:drawing>
           <wp:inline distT="0" distB="0" distL="0" distR="0" wp14:anchorId="38654D34" wp14:editId="214FA3F3">
             <wp:extent cx="5486400" cy="988060"/>
@@ -5176,12 +5953,53 @@
               </w:rPr>
               <w:t xml:space="preserve">&gt; </w:t>
             </w:r>
-            <w:r>
-              <w:rPr>
-                <w:rFonts w:ascii="Menlo Regular" w:hAnsi="Menlo Regular" w:cs="Menlo Regular"/>
-                <w:sz w:val="22"/>
-              </w:rPr>
-              <w:t>my_color_key &lt;- .buildColorKey(.behnames(my_data))</w:t>
+            <w:proofErr w:type="spellStart"/>
+            <w:r>
+              <w:rPr>
+                <w:rFonts w:ascii="Menlo Regular" w:hAnsi="Menlo Regular" w:cs="Menlo Regular"/>
+                <w:sz w:val="22"/>
+              </w:rPr>
+              <w:t>my_color_key</w:t>
+            </w:r>
+            <w:proofErr w:type="spellEnd"/>
+            <w:r>
+              <w:rPr>
+                <w:rFonts w:ascii="Menlo Regular" w:hAnsi="Menlo Regular" w:cs="Menlo Regular"/>
+                <w:sz w:val="22"/>
+              </w:rPr>
+              <w:t xml:space="preserve"> &lt;- .</w:t>
+            </w:r>
+            <w:proofErr w:type="spellStart"/>
+            <w:r>
+              <w:rPr>
+                <w:rFonts w:ascii="Menlo Regular" w:hAnsi="Menlo Regular" w:cs="Menlo Regular"/>
+                <w:sz w:val="22"/>
+              </w:rPr>
+              <w:t>buildColorKey</w:t>
+            </w:r>
+            <w:proofErr w:type="spellEnd"/>
+            <w:r>
+              <w:rPr>
+                <w:rFonts w:ascii="Menlo Regular" w:hAnsi="Menlo Regular" w:cs="Menlo Regular"/>
+                <w:sz w:val="22"/>
+              </w:rPr>
+              <w:t>(.</w:t>
+            </w:r>
+            <w:proofErr w:type="spellStart"/>
+            <w:r>
+              <w:rPr>
+                <w:rFonts w:ascii="Menlo Regular" w:hAnsi="Menlo Regular" w:cs="Menlo Regular"/>
+                <w:sz w:val="22"/>
+              </w:rPr>
+              <w:t>behnames</w:t>
+            </w:r>
+            <w:proofErr w:type="spellEnd"/>
+            <w:r>
+              <w:rPr>
+                <w:rFonts w:ascii="Menlo Regular" w:hAnsi="Menlo Regular" w:cs="Menlo Regular"/>
+                <w:sz w:val="22"/>
+              </w:rPr>
+              <w:t>(my_data))</w:t>
             </w:r>
           </w:p>
         </w:tc>
@@ -5234,7 +6052,23 @@
                 <w:rFonts w:ascii="Menlo Regular" w:hAnsi="Menlo Regular" w:cs="Menlo Regular"/>
                 <w:sz w:val="22"/>
               </w:rPr>
-              <w:t>.makeMulticolorRasterPlots(my_data, "~/Desktop/</w:t>
+              <w:t>.</w:t>
+            </w:r>
+            <w:proofErr w:type="spellStart"/>
+            <w:r>
+              <w:rPr>
+                <w:rFonts w:ascii="Menlo Regular" w:hAnsi="Menlo Regular" w:cs="Menlo Regular"/>
+                <w:sz w:val="22"/>
+              </w:rPr>
+              <w:t>makeMulticolorRasterPlots</w:t>
+            </w:r>
+            <w:proofErr w:type="spellEnd"/>
+            <w:r>
+              <w:rPr>
+                <w:rFonts w:ascii="Menlo Regular" w:hAnsi="Menlo Regular" w:cs="Menlo Regular"/>
+                <w:sz w:val="22"/>
+              </w:rPr>
+              <w:t>(my_data, "~/Desktop/</w:t>
             </w:r>
             <w:r>
               <w:rPr>
@@ -5248,7 +6082,23 @@
                 <w:rFonts w:ascii="Menlo Regular" w:hAnsi="Menlo Regular" w:cs="Menlo Regular"/>
                 <w:sz w:val="22"/>
               </w:rPr>
-              <w:t>", my_color_key)</w:t>
+              <w:t xml:space="preserve">", </w:t>
+            </w:r>
+            <w:proofErr w:type="spellStart"/>
+            <w:r>
+              <w:rPr>
+                <w:rFonts w:ascii="Menlo Regular" w:hAnsi="Menlo Regular" w:cs="Menlo Regular"/>
+                <w:sz w:val="22"/>
+              </w:rPr>
+              <w:t>my_color_key</w:t>
+            </w:r>
+            <w:proofErr w:type="spellEnd"/>
+            <w:r>
+              <w:rPr>
+                <w:rFonts w:ascii="Menlo Regular" w:hAnsi="Menlo Regular" w:cs="Menlo Regular"/>
+                <w:sz w:val="22"/>
+              </w:rPr>
+              <w:t>)</w:t>
             </w:r>
           </w:p>
         </w:tc>
@@ -5295,14 +6145,39 @@
                 <w:rFonts w:ascii="Menlo Regular" w:hAnsi="Menlo Regular" w:cs="Menlo Regular"/>
                 <w:sz w:val="22"/>
               </w:rPr>
-              <w:t>.makeMulticolorRasterPlot</w:t>
-            </w:r>
-            <w:r>
-              <w:rPr>
-                <w:rFonts w:ascii="Menlo Regular" w:hAnsi="Menlo Regular" w:cs="Menlo Regular"/>
-                <w:sz w:val="22"/>
-              </w:rPr>
-              <w:t>(my_data, my_color_key)</w:t>
+              <w:t>.</w:t>
+            </w:r>
+            <w:proofErr w:type="spellStart"/>
+            <w:r>
+              <w:rPr>
+                <w:rFonts w:ascii="Menlo Regular" w:hAnsi="Menlo Regular" w:cs="Menlo Regular"/>
+                <w:sz w:val="22"/>
+              </w:rPr>
+              <w:t>makeMulticolorRasterPlot</w:t>
+            </w:r>
+            <w:proofErr w:type="spellEnd"/>
+            <w:r>
+              <w:rPr>
+                <w:rFonts w:ascii="Menlo Regular" w:hAnsi="Menlo Regular" w:cs="Menlo Regular"/>
+                <w:sz w:val="22"/>
+              </w:rPr>
+              <w:t xml:space="preserve">(my_data, </w:t>
+            </w:r>
+            <w:proofErr w:type="spellStart"/>
+            <w:r>
+              <w:rPr>
+                <w:rFonts w:ascii="Menlo Regular" w:hAnsi="Menlo Regular" w:cs="Menlo Regular"/>
+                <w:sz w:val="22"/>
+              </w:rPr>
+              <w:t>my_color_key</w:t>
+            </w:r>
+            <w:proofErr w:type="spellEnd"/>
+            <w:r>
+              <w:rPr>
+                <w:rFonts w:ascii="Menlo Regular" w:hAnsi="Menlo Regular" w:cs="Menlo Regular"/>
+                <w:sz w:val="22"/>
+              </w:rPr>
+              <w:t>)</w:t>
             </w:r>
           </w:p>
         </w:tc>
@@ -5349,15 +6224,33 @@
                 <w:rFonts w:ascii="Menlo Regular" w:hAnsi="Menlo Regular" w:cs="Menlo Regular"/>
                 <w:sz w:val="22"/>
               </w:rPr>
-              <w:t>.makeMulticolorRasterPlot</w:t>
-            </w:r>
-            <w:r>
-              <w:rPr>
-                <w:rFonts w:ascii="Menlo Regular" w:hAnsi="Menlo Regular" w:cs="Menlo Regular"/>
-                <w:sz w:val="22"/>
-              </w:rPr>
-              <w:t>(my_data, my_color_key</w:t>
-            </w:r>
+              <w:t>.</w:t>
+            </w:r>
+            <w:proofErr w:type="spellStart"/>
+            <w:r>
+              <w:rPr>
+                <w:rFonts w:ascii="Menlo Regular" w:hAnsi="Menlo Regular" w:cs="Menlo Regular"/>
+                <w:sz w:val="22"/>
+              </w:rPr>
+              <w:t>makeMulticolorRasterPlot</w:t>
+            </w:r>
+            <w:proofErr w:type="spellEnd"/>
+            <w:r>
+              <w:rPr>
+                <w:rFonts w:ascii="Menlo Regular" w:hAnsi="Menlo Regular" w:cs="Menlo Regular"/>
+                <w:sz w:val="22"/>
+              </w:rPr>
+              <w:t xml:space="preserve">(my_data, </w:t>
+            </w:r>
+            <w:proofErr w:type="spellStart"/>
+            <w:r>
+              <w:rPr>
+                <w:rFonts w:ascii="Menlo Regular" w:hAnsi="Menlo Regular" w:cs="Menlo Regular"/>
+                <w:sz w:val="22"/>
+              </w:rPr>
+              <w:t>my_color_key</w:t>
+            </w:r>
+            <w:proofErr w:type="spellEnd"/>
             <w:r>
               <w:rPr>
                 <w:rFonts w:ascii="Menlo Regular" w:hAnsi="Menlo Regular" w:cs="Menlo Regular"/>
@@ -5446,6 +6339,7 @@
           <w:numId w:val="2"/>
         </w:numPr>
       </w:pPr>
+      <w:proofErr w:type="spellStart"/>
       <w:r>
         <w:rPr>
           <w:rFonts w:ascii="Menlo Regular" w:hAnsi="Menlo Regular" w:cs="Menlo Regular"/>
@@ -5453,6 +6347,7 @@
         </w:rPr>
         <w:t>durationalBehs</w:t>
       </w:r>
+      <w:proofErr w:type="spellEnd"/>
       <w:r>
         <w:t xml:space="preserve"> is a vector of behaviors that should be plotted as bars instead of tick marks. The default is that all durational behaviors are plotted this way.</w:t>
       </w:r>
@@ -5465,6 +6360,7 @@
           <w:numId w:val="2"/>
         </w:numPr>
       </w:pPr>
+      <w:proofErr w:type="spellStart"/>
       <w:r>
         <w:rPr>
           <w:rFonts w:ascii="Menlo Regular" w:hAnsi="Menlo Regular" w:cs="Menlo Regular"/>
@@ -5472,6 +6368,7 @@
         </w:rPr>
         <w:t>staggerSubjects</w:t>
       </w:r>
+      <w:proofErr w:type="spellEnd"/>
       <w:r>
         <w:t xml:space="preserve"> if TRUE causes male behaviors to be plotted above the line for a subject and female behaviors to be plotted below the line. (default FALSE)</w:t>
       </w:r>
@@ -5484,6 +6381,7 @@
           <w:numId w:val="2"/>
         </w:numPr>
       </w:pPr>
+      <w:proofErr w:type="spellStart"/>
       <w:r>
         <w:rPr>
           <w:rFonts w:ascii="Menlo Regular" w:hAnsi="Menlo Regular" w:cs="Menlo Regular"/>
@@ -5491,9 +6389,11 @@
         </w:rPr>
         <w:t>widthInInches</w:t>
       </w:r>
+      <w:proofErr w:type="spellEnd"/>
       <w:r>
         <w:t xml:space="preserve"> and </w:t>
       </w:r>
+      <w:proofErr w:type="spellStart"/>
       <w:r>
         <w:rPr>
           <w:rFonts w:ascii="Menlo Regular" w:hAnsi="Menlo Regular" w:cs="Menlo Regular"/>
@@ -5501,6 +6401,7 @@
         </w:rPr>
         <w:t>rowHeightInInches</w:t>
       </w:r>
+      <w:proofErr w:type="spellEnd"/>
       <w:r>
         <w:t xml:space="preserve"> control the dimensions of the output plot.</w:t>
       </w:r>
@@ -5513,6 +6414,7 @@
           <w:numId w:val="2"/>
         </w:numPr>
       </w:pPr>
+      <w:proofErr w:type="spellStart"/>
       <w:r>
         <w:rPr>
           <w:rFonts w:ascii="Menlo Regular" w:hAnsi="Menlo Regular" w:cs="Menlo Regular"/>
@@ -5520,6 +6422,7 @@
         </w:rPr>
         <w:t>horizontalLines</w:t>
       </w:r>
+      <w:proofErr w:type="spellEnd"/>
       <w:r>
         <w:t xml:space="preserve"> if TRUE, a horizontal black line is drawn behind the raster plot for each subject. (default FALSE)</w:t>
       </w:r>
@@ -5532,6 +6435,7 @@
           <w:numId w:val="2"/>
         </w:numPr>
       </w:pPr>
+      <w:proofErr w:type="spellStart"/>
       <w:r>
         <w:rPr>
           <w:rFonts w:ascii="Menlo Regular" w:hAnsi="Menlo Regular" w:cs="Menlo Regular"/>
@@ -5539,6 +6443,7 @@
         </w:rPr>
         <w:t>linesBetweenLogs</w:t>
       </w:r>
+      <w:proofErr w:type="spellEnd"/>
       <w:r>
         <w:t xml:space="preserve"> if TRUE, a horizontal black line is drawn behind the raster plot for each subject. (default FALSE)</w:t>
       </w:r>
@@ -5551,6 +6456,7 @@
           <w:numId w:val="2"/>
         </w:numPr>
       </w:pPr>
+      <w:proofErr w:type="spellStart"/>
       <w:r>
         <w:rPr>
           <w:rFonts w:ascii="Menlo Regular" w:hAnsi="Menlo Regular" w:cs="Menlo Regular"/>
@@ -5558,8 +6464,17 @@
         </w:rPr>
         <w:t>sep</w:t>
       </w:r>
-      <w:r>
-        <w:t xml:space="preserve"> The amount of separation there should be between logs; between 0 and 1. (default 0)</w:t>
+      <w:proofErr w:type="spellEnd"/>
+      <w:r>
+        <w:t xml:space="preserve"> </w:t>
+      </w:r>
+      <w:proofErr w:type="gramStart"/>
+      <w:r>
+        <w:t>The</w:t>
+      </w:r>
+      <w:proofErr w:type="gramEnd"/>
+      <w:r>
+        <w:t xml:space="preserve"> amount of separation there should be between logs; between 0 and 1. (default 0)</w:t>
       </w:r>
     </w:p>
     <w:p>
@@ -5570,6 +6485,7 @@
           <w:numId w:val="2"/>
         </w:numPr>
       </w:pPr>
+      <w:proofErr w:type="spellStart"/>
       <w:r>
         <w:rPr>
           <w:rFonts w:ascii="Menlo Regular" w:hAnsi="Menlo Regular" w:cs="Menlo Regular"/>
@@ -5577,8 +6493,17 @@
         </w:rPr>
         <w:t>labelSpace</w:t>
       </w:r>
-      <w:r>
-        <w:t xml:space="preserve"> The interval in seconds between tick marks on the x-axis. (default 150 = 2.5 minutes)</w:t>
+      <w:proofErr w:type="spellEnd"/>
+      <w:r>
+        <w:t xml:space="preserve"> </w:t>
+      </w:r>
+      <w:proofErr w:type="gramStart"/>
+      <w:r>
+        <w:t>The</w:t>
+      </w:r>
+      <w:proofErr w:type="gramEnd"/>
+      <w:r>
+        <w:t xml:space="preserve"> interval in seconds between tick marks on the x-axis. (default 150 = 2.5 minutes)</w:t>
       </w:r>
     </w:p>
     <w:p>
@@ -5590,7 +6515,15 @@
         </w:numPr>
       </w:pPr>
       <w:r>
-        <w:t>Align at the nth occurance of a behavior. For example, the first spawn:</w:t>
+        <w:t xml:space="preserve">Align at the nth </w:t>
+      </w:r>
+      <w:proofErr w:type="spellStart"/>
+      <w:r>
+        <w:t>occurance</w:t>
+      </w:r>
+      <w:proofErr w:type="spellEnd"/>
+      <w:r>
+        <w:t xml:space="preserve"> of a behavior. For example, the first spawn:</w:t>
       </w:r>
     </w:p>
     <w:tbl>
@@ -5629,7 +6562,23 @@
                 <w:rFonts w:ascii="Menlo Regular" w:hAnsi="Menlo Regular" w:cs="Menlo Regular"/>
                 <w:sz w:val="22"/>
               </w:rPr>
-              <w:t xml:space="preserve">.makeMulticolorRasterPlots(my_data, </w:t>
+              <w:t>.</w:t>
+            </w:r>
+            <w:proofErr w:type="spellStart"/>
+            <w:r>
+              <w:rPr>
+                <w:rFonts w:ascii="Menlo Regular" w:hAnsi="Menlo Regular" w:cs="Menlo Regular"/>
+                <w:sz w:val="22"/>
+              </w:rPr>
+              <w:t>makeMulticolorRasterPlots</w:t>
+            </w:r>
+            <w:proofErr w:type="spellEnd"/>
+            <w:r>
+              <w:rPr>
+                <w:rFonts w:ascii="Menlo Regular" w:hAnsi="Menlo Regular" w:cs="Menlo Regular"/>
+                <w:sz w:val="22"/>
+              </w:rPr>
+              <w:t xml:space="preserve">(my_data, </w:t>
             </w:r>
             <w:r>
               <w:rPr>
@@ -5652,12 +6601,37 @@
               </w:rPr>
               <w:t xml:space="preserve">", </w:t>
             </w:r>
-            <w:r>
-              <w:rPr>
-                <w:rFonts w:ascii="Menlo Regular" w:hAnsi="Menlo Regular" w:cs="Menlo Regular"/>
-                <w:sz w:val="22"/>
-              </w:rPr>
-              <w:t>my_color_key, zeroBeh = "spawning")</w:t>
+            <w:proofErr w:type="spellStart"/>
+            <w:r>
+              <w:rPr>
+                <w:rFonts w:ascii="Menlo Regular" w:hAnsi="Menlo Regular" w:cs="Menlo Regular"/>
+                <w:sz w:val="22"/>
+              </w:rPr>
+              <w:t>my_color_key</w:t>
+            </w:r>
+            <w:proofErr w:type="spellEnd"/>
+            <w:r>
+              <w:rPr>
+                <w:rFonts w:ascii="Menlo Regular" w:hAnsi="Menlo Regular" w:cs="Menlo Regular"/>
+                <w:sz w:val="22"/>
+              </w:rPr>
+              <w:t xml:space="preserve">, </w:t>
+            </w:r>
+            <w:proofErr w:type="spellStart"/>
+            <w:r>
+              <w:rPr>
+                <w:rFonts w:ascii="Menlo Regular" w:hAnsi="Menlo Regular" w:cs="Menlo Regular"/>
+                <w:sz w:val="22"/>
+              </w:rPr>
+              <w:t>zeroBeh</w:t>
+            </w:r>
+            <w:proofErr w:type="spellEnd"/>
+            <w:r>
+              <w:rPr>
+                <w:rFonts w:ascii="Menlo Regular" w:hAnsi="Menlo Regular" w:cs="Menlo Regular"/>
+                <w:sz w:val="22"/>
+              </w:rPr>
+              <w:t xml:space="preserve"> = "spawning")</w:t>
             </w:r>
           </w:p>
         </w:tc>
@@ -5707,7 +6681,23 @@
                 <w:rFonts w:ascii="Menlo Regular" w:hAnsi="Menlo Regular" w:cs="Menlo Regular"/>
                 <w:sz w:val="22"/>
               </w:rPr>
-              <w:t xml:space="preserve">.makeMulticolorRasterPlots(my_data, </w:t>
+              <w:t>.</w:t>
+            </w:r>
+            <w:proofErr w:type="spellStart"/>
+            <w:r>
+              <w:rPr>
+                <w:rFonts w:ascii="Menlo Regular" w:hAnsi="Menlo Regular" w:cs="Menlo Regular"/>
+                <w:sz w:val="22"/>
+              </w:rPr>
+              <w:t>makeMulticolorRasterPlots</w:t>
+            </w:r>
+            <w:proofErr w:type="spellEnd"/>
+            <w:r>
+              <w:rPr>
+                <w:rFonts w:ascii="Menlo Regular" w:hAnsi="Menlo Regular" w:cs="Menlo Regular"/>
+                <w:sz w:val="22"/>
+              </w:rPr>
+              <w:t xml:space="preserve">(my_data, </w:t>
             </w:r>
             <w:r>
               <w:rPr>
@@ -5730,12 +6720,53 @@
               </w:rPr>
               <w:t xml:space="preserve">", </w:t>
             </w:r>
-            <w:r>
-              <w:rPr>
-                <w:rFonts w:ascii="Menlo Regular" w:hAnsi="Menlo Regular" w:cs="Menlo Regular"/>
-                <w:sz w:val="22"/>
-              </w:rPr>
-              <w:t>my_color_key, zeroBeh = "quiver", zeroBeh.n = 5)</w:t>
+            <w:proofErr w:type="spellStart"/>
+            <w:r>
+              <w:rPr>
+                <w:rFonts w:ascii="Menlo Regular" w:hAnsi="Menlo Regular" w:cs="Menlo Regular"/>
+                <w:sz w:val="22"/>
+              </w:rPr>
+              <w:t>my_color_key</w:t>
+            </w:r>
+            <w:proofErr w:type="spellEnd"/>
+            <w:r>
+              <w:rPr>
+                <w:rFonts w:ascii="Menlo Regular" w:hAnsi="Menlo Regular" w:cs="Menlo Regular"/>
+                <w:sz w:val="22"/>
+              </w:rPr>
+              <w:t xml:space="preserve">, </w:t>
+            </w:r>
+            <w:proofErr w:type="spellStart"/>
+            <w:r>
+              <w:rPr>
+                <w:rFonts w:ascii="Menlo Regular" w:hAnsi="Menlo Regular" w:cs="Menlo Regular"/>
+                <w:sz w:val="22"/>
+              </w:rPr>
+              <w:t>zeroBeh</w:t>
+            </w:r>
+            <w:proofErr w:type="spellEnd"/>
+            <w:r>
+              <w:rPr>
+                <w:rFonts w:ascii="Menlo Regular" w:hAnsi="Menlo Regular" w:cs="Menlo Regular"/>
+                <w:sz w:val="22"/>
+              </w:rPr>
+              <w:t xml:space="preserve"> = "quiver", </w:t>
+            </w:r>
+            <w:proofErr w:type="spellStart"/>
+            <w:r>
+              <w:rPr>
+                <w:rFonts w:ascii="Menlo Regular" w:hAnsi="Menlo Regular" w:cs="Menlo Regular"/>
+                <w:sz w:val="22"/>
+              </w:rPr>
+              <w:t>zeroBeh.n</w:t>
+            </w:r>
+            <w:proofErr w:type="spellEnd"/>
+            <w:r>
+              <w:rPr>
+                <w:rFonts w:ascii="Menlo Regular" w:hAnsi="Menlo Regular" w:cs="Menlo Regular"/>
+                <w:sz w:val="22"/>
+              </w:rPr>
+              <w:t xml:space="preserve"> = 5)</w:t>
             </w:r>
           </w:p>
         </w:tc>
@@ -5785,7 +6816,23 @@
                 <w:rFonts w:ascii="Menlo Regular" w:hAnsi="Menlo Regular" w:cs="Menlo Regular"/>
                 <w:sz w:val="22"/>
               </w:rPr>
-              <w:t xml:space="preserve">.makeMulticolorRasterPlots(my_data, </w:t>
+              <w:t>.</w:t>
+            </w:r>
+            <w:proofErr w:type="spellStart"/>
+            <w:r>
+              <w:rPr>
+                <w:rFonts w:ascii="Menlo Regular" w:hAnsi="Menlo Regular" w:cs="Menlo Regular"/>
+                <w:sz w:val="22"/>
+              </w:rPr>
+              <w:t>makeMulticolorRasterPlots</w:t>
+            </w:r>
+            <w:proofErr w:type="spellEnd"/>
+            <w:r>
+              <w:rPr>
+                <w:rFonts w:ascii="Menlo Regular" w:hAnsi="Menlo Regular" w:cs="Menlo Regular"/>
+                <w:sz w:val="22"/>
+              </w:rPr>
+              <w:t xml:space="preserve">(my_data, </w:t>
             </w:r>
             <w:r>
               <w:rPr>
@@ -5808,12 +6855,37 @@
               </w:rPr>
               <w:t xml:space="preserve">", </w:t>
             </w:r>
-            <w:r>
-              <w:rPr>
-                <w:rFonts w:ascii="Menlo Regular" w:hAnsi="Menlo Regular" w:cs="Menlo Regular"/>
-                <w:sz w:val="22"/>
-              </w:rPr>
-              <w:t>my_color_key, zeroBeh = c("</w:t>
+            <w:proofErr w:type="spellStart"/>
+            <w:r>
+              <w:rPr>
+                <w:rFonts w:ascii="Menlo Regular" w:hAnsi="Menlo Regular" w:cs="Menlo Regular"/>
+                <w:sz w:val="22"/>
+              </w:rPr>
+              <w:t>my_color_key</w:t>
+            </w:r>
+            <w:proofErr w:type="spellEnd"/>
+            <w:r>
+              <w:rPr>
+                <w:rFonts w:ascii="Menlo Regular" w:hAnsi="Menlo Regular" w:cs="Menlo Regular"/>
+                <w:sz w:val="22"/>
+              </w:rPr>
+              <w:t xml:space="preserve">, </w:t>
+            </w:r>
+            <w:proofErr w:type="spellStart"/>
+            <w:r>
+              <w:rPr>
+                <w:rFonts w:ascii="Menlo Regular" w:hAnsi="Menlo Regular" w:cs="Menlo Regular"/>
+                <w:sz w:val="22"/>
+              </w:rPr>
+              <w:t>zeroBeh</w:t>
+            </w:r>
+            <w:proofErr w:type="spellEnd"/>
+            <w:r>
+              <w:rPr>
+                <w:rFonts w:ascii="Menlo Regular" w:hAnsi="Menlo Regular" w:cs="Menlo Regular"/>
+                <w:sz w:val="22"/>
+              </w:rPr>
+              <w:t xml:space="preserve"> = c("</w:t>
             </w:r>
             <w:r>
               <w:rPr>
@@ -5891,8 +6963,17 @@
           <w:rFonts w:ascii="Menlo Regular" w:hAnsi="Menlo Regular" w:cs="Menlo Regular"/>
           <w:sz w:val="22"/>
         </w:rPr>
-        <w:t>.makeMulticolorRasterPlot</w:t>
-      </w:r>
+        <w:t>.</w:t>
+      </w:r>
+      <w:proofErr w:type="spellStart"/>
+      <w:r>
+        <w:rPr>
+          <w:rFonts w:ascii="Menlo Regular" w:hAnsi="Menlo Regular" w:cs="Menlo Regular"/>
+          <w:sz w:val="22"/>
+        </w:rPr>
+        <w:t>makeMulticolorRasterPlot</w:t>
+      </w:r>
+      <w:proofErr w:type="spellEnd"/>
       <w:r>
         <w:rPr>
           <w:rFonts w:ascii="Menlo Regular" w:hAnsi="Menlo Regular" w:cs="Menlo Regular"/>
@@ -5923,6 +7004,7 @@
       <w:r>
         <w:t xml:space="preserve">Sort by something. To do this, you need a </w:t>
       </w:r>
+      <w:proofErr w:type="spellStart"/>
       <w:r>
         <w:rPr>
           <w:rFonts w:ascii="Menlo Regular" w:hAnsi="Menlo Regular" w:cs="Menlo Regular"/>
@@ -5930,6 +7012,7 @@
         </w:rPr>
         <w:t>sortAttribute</w:t>
       </w:r>
+      <w:proofErr w:type="spellEnd"/>
       <w:r>
         <w:t>. For example, to sort by</w:t>
       </w:r>
@@ -5971,19 +7054,44 @@
               </w:rPr>
               <w:t xml:space="preserve">&gt; </w:t>
             </w:r>
-            <w:r>
-              <w:rPr>
-                <w:rFonts w:ascii="Menlo Regular" w:hAnsi="Menlo Regular" w:cs="Menlo Regular"/>
-                <w:sz w:val="22"/>
-              </w:rPr>
-              <w:t>sortAttr &lt;-</w:t>
-            </w:r>
-            <w:r>
-              <w:rPr>
-                <w:rFonts w:ascii="Menlo Regular" w:hAnsi="Menlo Regular" w:cs="Menlo Regular"/>
-                <w:sz w:val="22"/>
-              </w:rPr>
-              <w:t xml:space="preserve"> .getCountAttribute('quiver', my_data)</w:t>
+            <w:proofErr w:type="spellStart"/>
+            <w:r>
+              <w:rPr>
+                <w:rFonts w:ascii="Menlo Regular" w:hAnsi="Menlo Regular" w:cs="Menlo Regular"/>
+                <w:sz w:val="22"/>
+              </w:rPr>
+              <w:t>sortAttr</w:t>
+            </w:r>
+            <w:proofErr w:type="spellEnd"/>
+            <w:r>
+              <w:rPr>
+                <w:rFonts w:ascii="Menlo Regular" w:hAnsi="Menlo Regular" w:cs="Menlo Regular"/>
+                <w:sz w:val="22"/>
+              </w:rPr>
+              <w:t xml:space="preserve"> &lt;-</w:t>
+            </w:r>
+            <w:r>
+              <w:rPr>
+                <w:rFonts w:ascii="Menlo Regular" w:hAnsi="Menlo Regular" w:cs="Menlo Regular"/>
+                <w:sz w:val="22"/>
+              </w:rPr>
+              <w:t xml:space="preserve"> .</w:t>
+            </w:r>
+            <w:proofErr w:type="spellStart"/>
+            <w:r>
+              <w:rPr>
+                <w:rFonts w:ascii="Menlo Regular" w:hAnsi="Menlo Regular" w:cs="Menlo Regular"/>
+                <w:sz w:val="22"/>
+              </w:rPr>
+              <w:t>getCountAttribute</w:t>
+            </w:r>
+            <w:proofErr w:type="spellEnd"/>
+            <w:r>
+              <w:rPr>
+                <w:rFonts w:ascii="Menlo Regular" w:hAnsi="Menlo Regular" w:cs="Menlo Regular"/>
+                <w:sz w:val="22"/>
+              </w:rPr>
+              <w:t>('quiver', my_data)</w:t>
             </w:r>
           </w:p>
         </w:tc>
@@ -6001,7 +7109,23 @@
           <w:rFonts w:ascii="Menlo Regular" w:hAnsi="Menlo Regular" w:cs="Menlo Regular"/>
           <w:sz w:val="22"/>
         </w:rPr>
-        <w:t>.getLatencyAttribute()</w:t>
+        <w:t>.</w:t>
+      </w:r>
+      <w:proofErr w:type="spellStart"/>
+      <w:r>
+        <w:rPr>
+          <w:rFonts w:ascii="Menlo Regular" w:hAnsi="Menlo Regular" w:cs="Menlo Regular"/>
+          <w:sz w:val="22"/>
+        </w:rPr>
+        <w:t>getLatencyAttribute</w:t>
+      </w:r>
+      <w:proofErr w:type="spellEnd"/>
+      <w:r>
+        <w:rPr>
+          <w:rFonts w:ascii="Menlo Regular" w:hAnsi="Menlo Regular" w:cs="Menlo Regular"/>
+          <w:sz w:val="22"/>
+        </w:rPr>
+        <w:t>()</w:t>
       </w:r>
       <w:r>
         <w:t xml:space="preserve">, </w:t>
@@ -6011,7 +7135,23 @@
           <w:rFonts w:ascii="Menlo Regular" w:hAnsi="Menlo Regular" w:cs="Menlo Regular"/>
           <w:sz w:val="22"/>
         </w:rPr>
-        <w:t>.getTotalDurAttribute()</w:t>
+        <w:t>.</w:t>
+      </w:r>
+      <w:proofErr w:type="spellStart"/>
+      <w:r>
+        <w:rPr>
+          <w:rFonts w:ascii="Menlo Regular" w:hAnsi="Menlo Regular" w:cs="Menlo Regular"/>
+          <w:sz w:val="22"/>
+        </w:rPr>
+        <w:t>getTotalDurAttribute</w:t>
+      </w:r>
+      <w:proofErr w:type="spellEnd"/>
+      <w:r>
+        <w:rPr>
+          <w:rFonts w:ascii="Menlo Regular" w:hAnsi="Menlo Regular" w:cs="Menlo Regular"/>
+          <w:sz w:val="22"/>
+        </w:rPr>
+        <w:t>()</w:t>
       </w:r>
       <w:r>
         <w:t>, and</w:t>
@@ -6024,7 +7164,23 @@
           <w:rFonts w:ascii="Menlo Regular" w:hAnsi="Menlo Regular" w:cs="Menlo Regular"/>
           <w:sz w:val="22"/>
         </w:rPr>
-        <w:t>.getAverageDurAttribute()</w:t>
+        <w:t>.</w:t>
+      </w:r>
+      <w:proofErr w:type="spellStart"/>
+      <w:r>
+        <w:rPr>
+          <w:rFonts w:ascii="Menlo Regular" w:hAnsi="Menlo Regular" w:cs="Menlo Regular"/>
+          <w:sz w:val="22"/>
+        </w:rPr>
+        <w:t>getAverageDurAttribute</w:t>
+      </w:r>
+      <w:proofErr w:type="spellEnd"/>
+      <w:r>
+        <w:rPr>
+          <w:rFonts w:ascii="Menlo Regular" w:hAnsi="Menlo Regular" w:cs="Menlo Regular"/>
+          <w:sz w:val="22"/>
+        </w:rPr>
+        <w:t>()</w:t>
       </w:r>
       <w:r>
         <w:t xml:space="preserve"> to sort by a behavior's latency, total duration, or average duration, respectively.</w:t>
@@ -6077,13 +7233,31 @@
               </w:rPr>
               <w:t xml:space="preserve">&gt; </w:t>
             </w:r>
-            <w:r>
-              <w:rPr>
-                <w:rFonts w:ascii="Menlo Regular" w:hAnsi="Menlo Regular" w:cs="Menlo Regular"/>
-                <w:sz w:val="22"/>
-              </w:rPr>
-              <w:t>sortAttr &lt;- datForCorrelations$GSI</w:t>
-            </w:r>
+            <w:proofErr w:type="spellStart"/>
+            <w:r>
+              <w:rPr>
+                <w:rFonts w:ascii="Menlo Regular" w:hAnsi="Menlo Regular" w:cs="Menlo Regular"/>
+                <w:sz w:val="22"/>
+              </w:rPr>
+              <w:t>sortAttr</w:t>
+            </w:r>
+            <w:proofErr w:type="spellEnd"/>
+            <w:r>
+              <w:rPr>
+                <w:rFonts w:ascii="Menlo Regular" w:hAnsi="Menlo Regular" w:cs="Menlo Regular"/>
+                <w:sz w:val="22"/>
+              </w:rPr>
+              <w:t xml:space="preserve"> &lt;- </w:t>
+            </w:r>
+            <w:proofErr w:type="spellStart"/>
+            <w:r>
+              <w:rPr>
+                <w:rFonts w:ascii="Menlo Regular" w:hAnsi="Menlo Regular" w:cs="Menlo Regular"/>
+                <w:sz w:val="22"/>
+              </w:rPr>
+              <w:t>datForCorrelations$GSI</w:t>
+            </w:r>
+            <w:proofErr w:type="spellEnd"/>
           </w:p>
         </w:tc>
       </w:tr>
@@ -6095,6 +7269,7 @@
       <w:r>
         <w:t xml:space="preserve">Once you have your </w:t>
       </w:r>
+      <w:proofErr w:type="spellStart"/>
       <w:r>
         <w:rPr>
           <w:rFonts w:ascii="Menlo Regular" w:hAnsi="Menlo Regular" w:cs="Menlo Regular"/>
@@ -6102,6 +7277,7 @@
         </w:rPr>
         <w:t>sortAttribute</w:t>
       </w:r>
+      <w:proofErr w:type="spellEnd"/>
       <w:r>
         <w:t>, call</w:t>
       </w:r>
@@ -6142,7 +7318,23 @@
                 <w:rFonts w:ascii="Menlo Regular" w:hAnsi="Menlo Regular" w:cs="Menlo Regular"/>
                 <w:sz w:val="22"/>
               </w:rPr>
-              <w:t>.makeMulticolorRasterPlots(my_data, "~/Desktop/</w:t>
+              <w:t>.</w:t>
+            </w:r>
+            <w:proofErr w:type="spellStart"/>
+            <w:r>
+              <w:rPr>
+                <w:rFonts w:ascii="Menlo Regular" w:hAnsi="Menlo Regular" w:cs="Menlo Regular"/>
+                <w:sz w:val="22"/>
+              </w:rPr>
+              <w:t>makeMulticolorRasterPlots</w:t>
+            </w:r>
+            <w:proofErr w:type="spellEnd"/>
+            <w:r>
+              <w:rPr>
+                <w:rFonts w:ascii="Menlo Regular" w:hAnsi="Menlo Regular" w:cs="Menlo Regular"/>
+                <w:sz w:val="22"/>
+              </w:rPr>
+              <w:t>(my_data, "~/Desktop/</w:t>
             </w:r>
             <w:r>
               <w:rPr>
@@ -6156,8 +7348,41 @@
                 <w:rFonts w:ascii="Menlo Regular" w:hAnsi="Menlo Regular" w:cs="Menlo Regular"/>
                 <w:sz w:val="22"/>
               </w:rPr>
-              <w:t xml:space="preserve">", my_color_key, sortAttribute = </w:t>
-            </w:r>
+              <w:t xml:space="preserve">", </w:t>
+            </w:r>
+            <w:proofErr w:type="spellStart"/>
+            <w:r>
+              <w:rPr>
+                <w:rFonts w:ascii="Menlo Regular" w:hAnsi="Menlo Regular" w:cs="Menlo Regular"/>
+                <w:sz w:val="22"/>
+              </w:rPr>
+              <w:t>my_color_key</w:t>
+            </w:r>
+            <w:proofErr w:type="spellEnd"/>
+            <w:r>
+              <w:rPr>
+                <w:rFonts w:ascii="Menlo Regular" w:hAnsi="Menlo Regular" w:cs="Menlo Regular"/>
+                <w:sz w:val="22"/>
+              </w:rPr>
+              <w:t xml:space="preserve">, </w:t>
+            </w:r>
+            <w:proofErr w:type="spellStart"/>
+            <w:r>
+              <w:rPr>
+                <w:rFonts w:ascii="Menlo Regular" w:hAnsi="Menlo Regular" w:cs="Menlo Regular"/>
+                <w:sz w:val="22"/>
+              </w:rPr>
+              <w:t>sortAttribute</w:t>
+            </w:r>
+            <w:proofErr w:type="spellEnd"/>
+            <w:r>
+              <w:rPr>
+                <w:rFonts w:ascii="Menlo Regular" w:hAnsi="Menlo Regular" w:cs="Menlo Regular"/>
+                <w:sz w:val="22"/>
+              </w:rPr>
+              <w:t xml:space="preserve"> = </w:t>
+            </w:r>
+            <w:proofErr w:type="spellStart"/>
             <w:r>
               <w:rPr>
                 <w:rFonts w:ascii="Menlo Regular" w:hAnsi="Menlo Regular" w:cs="Menlo Regular"/>
@@ -6165,6 +7390,7 @@
               </w:rPr>
               <w:t>sortAttr</w:t>
             </w:r>
+            <w:proofErr w:type="spellEnd"/>
             <w:r>
               <w:rPr>
                 <w:rFonts w:ascii="Menlo Regular" w:hAnsi="Menlo Regular" w:cs="Menlo Regular"/>
@@ -6190,18 +7416,27 @@
       <w:r>
         <w:t xml:space="preserve">should be a description of the attribute you sorted by; another reasonable one would be "Number of Quivers". You can control the order of the sort by adding </w:t>
       </w:r>
+      <w:proofErr w:type="spellStart"/>
       <w:r>
         <w:rPr>
           <w:rFonts w:ascii="Menlo Regular" w:hAnsi="Menlo Regular" w:cs="Menlo Regular"/>
           <w:sz w:val="22"/>
         </w:rPr>
-        <w:t>sort.decreasing = T</w:t>
-      </w:r>
+        <w:t>sort.decreasing</w:t>
+      </w:r>
+      <w:proofErr w:type="spellEnd"/>
       <w:r>
         <w:rPr>
           <w:rFonts w:ascii="Menlo Regular" w:hAnsi="Menlo Regular" w:cs="Menlo Regular"/>
           <w:sz w:val="22"/>
         </w:rPr>
+        <w:t xml:space="preserve"> = T</w:t>
+      </w:r>
+      <w:r>
+        <w:rPr>
+          <w:rFonts w:ascii="Menlo Regular" w:hAnsi="Menlo Regular" w:cs="Menlo Regular"/>
+          <w:sz w:val="22"/>
+        </w:rPr>
         <w:t>RUE</w:t>
       </w:r>
       <w:r>
@@ -6213,18 +7448,27 @@
       <w:r>
         <w:t xml:space="preserve"> and/or </w:t>
       </w:r>
+      <w:proofErr w:type="spellStart"/>
       <w:r>
         <w:rPr>
           <w:rFonts w:ascii="Menlo Regular" w:hAnsi="Menlo Regular" w:cs="Menlo Regular"/>
           <w:sz w:val="22"/>
         </w:rPr>
-        <w:t>sort.na.last = F</w:t>
-      </w:r>
+        <w:t>sort.na.last</w:t>
+      </w:r>
+      <w:proofErr w:type="spellEnd"/>
       <w:r>
         <w:rPr>
           <w:rFonts w:ascii="Menlo Regular" w:hAnsi="Menlo Regular" w:cs="Menlo Regular"/>
           <w:sz w:val="22"/>
         </w:rPr>
+        <w:t xml:space="preserve"> = F</w:t>
+      </w:r>
+      <w:r>
+        <w:rPr>
+          <w:rFonts w:ascii="Menlo Regular" w:hAnsi="Menlo Regular" w:cs="Menlo Regular"/>
+          <w:sz w:val="22"/>
+        </w:rPr>
         <w:t>ALSE</w:t>
       </w:r>
       <w:r>
@@ -6254,12 +7498,21 @@
         </w:rPr>
         <w:t xml:space="preserve"> </w:t>
       </w:r>
+      <w:proofErr w:type="spellStart"/>
       <w:r>
         <w:rPr>
           <w:rFonts w:ascii="Menlo Regular" w:hAnsi="Menlo Regular" w:cs="Menlo Regular"/>
           <w:sz w:val="22"/>
         </w:rPr>
-        <w:t>sort.na.last = NA</w:t>
+        <w:t>sort.na.last</w:t>
+      </w:r>
+      <w:proofErr w:type="spellEnd"/>
+      <w:r>
+        <w:rPr>
+          <w:rFonts w:ascii="Menlo Regular" w:hAnsi="Menlo Regular" w:cs="Menlo Regular"/>
+          <w:sz w:val="22"/>
+        </w:rPr>
+        <w:t xml:space="preserve"> = NA</w:t>
       </w:r>
       <w:r>
         <w:t xml:space="preserve"> to exclude </w:t>
@@ -6312,17 +7565,26 @@
           <w:rFonts w:ascii="Menlo Regular" w:hAnsi="Menlo Regular" w:cs="Menlo Regular"/>
           <w:sz w:val="22"/>
         </w:rPr>
-        <w:t>.makeMulticolorRasterPlot</w:t>
-      </w:r>
+        <w:t>.</w:t>
+      </w:r>
+      <w:proofErr w:type="spellStart"/>
       <w:r>
         <w:rPr>
           <w:rFonts w:ascii="Menlo Regular" w:hAnsi="Menlo Regular" w:cs="Menlo Regular"/>
           <w:sz w:val="22"/>
         </w:rPr>
+        <w:t>makeMulticolorRasterPlot</w:t>
+      </w:r>
+      <w:proofErr w:type="spellEnd"/>
+      <w:r>
+        <w:rPr>
+          <w:rFonts w:ascii="Menlo Regular" w:hAnsi="Menlo Regular" w:cs="Menlo Regular"/>
+          <w:sz w:val="22"/>
+        </w:rPr>
         <w:t>()</w:t>
       </w:r>
       <w:r>
-        <w:t>.</w:t>
+        <w:t>, and it doesn't work if you have more than one timepoint.</w:t>
       </w:r>
     </w:p>
     <w:p>
@@ -6341,6 +7603,9 @@
         <w:jc w:val="center"/>
       </w:pPr>
       <w:r>
+        <w:rPr>
+          <w:noProof/>
+        </w:rPr>
         <w:drawing>
           <wp:inline distT="0" distB="0" distL="0" distR="0" wp14:anchorId="12376A29" wp14:editId="3C2E985C">
             <wp:extent cx="5486400" cy="2264410"/>
@@ -6431,7 +7696,23 @@
                 <w:rFonts w:ascii="Menlo Regular" w:hAnsi="Menlo Regular" w:cs="Menlo Regular"/>
                 <w:sz w:val="22"/>
               </w:rPr>
-              <w:t>.clustersEtc(my_data)</w:t>
+              <w:t>.</w:t>
+            </w:r>
+            <w:proofErr w:type="spellStart"/>
+            <w:r>
+              <w:rPr>
+                <w:rFonts w:ascii="Menlo Regular" w:hAnsi="Menlo Regular" w:cs="Menlo Regular"/>
+                <w:sz w:val="22"/>
+              </w:rPr>
+              <w:t>clustersEtc</w:t>
+            </w:r>
+            <w:proofErr w:type="spellEnd"/>
+            <w:r>
+              <w:rPr>
+                <w:rFonts w:ascii="Menlo Regular" w:hAnsi="Menlo Regular" w:cs="Menlo Regular"/>
+                <w:sz w:val="22"/>
+              </w:rPr>
+              <w:t>(my_data)</w:t>
             </w:r>
           </w:p>
         </w:tc>
@@ -6450,6 +7731,7 @@
           <w:numId w:val="5"/>
         </w:numPr>
       </w:pPr>
+      <w:proofErr w:type="spellStart"/>
       <w:r>
         <w:rPr>
           <w:rFonts w:ascii="Menlo Regular" w:hAnsi="Menlo Regular" w:cs="Menlo Regular"/>
@@ -6457,15 +7739,41 @@
         </w:rPr>
         <w:t>clusterOn</w:t>
       </w:r>
+      <w:proofErr w:type="spellEnd"/>
       <w:r>
         <w:t xml:space="preserve"> is by default set to "counts", but you can change it to </w:t>
       </w:r>
+      <w:proofErr w:type="spellStart"/>
       <w:r>
         <w:rPr>
           <w:rFonts w:ascii="Menlo Regular" w:hAnsi="Menlo Regular" w:cs="Menlo Regular"/>
           <w:sz w:val="22"/>
         </w:rPr>
-        <w:t>clusterOn = "transprobs"</w:t>
+        <w:t>clusterOn</w:t>
+      </w:r>
+      <w:proofErr w:type="spellEnd"/>
+      <w:r>
+        <w:rPr>
+          <w:rFonts w:ascii="Menlo Regular" w:hAnsi="Menlo Regular" w:cs="Menlo Regular"/>
+          <w:sz w:val="22"/>
+        </w:rPr>
+        <w:t xml:space="preserve"> = "</w:t>
+      </w:r>
+      <w:proofErr w:type="spellStart"/>
+      <w:r>
+        <w:rPr>
+          <w:rFonts w:ascii="Menlo Regular" w:hAnsi="Menlo Regular" w:cs="Menlo Regular"/>
+          <w:sz w:val="22"/>
+        </w:rPr>
+        <w:t>transprobs</w:t>
+      </w:r>
+      <w:proofErr w:type="spellEnd"/>
+      <w:r>
+        <w:rPr>
+          <w:rFonts w:ascii="Menlo Regular" w:hAnsi="Menlo Regular" w:cs="Menlo Regular"/>
+          <w:sz w:val="22"/>
+        </w:rPr>
+        <w:t>"</w:t>
       </w:r>
       <w:r>
         <w:t xml:space="preserve"> to cluster by transitional probabilities instead.</w:t>
@@ -6479,6 +7787,7 @@
           <w:numId w:val="5"/>
         </w:numPr>
       </w:pPr>
+      <w:proofErr w:type="spellStart"/>
       <w:r>
         <w:rPr>
           <w:rFonts w:ascii="Menlo Regular" w:hAnsi="Menlo Regular" w:cs="Menlo Regular"/>
@@ -6486,8 +7795,17 @@
         </w:rPr>
         <w:t>logLabels</w:t>
       </w:r>
-      <w:r>
-        <w:t xml:space="preserve"> is the labels that show up on the plotted dendrogram. To make these be the folder name, try:</w:t>
+      <w:proofErr w:type="spellEnd"/>
+      <w:r>
+        <w:t xml:space="preserve"> is the labels that show up on the plotted </w:t>
+      </w:r>
+      <w:proofErr w:type="spellStart"/>
+      <w:r>
+        <w:t>dendrogram</w:t>
+      </w:r>
+      <w:proofErr w:type="spellEnd"/>
+      <w:r>
+        <w:t>. To make these be the folder name, try:</w:t>
       </w:r>
     </w:p>
     <w:tbl>
@@ -6526,7 +7844,39 @@
                 <w:rFonts w:ascii="Menlo Regular" w:hAnsi="Menlo Regular" w:cs="Menlo Regular"/>
                 <w:sz w:val="22"/>
               </w:rPr>
-              <w:t>.clustersEtc(my_data, logLabels = gsub('^([^/]*)/.*$', '\\1', names(my_data)))</w:t>
+              <w:t>.</w:t>
+            </w:r>
+            <w:proofErr w:type="spellStart"/>
+            <w:r>
+              <w:rPr>
+                <w:rFonts w:ascii="Menlo Regular" w:hAnsi="Menlo Regular" w:cs="Menlo Regular"/>
+                <w:sz w:val="22"/>
+              </w:rPr>
+              <w:t>clustersEtc</w:t>
+            </w:r>
+            <w:proofErr w:type="spellEnd"/>
+            <w:r>
+              <w:rPr>
+                <w:rFonts w:ascii="Menlo Regular" w:hAnsi="Menlo Regular" w:cs="Menlo Regular"/>
+                <w:sz w:val="22"/>
+              </w:rPr>
+              <w:t xml:space="preserve">(my_data, </w:t>
+            </w:r>
+            <w:proofErr w:type="spellStart"/>
+            <w:r>
+              <w:rPr>
+                <w:rFonts w:ascii="Menlo Regular" w:hAnsi="Menlo Regular" w:cs="Menlo Regular"/>
+                <w:sz w:val="22"/>
+              </w:rPr>
+              <w:t>logLabels</w:t>
+            </w:r>
+            <w:proofErr w:type="spellEnd"/>
+            <w:r>
+              <w:rPr>
+                <w:rFonts w:ascii="Menlo Regular" w:hAnsi="Menlo Regular" w:cs="Menlo Regular"/>
+                <w:sz w:val="22"/>
+              </w:rPr>
+              <w:t xml:space="preserve"> = gsub('^([^/]*)/.*$', '\\1', names(my_data)))</w:t>
             </w:r>
           </w:p>
         </w:tc>
@@ -6549,12 +7899,21 @@
       <w:r>
         <w:t xml:space="preserve"> </w:t>
       </w:r>
+      <w:proofErr w:type="spellStart"/>
       <w:r>
         <w:rPr>
           <w:rFonts w:ascii="Menlo Regular" w:hAnsi="Menlo Regular" w:cs="Menlo Regular"/>
           <w:sz w:val="22"/>
         </w:rPr>
-        <w:t>cor.use = 'p'</w:t>
+        <w:t>cor.use</w:t>
+      </w:r>
+      <w:proofErr w:type="spellEnd"/>
+      <w:r>
+        <w:rPr>
+          <w:rFonts w:ascii="Menlo Regular" w:hAnsi="Menlo Regular" w:cs="Menlo Regular"/>
+          <w:sz w:val="22"/>
+        </w:rPr>
+        <w:t xml:space="preserve"> = 'p'</w:t>
       </w:r>
       <w:r>
         <w:t>.</w:t>
@@ -6571,15 +7930,32 @@
       <w:r>
         <w:t xml:space="preserve">You can add </w:t>
       </w:r>
+      <w:proofErr w:type="spellStart"/>
       <w:r>
         <w:rPr>
           <w:rFonts w:ascii="Menlo Regular" w:hAnsi="Menlo Regular" w:cs="Menlo Regular"/>
           <w:sz w:val="22"/>
         </w:rPr>
-        <w:t xml:space="preserve">hclust.method = 'average' </w:t>
-      </w:r>
-      <w:r>
-        <w:t>to make the clustering algorithm prioritize linkages differently. You'll end up with a similar but slightly-different tree.</w:t>
+        <w:t>hclust.method</w:t>
+      </w:r>
+      <w:proofErr w:type="spellEnd"/>
+      <w:r>
+        <w:rPr>
+          <w:rFonts w:ascii="Menlo Regular" w:hAnsi="Menlo Regular" w:cs="Menlo Regular"/>
+          <w:sz w:val="22"/>
+        </w:rPr>
+        <w:t xml:space="preserve"> = 'average' </w:t>
+      </w:r>
+      <w:r>
+        <w:t xml:space="preserve">to make the clustering algorithm prioritize linkages differently. You'll end up with a similar but </w:t>
+      </w:r>
+      <w:proofErr w:type="gramStart"/>
+      <w:r>
+        <w:t>slightly-different</w:t>
+      </w:r>
+      <w:proofErr w:type="gramEnd"/>
+      <w:r>
+        <w:t xml:space="preserve"> tree.</w:t>
       </w:r>
     </w:p>
     <w:p>
@@ -6590,15 +7966,32 @@
           <w:numId w:val="5"/>
         </w:numPr>
       </w:pPr>
+      <w:proofErr w:type="spellStart"/>
       <w:r>
         <w:rPr>
           <w:rFonts w:ascii="Menlo Regular" w:hAnsi="Menlo Regular" w:cs="Menlo Regular"/>
           <w:sz w:val="22"/>
         </w:rPr>
-        <w:t xml:space="preserve">cutree.minClusterSize </w:t>
-      </w:r>
-      <w:r>
-        <w:t>controls the minimum number of fish that need to be in a cluster for it to count as a cluster. The default value is pretty high; if you end up with all your fish in one cluster, or see something that looks like a cluster but was assigned not-clustered-grey, try setting this parameter to a lower value like 3 or 4. On the other hand, if you have like 8 different clusters try making it higher.</w:t>
+        <w:t>cutree.minClusterSize</w:t>
+      </w:r>
+      <w:proofErr w:type="spellEnd"/>
+      <w:r>
+        <w:rPr>
+          <w:rFonts w:ascii="Menlo Regular" w:hAnsi="Menlo Regular" w:cs="Menlo Regular"/>
+          <w:sz w:val="22"/>
+        </w:rPr>
+        <w:t xml:space="preserve"> </w:t>
+      </w:r>
+      <w:r>
+        <w:t xml:space="preserve">controls the minimum number of fish that need to be in a cluster for it to count as a cluster. The default value is pretty high; if you end up with all your fish in one cluster, or see something that looks like a cluster but was assigned </w:t>
+      </w:r>
+      <w:proofErr w:type="gramStart"/>
+      <w:r>
+        <w:t>not-clustered-grey</w:t>
+      </w:r>
+      <w:proofErr w:type="gramEnd"/>
+      <w:r>
+        <w:t>, try setting this parameter to a lower value like 3 or 4. On the other hand, if you have like 8 different clusters try making it higher.</w:t>
       </w:r>
     </w:p>
     <w:p>
@@ -6649,7 +8042,39 @@
                 <w:rFonts w:ascii="Menlo Regular" w:hAnsi="Menlo Regular" w:cs="Menlo Regular"/>
                 <w:sz w:val="22"/>
               </w:rPr>
-              <w:t>.clustersEtc(my_data, colors = c('red', 'darkorange', 'gold'))</w:t>
+              <w:t>.</w:t>
+            </w:r>
+            <w:proofErr w:type="spellStart"/>
+            <w:r>
+              <w:rPr>
+                <w:rFonts w:ascii="Menlo Regular" w:hAnsi="Menlo Regular" w:cs="Menlo Regular"/>
+                <w:sz w:val="22"/>
+              </w:rPr>
+              <w:t>clustersEtc</w:t>
+            </w:r>
+            <w:proofErr w:type="spellEnd"/>
+            <w:r>
+              <w:rPr>
+                <w:rFonts w:ascii="Menlo Regular" w:hAnsi="Menlo Regular" w:cs="Menlo Regular"/>
+                <w:sz w:val="22"/>
+              </w:rPr>
+              <w:t>(my_data, colors = c('red', '</w:t>
+            </w:r>
+            <w:proofErr w:type="spellStart"/>
+            <w:r>
+              <w:rPr>
+                <w:rFonts w:ascii="Menlo Regular" w:hAnsi="Menlo Regular" w:cs="Menlo Regular"/>
+                <w:sz w:val="22"/>
+              </w:rPr>
+              <w:t>darkorange</w:t>
+            </w:r>
+            <w:proofErr w:type="spellEnd"/>
+            <w:r>
+              <w:rPr>
+                <w:rFonts w:ascii="Menlo Regular" w:hAnsi="Menlo Regular" w:cs="Menlo Regular"/>
+                <w:sz w:val="22"/>
+              </w:rPr>
+              <w:t>', 'gold'))</w:t>
             </w:r>
           </w:p>
         </w:tc>
@@ -6679,6 +8104,9 @@
         <w:jc w:val="center"/>
       </w:pPr>
       <w:r>
+        <w:rPr>
+          <w:noProof/>
+        </w:rPr>
         <w:drawing>
           <wp:inline distT="0" distB="0" distL="0" distR="0" wp14:anchorId="3BCFB559" wp14:editId="0BBFC168">
             <wp:extent cx="2090057" cy="3482215"/>
@@ -6737,7 +8165,15 @@
     </w:p>
     <w:p>
       <w:r>
-        <w:t xml:space="preserve">NOTE: Markov chains and branching diagrams are saved as .dot files. You will need to install the free software GraphViz from </w:t>
+        <w:t xml:space="preserve">NOTE: Markov chains and branching diagrams are saved as .dot files. You will need to install the free software </w:t>
+      </w:r>
+      <w:proofErr w:type="spellStart"/>
+      <w:r>
+        <w:t>GraphViz</w:t>
+      </w:r>
+      <w:proofErr w:type="spellEnd"/>
+      <w:r>
+        <w:t xml:space="preserve"> from </w:t>
       </w:r>
       <w:hyperlink r:id="rId18" w:history="1">
         <w:r>
@@ -6793,7 +8229,39 @@
                 <w:rFonts w:ascii="Menlo Regular" w:hAnsi="Menlo Regular" w:cs="Menlo Regular"/>
                 <w:sz w:val="22"/>
               </w:rPr>
-              <w:t>.makeGroupDotPlots(my_data, '~/Desktop/Data/Output/markov')</w:t>
+              <w:t>.</w:t>
+            </w:r>
+            <w:proofErr w:type="spellStart"/>
+            <w:r>
+              <w:rPr>
+                <w:rFonts w:ascii="Menlo Regular" w:hAnsi="Menlo Regular" w:cs="Menlo Regular"/>
+                <w:sz w:val="22"/>
+              </w:rPr>
+              <w:t>makeGroupDotPlots</w:t>
+            </w:r>
+            <w:proofErr w:type="spellEnd"/>
+            <w:r>
+              <w:rPr>
+                <w:rFonts w:ascii="Menlo Regular" w:hAnsi="Menlo Regular" w:cs="Menlo Regular"/>
+                <w:sz w:val="22"/>
+              </w:rPr>
+              <w:t>(my_data, '~/Desktop/Data/Output/</w:t>
+            </w:r>
+            <w:proofErr w:type="spellStart"/>
+            <w:r>
+              <w:rPr>
+                <w:rFonts w:ascii="Menlo Regular" w:hAnsi="Menlo Regular" w:cs="Menlo Regular"/>
+                <w:sz w:val="22"/>
+              </w:rPr>
+              <w:t>markov</w:t>
+            </w:r>
+            <w:proofErr w:type="spellEnd"/>
+            <w:r>
+              <w:rPr>
+                <w:rFonts w:ascii="Menlo Regular" w:hAnsi="Menlo Regular" w:cs="Menlo Regular"/>
+                <w:sz w:val="22"/>
+              </w:rPr>
+              <w:t>')</w:t>
             </w:r>
           </w:p>
         </w:tc>
@@ -6843,7 +8311,55 @@
                 <w:rFonts w:ascii="Menlo Regular" w:hAnsi="Menlo Regular" w:cs="Menlo Regular"/>
                 <w:sz w:val="22"/>
               </w:rPr>
-              <w:t>.makeGroupDotPlots(my_data, '~/Desktop/Data/Output/markov', nodesToExclude = c('bite', 'chase', 'flee', 'male in pot stop', 'female in pot stop', 'spawning stop'))</w:t>
+              <w:t>.</w:t>
+            </w:r>
+            <w:proofErr w:type="spellStart"/>
+            <w:r>
+              <w:rPr>
+                <w:rFonts w:ascii="Menlo Regular" w:hAnsi="Menlo Regular" w:cs="Menlo Regular"/>
+                <w:sz w:val="22"/>
+              </w:rPr>
+              <w:t>makeGroupDotPlots</w:t>
+            </w:r>
+            <w:proofErr w:type="spellEnd"/>
+            <w:r>
+              <w:rPr>
+                <w:rFonts w:ascii="Menlo Regular" w:hAnsi="Menlo Regular" w:cs="Menlo Regular"/>
+                <w:sz w:val="22"/>
+              </w:rPr>
+              <w:t>(my_data, '~/Desktop/Data/Output/</w:t>
+            </w:r>
+            <w:proofErr w:type="spellStart"/>
+            <w:r>
+              <w:rPr>
+                <w:rFonts w:ascii="Menlo Regular" w:hAnsi="Menlo Regular" w:cs="Menlo Regular"/>
+                <w:sz w:val="22"/>
+              </w:rPr>
+              <w:t>markov</w:t>
+            </w:r>
+            <w:proofErr w:type="spellEnd"/>
+            <w:r>
+              <w:rPr>
+                <w:rFonts w:ascii="Menlo Regular" w:hAnsi="Menlo Regular" w:cs="Menlo Regular"/>
+                <w:sz w:val="22"/>
+              </w:rPr>
+              <w:t xml:space="preserve">', </w:t>
+            </w:r>
+            <w:proofErr w:type="spellStart"/>
+            <w:r>
+              <w:rPr>
+                <w:rFonts w:ascii="Menlo Regular" w:hAnsi="Menlo Regular" w:cs="Menlo Regular"/>
+                <w:sz w:val="22"/>
+              </w:rPr>
+              <w:t>nodesToExclude</w:t>
+            </w:r>
+            <w:proofErr w:type="spellEnd"/>
+            <w:r>
+              <w:rPr>
+                <w:rFonts w:ascii="Menlo Regular" w:hAnsi="Menlo Regular" w:cs="Menlo Regular"/>
+                <w:sz w:val="22"/>
+              </w:rPr>
+              <w:t xml:space="preserve"> = c('bite', 'chase', 'flee', 'male in pot stop', 'female in pot stop', 'spawning stop'))</w:t>
             </w:r>
           </w:p>
         </w:tc>
@@ -6851,7 +8367,15 @@
     </w:tbl>
     <w:p>
       <w:r>
-        <w:t>You can also not plot lines that represent transitions less-frequent than a given probability. To only plot transitions with at least 2% likelihood:</w:t>
+        <w:t xml:space="preserve">You can also not plot lines that represent transitions </w:t>
+      </w:r>
+      <w:proofErr w:type="gramStart"/>
+      <w:r>
+        <w:t>less-frequent</w:t>
+      </w:r>
+      <w:proofErr w:type="gramEnd"/>
+      <w:r>
+        <w:t xml:space="preserve"> than a given probability. To only plot transitions with at least 2% likelihood:</w:t>
       </w:r>
       <w:r>
         <w:t xml:space="preserve"> </w:t>
@@ -6893,7 +8417,55 @@
                 <w:rFonts w:ascii="Menlo Regular" w:hAnsi="Menlo Regular" w:cs="Menlo Regular"/>
                 <w:sz w:val="22"/>
               </w:rPr>
-              <w:t>.makeGroupDotPlots(my_data, '~/Desktop/Data/Output/markov', minValForLine = 0.02)</w:t>
+              <w:t>.</w:t>
+            </w:r>
+            <w:proofErr w:type="spellStart"/>
+            <w:r>
+              <w:rPr>
+                <w:rFonts w:ascii="Menlo Regular" w:hAnsi="Menlo Regular" w:cs="Menlo Regular"/>
+                <w:sz w:val="22"/>
+              </w:rPr>
+              <w:t>makeGroupDotPlots</w:t>
+            </w:r>
+            <w:proofErr w:type="spellEnd"/>
+            <w:r>
+              <w:rPr>
+                <w:rFonts w:ascii="Menlo Regular" w:hAnsi="Menlo Regular" w:cs="Menlo Regular"/>
+                <w:sz w:val="22"/>
+              </w:rPr>
+              <w:t>(my_data, '~/Desktop/Data/Output/</w:t>
+            </w:r>
+            <w:proofErr w:type="spellStart"/>
+            <w:r>
+              <w:rPr>
+                <w:rFonts w:ascii="Menlo Regular" w:hAnsi="Menlo Regular" w:cs="Menlo Regular"/>
+                <w:sz w:val="22"/>
+              </w:rPr>
+              <w:t>markov</w:t>
+            </w:r>
+            <w:proofErr w:type="spellEnd"/>
+            <w:r>
+              <w:rPr>
+                <w:rFonts w:ascii="Menlo Regular" w:hAnsi="Menlo Regular" w:cs="Menlo Regular"/>
+                <w:sz w:val="22"/>
+              </w:rPr>
+              <w:t xml:space="preserve">', </w:t>
+            </w:r>
+            <w:proofErr w:type="spellStart"/>
+            <w:r>
+              <w:rPr>
+                <w:rFonts w:ascii="Menlo Regular" w:hAnsi="Menlo Regular" w:cs="Menlo Regular"/>
+                <w:sz w:val="22"/>
+              </w:rPr>
+              <w:t>minValForLine</w:t>
+            </w:r>
+            <w:proofErr w:type="spellEnd"/>
+            <w:r>
+              <w:rPr>
+                <w:rFonts w:ascii="Menlo Regular" w:hAnsi="Menlo Regular" w:cs="Menlo Regular"/>
+                <w:sz w:val="22"/>
+              </w:rPr>
+              <w:t xml:space="preserve"> = 0.02)</w:t>
             </w:r>
           </w:p>
         </w:tc>
@@ -6903,16 +8475,26 @@
       <w:r>
         <w:t xml:space="preserve">You can also draw a Markov chain where the lines are weighted not by transitional probability (if you just did behavior A, how often do you next do behavior B?) but rather by transitional frequency (out of the entire log, how often does the sequence AB show up?). To do this, add the parameter </w:t>
       </w:r>
+      <w:proofErr w:type="spellStart"/>
       <w:r>
         <w:rPr>
           <w:rFonts w:ascii="Menlo Regular" w:hAnsi="Menlo Regular" w:cs="Menlo Regular"/>
           <w:sz w:val="22"/>
         </w:rPr>
-        <w:t>byTotal = TRUE</w:t>
+        <w:t>byTotal</w:t>
+      </w:r>
+      <w:proofErr w:type="spellEnd"/>
+      <w:r>
+        <w:rPr>
+          <w:rFonts w:ascii="Menlo Regular" w:hAnsi="Menlo Regular" w:cs="Menlo Regular"/>
+          <w:sz w:val="22"/>
+        </w:rPr>
+        <w:t xml:space="preserve"> = TRUE</w:t>
       </w:r>
       <w:r>
         <w:t xml:space="preserve">. If you do this, you'll also probably want a lower threshold for </w:t>
       </w:r>
+      <w:proofErr w:type="spellStart"/>
       <w:r>
         <w:rPr>
           <w:rFonts w:ascii="Menlo Regular" w:hAnsi="Menlo Regular" w:cs="Menlo Regular"/>
@@ -6920,6 +8502,7 @@
         </w:rPr>
         <w:t>minValForLine</w:t>
       </w:r>
+      <w:proofErr w:type="spellEnd"/>
       <w:r>
         <w:t>.</w:t>
       </w:r>
@@ -6927,7 +8510,15 @@
     <w:p/>
     <w:p>
       <w:r>
-        <w:t>Another option is to cluster the nodes into different types of behavior. The easiest way to do this is by subject; you'll also need to provide colors for each cluster (arrows) and lightcolors (background). Here's an example where we sort by the subject who did the behavior (male is blue and female is red).</w:t>
+        <w:t xml:space="preserve">Another option is to cluster the nodes into different types of behavior. The easiest way to do this is by subject; you'll also need to provide colors for each cluster (arrows) and </w:t>
+      </w:r>
+      <w:proofErr w:type="spellStart"/>
+      <w:r>
+        <w:t>lightcolors</w:t>
+      </w:r>
+      <w:proofErr w:type="spellEnd"/>
+      <w:r>
+        <w:t xml:space="preserve"> (background). Here's an example where we sort by the subject who did the behavior (male is blue and female is red).</w:t>
       </w:r>
     </w:p>
     <w:tbl>
@@ -6966,13 +8557,92 @@
                 <w:rFonts w:ascii="Menlo Regular" w:hAnsi="Menlo Regular" w:cs="Menlo Regular"/>
                 <w:sz w:val="22"/>
               </w:rPr>
-              <w:t>.makeGroupDotPlotsClust(my_data, '~/Desktop/Data/Output/markov', subjects = c('male', 'female'), colors = c('blue', 'red), lightcolors = c('lightblue', 'pink'))</w:t>
+              <w:t>.</w:t>
+            </w:r>
+            <w:proofErr w:type="spellStart"/>
+            <w:r>
+              <w:rPr>
+                <w:rFonts w:ascii="Menlo Regular" w:hAnsi="Menlo Regular" w:cs="Menlo Regular"/>
+                <w:sz w:val="22"/>
+              </w:rPr>
+              <w:t>makeGroupDotPlotsClust</w:t>
+            </w:r>
+            <w:proofErr w:type="spellEnd"/>
+            <w:r>
+              <w:rPr>
+                <w:rFonts w:ascii="Menlo Regular" w:hAnsi="Menlo Regular" w:cs="Menlo Regular"/>
+                <w:sz w:val="22"/>
+              </w:rPr>
+              <w:t>(my_data, '~/Desktop/Data/Output/</w:t>
+            </w:r>
+            <w:proofErr w:type="spellStart"/>
+            <w:r>
+              <w:rPr>
+                <w:rFonts w:ascii="Menlo Regular" w:hAnsi="Menlo Regular" w:cs="Menlo Regular"/>
+                <w:sz w:val="22"/>
+              </w:rPr>
+              <w:t>markov</w:t>
+            </w:r>
+            <w:proofErr w:type="spellEnd"/>
+            <w:r>
+              <w:rPr>
+                <w:rFonts w:ascii="Menlo Regular" w:hAnsi="Menlo Regular" w:cs="Menlo Regular"/>
+                <w:sz w:val="22"/>
+              </w:rPr>
+              <w:t>', subjects = c('male', 'female'), colors = c('blue', 'red</w:t>
+            </w:r>
+            <w:r>
+              <w:rPr>
+                <w:rFonts w:ascii="Menlo Regular" w:hAnsi="Menlo Regular" w:cs="Menlo Regular"/>
+                <w:sz w:val="22"/>
+              </w:rPr>
+              <w:t>'</w:t>
+            </w:r>
+            <w:r>
+              <w:rPr>
+                <w:rFonts w:ascii="Menlo Regular" w:hAnsi="Menlo Regular" w:cs="Menlo Regular"/>
+                <w:sz w:val="22"/>
+              </w:rPr>
+              <w:t xml:space="preserve">), </w:t>
+            </w:r>
+            <w:proofErr w:type="spellStart"/>
+            <w:r>
+              <w:rPr>
+                <w:rFonts w:ascii="Menlo Regular" w:hAnsi="Menlo Regular" w:cs="Menlo Regular"/>
+                <w:sz w:val="22"/>
+              </w:rPr>
+              <w:t>lightcolors</w:t>
+            </w:r>
+            <w:proofErr w:type="spellEnd"/>
+            <w:r>
+              <w:rPr>
+                <w:rFonts w:ascii="Menlo Regular" w:hAnsi="Menlo Regular" w:cs="Menlo Regular"/>
+                <w:sz w:val="22"/>
+              </w:rPr>
+              <w:t xml:space="preserve"> = c('</w:t>
+            </w:r>
+            <w:proofErr w:type="spellStart"/>
+            <w:r>
+              <w:rPr>
+                <w:rFonts w:ascii="Menlo Regular" w:hAnsi="Menlo Regular" w:cs="Menlo Regular"/>
+                <w:sz w:val="22"/>
+              </w:rPr>
+              <w:t>lightblue</w:t>
+            </w:r>
+            <w:proofErr w:type="spellEnd"/>
+            <w:r>
+              <w:rPr>
+                <w:rFonts w:ascii="Menlo Regular" w:hAnsi="Menlo Regular" w:cs="Menlo Regular"/>
+                <w:sz w:val="22"/>
+              </w:rPr>
+              <w:t>', 'pink'))</w:t>
             </w:r>
           </w:p>
         </w:tc>
       </w:tr>
     </w:tbl>
     <w:p>
+      <w:proofErr w:type="spellStart"/>
       <w:r>
         <w:rPr>
           <w:rFonts w:ascii="Menlo Regular" w:hAnsi="Menlo Regular" w:cs="Menlo Regular"/>
@@ -6981,9 +8651,11 @@
         </w:rPr>
         <w:t>minValForLine</w:t>
       </w:r>
+      <w:proofErr w:type="spellEnd"/>
       <w:r>
         <w:t xml:space="preserve"> and </w:t>
       </w:r>
+      <w:proofErr w:type="spellStart"/>
       <w:r>
         <w:rPr>
           <w:rFonts w:ascii="Menlo Regular" w:hAnsi="Menlo Regular" w:cs="Menlo Regular"/>
@@ -6992,6 +8664,7 @@
         </w:rPr>
         <w:t>nodesToExclude</w:t>
       </w:r>
+      <w:proofErr w:type="spellEnd"/>
       <w:r>
         <w:t xml:space="preserve"> still work with this function, so you can combine the three any way you choose.</w:t>
       </w:r>
@@ -7034,7 +8707,39 @@
                 <w:rFonts w:ascii="Menlo Regular" w:hAnsi="Menlo Regular" w:cs="Menlo Regular"/>
                 <w:sz w:val="22"/>
               </w:rPr>
-              <w:t>&gt; my_data_categories &lt;- .setSubject(my_data, c('frontal display', 'lateral display', 'border dispute', 'chase male'), 'aggression')</w:t>
+              <w:t xml:space="preserve">&gt; </w:t>
+            </w:r>
+            <w:proofErr w:type="spellStart"/>
+            <w:r>
+              <w:rPr>
+                <w:rFonts w:ascii="Menlo Regular" w:hAnsi="Menlo Regular" w:cs="Menlo Regular"/>
+                <w:sz w:val="22"/>
+              </w:rPr>
+              <w:t>my_data_categories</w:t>
+            </w:r>
+            <w:proofErr w:type="spellEnd"/>
+            <w:r>
+              <w:rPr>
+                <w:rFonts w:ascii="Menlo Regular" w:hAnsi="Menlo Regular" w:cs="Menlo Regular"/>
+                <w:sz w:val="22"/>
+              </w:rPr>
+              <w:t xml:space="preserve"> &lt;- .</w:t>
+            </w:r>
+            <w:proofErr w:type="spellStart"/>
+            <w:r>
+              <w:rPr>
+                <w:rFonts w:ascii="Menlo Regular" w:hAnsi="Menlo Regular" w:cs="Menlo Regular"/>
+                <w:sz w:val="22"/>
+              </w:rPr>
+              <w:t>setSubject</w:t>
+            </w:r>
+            <w:proofErr w:type="spellEnd"/>
+            <w:r>
+              <w:rPr>
+                <w:rFonts w:ascii="Menlo Regular" w:hAnsi="Menlo Regular" w:cs="Menlo Regular"/>
+                <w:sz w:val="22"/>
+              </w:rPr>
+              <w:t>(my_data, c('frontal display', 'lateral display', 'border dispute', 'chase male'), 'aggression')</w:t>
             </w:r>
           </w:p>
           <w:p>
@@ -7049,7 +8754,55 @@
                 <w:rFonts w:ascii="Menlo Regular" w:hAnsi="Menlo Regular" w:cs="Menlo Regular"/>
                 <w:sz w:val="22"/>
               </w:rPr>
-              <w:t>&gt; my_data_categories &lt;- .setSubject(my_data_categories, c('quiver', 'lead'), 'courtship')</w:t>
+              <w:t xml:space="preserve">&gt; </w:t>
+            </w:r>
+            <w:proofErr w:type="spellStart"/>
+            <w:r>
+              <w:rPr>
+                <w:rFonts w:ascii="Menlo Regular" w:hAnsi="Menlo Regular" w:cs="Menlo Regular"/>
+                <w:sz w:val="22"/>
+              </w:rPr>
+              <w:t>my_data_categories</w:t>
+            </w:r>
+            <w:proofErr w:type="spellEnd"/>
+            <w:r>
+              <w:rPr>
+                <w:rFonts w:ascii="Menlo Regular" w:hAnsi="Menlo Regular" w:cs="Menlo Regular"/>
+                <w:sz w:val="22"/>
+              </w:rPr>
+              <w:t xml:space="preserve"> &lt;- .</w:t>
+            </w:r>
+            <w:proofErr w:type="spellStart"/>
+            <w:r>
+              <w:rPr>
+                <w:rFonts w:ascii="Menlo Regular" w:hAnsi="Menlo Regular" w:cs="Menlo Regular"/>
+                <w:sz w:val="22"/>
+              </w:rPr>
+              <w:t>setSubject</w:t>
+            </w:r>
+            <w:proofErr w:type="spellEnd"/>
+            <w:r>
+              <w:rPr>
+                <w:rFonts w:ascii="Menlo Regular" w:hAnsi="Menlo Regular" w:cs="Menlo Regular"/>
+                <w:sz w:val="22"/>
+              </w:rPr>
+              <w:t>(</w:t>
+            </w:r>
+            <w:proofErr w:type="spellStart"/>
+            <w:r>
+              <w:rPr>
+                <w:rFonts w:ascii="Menlo Regular" w:hAnsi="Menlo Regular" w:cs="Menlo Regular"/>
+                <w:sz w:val="22"/>
+              </w:rPr>
+              <w:t>my_data_categories</w:t>
+            </w:r>
+            <w:proofErr w:type="spellEnd"/>
+            <w:r>
+              <w:rPr>
+                <w:rFonts w:ascii="Menlo Regular" w:hAnsi="Menlo Regular" w:cs="Menlo Regular"/>
+                <w:sz w:val="22"/>
+              </w:rPr>
+              <w:t>, c('quiver', 'lead'), 'courtship')</w:t>
             </w:r>
           </w:p>
           <w:p>
@@ -7064,7 +8817,55 @@
                 <w:rFonts w:ascii="Menlo Regular" w:hAnsi="Menlo Regular" w:cs="Menlo Regular"/>
                 <w:sz w:val="22"/>
               </w:rPr>
-              <w:t>&gt; my_data_categories &lt;- .setSubject(my_data_categories, c('in pot', 'dig'), 'territory')</w:t>
+              <w:t xml:space="preserve">&gt; </w:t>
+            </w:r>
+            <w:proofErr w:type="spellStart"/>
+            <w:r>
+              <w:rPr>
+                <w:rFonts w:ascii="Menlo Regular" w:hAnsi="Menlo Regular" w:cs="Menlo Regular"/>
+                <w:sz w:val="22"/>
+              </w:rPr>
+              <w:t>my_data_categories</w:t>
+            </w:r>
+            <w:proofErr w:type="spellEnd"/>
+            <w:r>
+              <w:rPr>
+                <w:rFonts w:ascii="Menlo Regular" w:hAnsi="Menlo Regular" w:cs="Menlo Regular"/>
+                <w:sz w:val="22"/>
+              </w:rPr>
+              <w:t xml:space="preserve"> &lt;- .</w:t>
+            </w:r>
+            <w:proofErr w:type="spellStart"/>
+            <w:r>
+              <w:rPr>
+                <w:rFonts w:ascii="Menlo Regular" w:hAnsi="Menlo Regular" w:cs="Menlo Regular"/>
+                <w:sz w:val="22"/>
+              </w:rPr>
+              <w:t>setSubject</w:t>
+            </w:r>
+            <w:proofErr w:type="spellEnd"/>
+            <w:r>
+              <w:rPr>
+                <w:rFonts w:ascii="Menlo Regular" w:hAnsi="Menlo Regular" w:cs="Menlo Regular"/>
+                <w:sz w:val="22"/>
+              </w:rPr>
+              <w:t>(</w:t>
+            </w:r>
+            <w:proofErr w:type="spellStart"/>
+            <w:r>
+              <w:rPr>
+                <w:rFonts w:ascii="Menlo Regular" w:hAnsi="Menlo Regular" w:cs="Menlo Regular"/>
+                <w:sz w:val="22"/>
+              </w:rPr>
+              <w:t>my_data_categories</w:t>
+            </w:r>
+            <w:proofErr w:type="spellEnd"/>
+            <w:r>
+              <w:rPr>
+                <w:rFonts w:ascii="Menlo Regular" w:hAnsi="Menlo Regular" w:cs="Menlo Regular"/>
+                <w:sz w:val="22"/>
+              </w:rPr>
+              <w:t>, c('in pot', 'dig'), 'territory')</w:t>
             </w:r>
           </w:p>
           <w:p>
@@ -7086,14 +8887,133 @@
                 <w:rFonts w:ascii="Menlo Regular" w:hAnsi="Menlo Regular" w:cs="Menlo Regular"/>
                 <w:sz w:val="22"/>
               </w:rPr>
-              <w:t>.makeGroupDotPlotsClust(my_data, '~/Desktop/Data/Output/markov', subjects = c('aggression', 'courtship', 'territory'), colors = c('red', 'blue', 'gold'), lightcolors = c('pink', 'lightblue', 'lightyellow')</w:t>
-            </w:r>
-            <w:r>
-              <w:rPr>
-                <w:rFonts w:ascii="Menlo Regular" w:hAnsi="Menlo Regular" w:cs="Menlo Regular"/>
-                <w:sz w:val="22"/>
-              </w:rPr>
-              <w:t>, indivMarkovChains = FALSE</w:t>
+              <w:t>.</w:t>
+            </w:r>
+            <w:proofErr w:type="spellStart"/>
+            <w:r>
+              <w:rPr>
+                <w:rFonts w:ascii="Menlo Regular" w:hAnsi="Menlo Regular" w:cs="Menlo Regular"/>
+                <w:sz w:val="22"/>
+              </w:rPr>
+              <w:t>makeGroupDotPlotsClust</w:t>
+            </w:r>
+            <w:proofErr w:type="spellEnd"/>
+            <w:r>
+              <w:rPr>
+                <w:rFonts w:ascii="Menlo Regular" w:hAnsi="Menlo Regular" w:cs="Menlo Regular"/>
+                <w:sz w:val="22"/>
+              </w:rPr>
+              <w:t>(</w:t>
+            </w:r>
+            <w:proofErr w:type="spellStart"/>
+            <w:r>
+              <w:rPr>
+                <w:rFonts w:ascii="Menlo Regular" w:hAnsi="Menlo Regular" w:cs="Menlo Regular"/>
+                <w:sz w:val="22"/>
+              </w:rPr>
+              <w:t>my_data</w:t>
+            </w:r>
+            <w:r>
+              <w:rPr>
+                <w:rFonts w:ascii="Menlo Regular" w:hAnsi="Menlo Regular" w:cs="Menlo Regular"/>
+                <w:sz w:val="22"/>
+              </w:rPr>
+              <w:t>_categories</w:t>
+            </w:r>
+            <w:proofErr w:type="spellEnd"/>
+            <w:r>
+              <w:rPr>
+                <w:rFonts w:ascii="Menlo Regular" w:hAnsi="Menlo Regular" w:cs="Menlo Regular"/>
+                <w:sz w:val="22"/>
+              </w:rPr>
+              <w:t>, '~/Desktop/Data/Output/</w:t>
+            </w:r>
+            <w:proofErr w:type="spellStart"/>
+            <w:r>
+              <w:rPr>
+                <w:rFonts w:ascii="Menlo Regular" w:hAnsi="Menlo Regular" w:cs="Menlo Regular"/>
+                <w:sz w:val="22"/>
+              </w:rPr>
+              <w:t>markov</w:t>
+            </w:r>
+            <w:proofErr w:type="spellEnd"/>
+            <w:r>
+              <w:rPr>
+                <w:rFonts w:ascii="Menlo Regular" w:hAnsi="Menlo Regular" w:cs="Menlo Regular"/>
+                <w:sz w:val="22"/>
+              </w:rPr>
+              <w:t xml:space="preserve">', subjects = c('aggression', 'courtship', 'territory'), colors = c('red', 'blue', 'gold'), </w:t>
+            </w:r>
+            <w:proofErr w:type="spellStart"/>
+            <w:r>
+              <w:rPr>
+                <w:rFonts w:ascii="Menlo Regular" w:hAnsi="Menlo Regular" w:cs="Menlo Regular"/>
+                <w:sz w:val="22"/>
+              </w:rPr>
+              <w:t>lightcolors</w:t>
+            </w:r>
+            <w:proofErr w:type="spellEnd"/>
+            <w:r>
+              <w:rPr>
+                <w:rFonts w:ascii="Menlo Regular" w:hAnsi="Menlo Regular" w:cs="Menlo Regular"/>
+                <w:sz w:val="22"/>
+              </w:rPr>
+              <w:t xml:space="preserve"> = c('pink', '</w:t>
+            </w:r>
+            <w:proofErr w:type="spellStart"/>
+            <w:r>
+              <w:rPr>
+                <w:rFonts w:ascii="Menlo Regular" w:hAnsi="Menlo Regular" w:cs="Menlo Regular"/>
+                <w:sz w:val="22"/>
+              </w:rPr>
+              <w:t>lightblue</w:t>
+            </w:r>
+            <w:proofErr w:type="spellEnd"/>
+            <w:r>
+              <w:rPr>
+                <w:rFonts w:ascii="Menlo Regular" w:hAnsi="Menlo Regular" w:cs="Menlo Regular"/>
+                <w:sz w:val="22"/>
+              </w:rPr>
+              <w:t>', '</w:t>
+            </w:r>
+            <w:proofErr w:type="spellStart"/>
+            <w:r>
+              <w:rPr>
+                <w:rFonts w:ascii="Menlo Regular" w:hAnsi="Menlo Regular" w:cs="Menlo Regular"/>
+                <w:sz w:val="22"/>
+              </w:rPr>
+              <w:t>lightyellow</w:t>
+            </w:r>
+            <w:proofErr w:type="spellEnd"/>
+            <w:r>
+              <w:rPr>
+                <w:rFonts w:ascii="Menlo Regular" w:hAnsi="Menlo Regular" w:cs="Menlo Regular"/>
+                <w:sz w:val="22"/>
+              </w:rPr>
+              <w:t>')</w:t>
+            </w:r>
+            <w:r>
+              <w:rPr>
+                <w:rFonts w:ascii="Menlo Regular" w:hAnsi="Menlo Regular" w:cs="Menlo Regular"/>
+                <w:sz w:val="22"/>
+              </w:rPr>
+              <w:t xml:space="preserve">, </w:t>
+            </w:r>
+            <w:proofErr w:type="spellStart"/>
+            <w:r>
+              <w:rPr>
+                <w:rFonts w:ascii="Menlo Regular" w:hAnsi="Menlo Regular" w:cs="Menlo Regular"/>
+                <w:sz w:val="22"/>
+              </w:rPr>
+              <w:t>indivMarkovChains</w:t>
+            </w:r>
+            <w:proofErr w:type="spellEnd"/>
+            <w:r>
+              <w:rPr>
+                <w:rFonts w:ascii="Menlo Regular" w:hAnsi="Menlo Regular" w:cs="Menlo Regular"/>
+                <w:sz w:val="22"/>
+              </w:rPr>
+              <w:t xml:space="preserve"> = FALSE</w:t>
             </w:r>
             <w:r>
               <w:rPr>
@@ -7159,7 +9079,55 @@
                 <w:rFonts w:ascii="Menlo Regular" w:hAnsi="Menlo Regular" w:cs="Menlo Regular"/>
                 <w:sz w:val="22"/>
               </w:rPr>
-              <w:t>.makeGroupDotPlots(my_data, '~/Desktop/Data/Output/markov', boutInterval = 10)</w:t>
+              <w:t>.</w:t>
+            </w:r>
+            <w:proofErr w:type="spellStart"/>
+            <w:r>
+              <w:rPr>
+                <w:rFonts w:ascii="Menlo Regular" w:hAnsi="Menlo Regular" w:cs="Menlo Regular"/>
+                <w:sz w:val="22"/>
+              </w:rPr>
+              <w:t>makeGroupDotPlots</w:t>
+            </w:r>
+            <w:proofErr w:type="spellEnd"/>
+            <w:r>
+              <w:rPr>
+                <w:rFonts w:ascii="Menlo Regular" w:hAnsi="Menlo Regular" w:cs="Menlo Regular"/>
+                <w:sz w:val="22"/>
+              </w:rPr>
+              <w:t>(my_data, '~/Desktop/Data/Output/</w:t>
+            </w:r>
+            <w:proofErr w:type="spellStart"/>
+            <w:r>
+              <w:rPr>
+                <w:rFonts w:ascii="Menlo Regular" w:hAnsi="Menlo Regular" w:cs="Menlo Regular"/>
+                <w:sz w:val="22"/>
+              </w:rPr>
+              <w:t>markov</w:t>
+            </w:r>
+            <w:proofErr w:type="spellEnd"/>
+            <w:r>
+              <w:rPr>
+                <w:rFonts w:ascii="Menlo Regular" w:hAnsi="Menlo Regular" w:cs="Menlo Regular"/>
+                <w:sz w:val="22"/>
+              </w:rPr>
+              <w:t xml:space="preserve">', </w:t>
+            </w:r>
+            <w:proofErr w:type="spellStart"/>
+            <w:r>
+              <w:rPr>
+                <w:rFonts w:ascii="Menlo Regular" w:hAnsi="Menlo Regular" w:cs="Menlo Regular"/>
+                <w:sz w:val="22"/>
+              </w:rPr>
+              <w:t>boutInterval</w:t>
+            </w:r>
+            <w:proofErr w:type="spellEnd"/>
+            <w:r>
+              <w:rPr>
+                <w:rFonts w:ascii="Menlo Regular" w:hAnsi="Menlo Regular" w:cs="Menlo Regular"/>
+                <w:sz w:val="22"/>
+              </w:rPr>
+              <w:t xml:space="preserve"> = 10)</w:t>
             </w:r>
           </w:p>
         </w:tc>
@@ -7212,7 +9180,71 @@
                 <w:rFonts w:ascii="Menlo Regular" w:hAnsi="Menlo Regular" w:cs="Menlo Regular"/>
                 <w:sz w:val="22"/>
               </w:rPr>
-              <w:t>.makeGroupDotPlots(my_data, '~/Desktop/Data/Output/markov', startTime = 10 * 60, endTime = 20 * 60)</w:t>
+              <w:t>.</w:t>
+            </w:r>
+            <w:proofErr w:type="spellStart"/>
+            <w:r>
+              <w:rPr>
+                <w:rFonts w:ascii="Menlo Regular" w:hAnsi="Menlo Regular" w:cs="Menlo Regular"/>
+                <w:sz w:val="22"/>
+              </w:rPr>
+              <w:t>makeGroupDotPlots</w:t>
+            </w:r>
+            <w:proofErr w:type="spellEnd"/>
+            <w:r>
+              <w:rPr>
+                <w:rFonts w:ascii="Menlo Regular" w:hAnsi="Menlo Regular" w:cs="Menlo Regular"/>
+                <w:sz w:val="22"/>
+              </w:rPr>
+              <w:t>(my_data, '~/Desktop/Data/Output/</w:t>
+            </w:r>
+            <w:proofErr w:type="spellStart"/>
+            <w:r>
+              <w:rPr>
+                <w:rFonts w:ascii="Menlo Regular" w:hAnsi="Menlo Regular" w:cs="Menlo Regular"/>
+                <w:sz w:val="22"/>
+              </w:rPr>
+              <w:t>markov</w:t>
+            </w:r>
+            <w:proofErr w:type="spellEnd"/>
+            <w:r>
+              <w:rPr>
+                <w:rFonts w:ascii="Menlo Regular" w:hAnsi="Menlo Regular" w:cs="Menlo Regular"/>
+                <w:sz w:val="22"/>
+              </w:rPr>
+              <w:t xml:space="preserve">', </w:t>
+            </w:r>
+            <w:proofErr w:type="spellStart"/>
+            <w:r>
+              <w:rPr>
+                <w:rFonts w:ascii="Menlo Regular" w:hAnsi="Menlo Regular" w:cs="Menlo Regular"/>
+                <w:sz w:val="22"/>
+              </w:rPr>
+              <w:t>startTime</w:t>
+            </w:r>
+            <w:proofErr w:type="spellEnd"/>
+            <w:r>
+              <w:rPr>
+                <w:rFonts w:ascii="Menlo Regular" w:hAnsi="Menlo Regular" w:cs="Menlo Regular"/>
+                <w:sz w:val="22"/>
+              </w:rPr>
+              <w:t xml:space="preserve"> = 10 * 60, </w:t>
+            </w:r>
+            <w:proofErr w:type="spellStart"/>
+            <w:r>
+              <w:rPr>
+                <w:rFonts w:ascii="Menlo Regular" w:hAnsi="Menlo Regular" w:cs="Menlo Regular"/>
+                <w:sz w:val="22"/>
+              </w:rPr>
+              <w:t>endTime</w:t>
+            </w:r>
+            <w:proofErr w:type="spellEnd"/>
+            <w:r>
+              <w:rPr>
+                <w:rFonts w:ascii="Menlo Regular" w:hAnsi="Menlo Regular" w:cs="Menlo Regular"/>
+                <w:sz w:val="22"/>
+              </w:rPr>
+              <w:t xml:space="preserve"> = 20 * 60)</w:t>
             </w:r>
           </w:p>
         </w:tc>
@@ -7265,7 +9297,39 @@
                 <w:rFonts w:ascii="Menlo Regular" w:hAnsi="Menlo Regular" w:cs="Menlo Regular"/>
                 <w:sz w:val="22"/>
               </w:rPr>
-              <w:t>.makeGroupDotPlots(my_data, '~/Desktop/Data/Output/markov', startOnly = TRUE)</w:t>
+              <w:t>.</w:t>
+            </w:r>
+            <w:proofErr w:type="spellStart"/>
+            <w:r>
+              <w:rPr>
+                <w:rFonts w:ascii="Menlo Regular" w:hAnsi="Menlo Regular" w:cs="Menlo Regular"/>
+                <w:sz w:val="22"/>
+              </w:rPr>
+              <w:t>makeGroupDotPlots</w:t>
+            </w:r>
+            <w:proofErr w:type="spellEnd"/>
+            <w:r>
+              <w:rPr>
+                <w:rFonts w:ascii="Menlo Regular" w:hAnsi="Menlo Regular" w:cs="Menlo Regular"/>
+                <w:sz w:val="22"/>
+              </w:rPr>
+              <w:t>(my_data, '~/Desktop/Data/Output/</w:t>
+            </w:r>
+            <w:proofErr w:type="spellStart"/>
+            <w:r>
+              <w:rPr>
+                <w:rFonts w:ascii="Menlo Regular" w:hAnsi="Menlo Regular" w:cs="Menlo Regular"/>
+                <w:sz w:val="22"/>
+              </w:rPr>
+              <w:t>markov</w:t>
+            </w:r>
+            <w:proofErr w:type="spellEnd"/>
+            <w:r>
+              <w:rPr>
+                <w:rFonts w:ascii="Menlo Regular" w:hAnsi="Menlo Regular" w:cs="Menlo Regular"/>
+                <w:sz w:val="22"/>
+              </w:rPr>
+              <w:t>', startOnly = TRUE)</w:t>
             </w:r>
           </w:p>
         </w:tc>
@@ -7273,7 +9337,15 @@
     </w:tbl>
     <w:p>
       <w:r>
-        <w:t xml:space="preserve">You can also give a list of behaviors to ignore ends of as in the filtering step, eg </w:t>
+        <w:t xml:space="preserve">You can also give a list of behaviors to ignore ends of as in the filtering step, </w:t>
+      </w:r>
+      <w:proofErr w:type="spellStart"/>
+      <w:r>
+        <w:t>eg</w:t>
+      </w:r>
+      <w:proofErr w:type="spellEnd"/>
+      <w:r>
+        <w:t xml:space="preserve"> </w:t>
       </w:r>
       <w:r>
         <w:rPr>
@@ -7333,7 +9405,39 @@
                 <w:rFonts w:ascii="Menlo Regular" w:hAnsi="Menlo Regular" w:cs="Menlo Regular"/>
                 <w:sz w:val="22"/>
               </w:rPr>
-              <w:t>.makeGroupDotPlots(my_data, '~/Desktop/Data/Output/markov', subjects = "male")</w:t>
+              <w:t>.</w:t>
+            </w:r>
+            <w:proofErr w:type="spellStart"/>
+            <w:r>
+              <w:rPr>
+                <w:rFonts w:ascii="Menlo Regular" w:hAnsi="Menlo Regular" w:cs="Menlo Regular"/>
+                <w:sz w:val="22"/>
+              </w:rPr>
+              <w:t>makeGroupDotPlots</w:t>
+            </w:r>
+            <w:proofErr w:type="spellEnd"/>
+            <w:r>
+              <w:rPr>
+                <w:rFonts w:ascii="Menlo Regular" w:hAnsi="Menlo Regular" w:cs="Menlo Regular"/>
+                <w:sz w:val="22"/>
+              </w:rPr>
+              <w:t>(my_data, '~/Desktop/Data/Output/</w:t>
+            </w:r>
+            <w:proofErr w:type="spellStart"/>
+            <w:r>
+              <w:rPr>
+                <w:rFonts w:ascii="Menlo Regular" w:hAnsi="Menlo Regular" w:cs="Menlo Regular"/>
+                <w:sz w:val="22"/>
+              </w:rPr>
+              <w:t>markov</w:t>
+            </w:r>
+            <w:proofErr w:type="spellEnd"/>
+            <w:r>
+              <w:rPr>
+                <w:rFonts w:ascii="Menlo Regular" w:hAnsi="Menlo Regular" w:cs="Menlo Regular"/>
+                <w:sz w:val="22"/>
+              </w:rPr>
+              <w:t>', subjects = "male")</w:t>
             </w:r>
           </w:p>
         </w:tc>
@@ -7348,8 +9452,17 @@
           <w:rFonts w:ascii="Menlo Regular" w:hAnsi="Menlo Regular" w:cs="Menlo Regular"/>
           <w:sz w:val="22"/>
         </w:rPr>
-        <w:t>.makeGroupDotPlotsClust</w:t>
-      </w:r>
+        <w:t>.</w:t>
+      </w:r>
+      <w:proofErr w:type="spellStart"/>
+      <w:r>
+        <w:rPr>
+          <w:rFonts w:ascii="Menlo Regular" w:hAnsi="Menlo Regular" w:cs="Menlo Regular"/>
+          <w:sz w:val="22"/>
+        </w:rPr>
+        <w:t>makeGroupDotPlotsClust</w:t>
+      </w:r>
+      <w:proofErr w:type="spellEnd"/>
       <w:r>
         <w:t xml:space="preserve"> at this time.</w:t>
       </w:r>
@@ -7367,6 +9480,9 @@
         <w:jc w:val="center"/>
       </w:pPr>
       <w:r>
+        <w:rPr>
+          <w:noProof/>
+        </w:rPr>
         <w:drawing>
           <wp:inline distT="0" distB="0" distL="0" distR="0" wp14:anchorId="24721360" wp14:editId="191DE090">
             <wp:extent cx="5486400" cy="2157730"/>
@@ -7419,7 +9535,15 @@
     </w:p>
     <w:p>
       <w:r>
-        <w:t xml:space="preserve">NOTE: Markov chains and branching diagrams are saved as .dot files. You will need to install the free software GraphViz from </w:t>
+        <w:t xml:space="preserve">NOTE: Markov chains and branching diagrams are saved as .dot files. You will need to install the free software </w:t>
+      </w:r>
+      <w:proofErr w:type="spellStart"/>
+      <w:r>
+        <w:t>GraphViz</w:t>
+      </w:r>
+      <w:proofErr w:type="spellEnd"/>
+      <w:r>
+        <w:t xml:space="preserve"> from </w:t>
       </w:r>
       <w:hyperlink r:id="rId20" w:history="1">
         <w:r>
@@ -7475,7 +9599,39 @@
                 <w:rFonts w:ascii="Menlo Regular" w:hAnsi="Menlo Regular" w:cs="Menlo Regular"/>
                 <w:sz w:val="22"/>
               </w:rPr>
-              <w:t>.branchingDiagram(my_data, "spawning", kb = 3, ka = 0, file = '~/Desktop/Data/Output/</w:t>
+              <w:t>.</w:t>
+            </w:r>
+            <w:proofErr w:type="spellStart"/>
+            <w:r>
+              <w:rPr>
+                <w:rFonts w:ascii="Menlo Regular" w:hAnsi="Menlo Regular" w:cs="Menlo Regular"/>
+                <w:sz w:val="22"/>
+              </w:rPr>
+              <w:t>branchingDiagram</w:t>
+            </w:r>
+            <w:proofErr w:type="spellEnd"/>
+            <w:r>
+              <w:rPr>
+                <w:rFonts w:ascii="Menlo Regular" w:hAnsi="Menlo Regular" w:cs="Menlo Regular"/>
+                <w:sz w:val="22"/>
+              </w:rPr>
+              <w:t xml:space="preserve">(my_data, "spawning", kb = 3, </w:t>
+            </w:r>
+            <w:proofErr w:type="spellStart"/>
+            <w:r>
+              <w:rPr>
+                <w:rFonts w:ascii="Menlo Regular" w:hAnsi="Menlo Regular" w:cs="Menlo Regular"/>
+                <w:sz w:val="22"/>
+              </w:rPr>
+              <w:t>ka</w:t>
+            </w:r>
+            <w:proofErr w:type="spellEnd"/>
+            <w:r>
+              <w:rPr>
+                <w:rFonts w:ascii="Menlo Regular" w:hAnsi="Menlo Regular" w:cs="Menlo Regular"/>
+                <w:sz w:val="22"/>
+              </w:rPr>
+              <w:t xml:space="preserve"> = 0, file = '~/Desktop/Data/Output/</w:t>
             </w:r>
             <w:r>
               <w:rPr>
@@ -7483,6 +9639,13 @@
                 <w:sz w:val="22"/>
               </w:rPr>
               <w:t>spawning</w:t>
+            </w:r>
+            <w:r>
+              <w:rPr>
+                <w:rFonts w:ascii="Menlo Regular" w:hAnsi="Menlo Regular" w:cs="Menlo Regular"/>
+                <w:sz w:val="22"/>
+              </w:rPr>
+              <w:t>.dot</w:t>
             </w:r>
             <w:r>
               <w:rPr>
@@ -7536,7 +9699,53 @@
                 <w:rFonts w:ascii="Menlo Regular" w:hAnsi="Menlo Regular" w:cs="Menlo Regular"/>
                 <w:sz w:val="22"/>
               </w:rPr>
-              <w:t>.branchingDiagram(my_data, "quiver", kb = 0, ka = 3, file = '~/Desktop/Data/Output/spawning')</w:t>
+              <w:t>.</w:t>
+            </w:r>
+            <w:proofErr w:type="spellStart"/>
+            <w:r>
+              <w:rPr>
+                <w:rFonts w:ascii="Menlo Regular" w:hAnsi="Menlo Regular" w:cs="Menlo Regular"/>
+                <w:sz w:val="22"/>
+              </w:rPr>
+              <w:t>branchingDiagram</w:t>
+            </w:r>
+            <w:proofErr w:type="spellEnd"/>
+            <w:r>
+              <w:rPr>
+                <w:rFonts w:ascii="Menlo Regular" w:hAnsi="Menlo Regular" w:cs="Menlo Regular"/>
+                <w:sz w:val="22"/>
+              </w:rPr>
+              <w:t xml:space="preserve">(my_data, "quiver", kb = 0, </w:t>
+            </w:r>
+            <w:proofErr w:type="spellStart"/>
+            <w:r>
+              <w:rPr>
+                <w:rFonts w:ascii="Menlo Regular" w:hAnsi="Menlo Regular" w:cs="Menlo Regular"/>
+                <w:sz w:val="22"/>
+              </w:rPr>
+              <w:t>ka</w:t>
+            </w:r>
+            <w:proofErr w:type="spellEnd"/>
+            <w:r>
+              <w:rPr>
+                <w:rFonts w:ascii="Menlo Regular" w:hAnsi="Menlo Regular" w:cs="Menlo Regular"/>
+                <w:sz w:val="22"/>
+              </w:rPr>
+              <w:t xml:space="preserve"> = 3, file = '~/Desktop/Data/Output/spawning</w:t>
+            </w:r>
+            <w:r>
+              <w:rPr>
+                <w:rFonts w:ascii="Menlo Regular" w:hAnsi="Menlo Regular" w:cs="Menlo Regular"/>
+                <w:sz w:val="22"/>
+              </w:rPr>
+              <w:t>.dot</w:t>
+            </w:r>
+            <w:r>
+              <w:rPr>
+                <w:rFonts w:ascii="Menlo Regular" w:hAnsi="Menlo Regular" w:cs="Menlo Regular"/>
+                <w:sz w:val="22"/>
+              </w:rPr>
+              <w:t>')</w:t>
             </w:r>
           </w:p>
         </w:tc>
@@ -7546,6 +9755,7 @@
       <w:r>
         <w:t xml:space="preserve">You can also add the parameters </w:t>
       </w:r>
+      <w:proofErr w:type="spellStart"/>
       <w:r>
         <w:rPr>
           <w:rFonts w:ascii="Menlo Regular" w:hAnsi="Menlo Regular" w:cs="Menlo Regular"/>
@@ -7553,6 +9763,7 @@
         </w:rPr>
         <w:t>fontsize</w:t>
       </w:r>
+      <w:proofErr w:type="spellEnd"/>
       <w:r>
         <w:rPr>
           <w:sz w:val="22"/>
@@ -7562,6 +9773,7 @@
       <w:r>
         <w:t xml:space="preserve">to control the font size, </w:t>
       </w:r>
+      <w:proofErr w:type="spellStart"/>
       <w:r>
         <w:rPr>
           <w:rFonts w:ascii="Menlo Regular" w:hAnsi="Menlo Regular" w:cs="Menlo Regular"/>
@@ -7569,9 +9781,11 @@
         </w:rPr>
         <w:t>minTimesToDrawNode</w:t>
       </w:r>
+      <w:proofErr w:type="spellEnd"/>
       <w:r>
         <w:t xml:space="preserve"> to only draw nodes that happened at least that many times (default 1 = draw all the nodes), and </w:t>
       </w:r>
+      <w:proofErr w:type="spellStart"/>
       <w:r>
         <w:rPr>
           <w:rFonts w:ascii="Menlo Regular" w:hAnsi="Menlo Regular" w:cs="Menlo Regular"/>
@@ -7579,6 +9793,7 @@
         </w:rPr>
         <w:t>minLine</w:t>
       </w:r>
+      <w:proofErr w:type="spellEnd"/>
       <w:r>
         <w:t xml:space="preserve"> to only draw transitions that happened at least that many times (default 1 = draw all the arrows)</w:t>
       </w:r>
@@ -7608,6 +9823,9 @@
         <w:jc w:val="center"/>
       </w:pPr>
       <w:r>
+        <w:rPr>
+          <w:noProof/>
+        </w:rPr>
         <w:drawing>
           <wp:inline distT="0" distB="0" distL="0" distR="0" wp14:anchorId="665A74A4" wp14:editId="3739A2E0">
             <wp:extent cx="5486400" cy="1708150"/>
@@ -7708,14 +9926,62 @@
                 <w:rFonts w:ascii="Menlo Regular" w:hAnsi="Menlo Regular" w:cs="Menlo Regular"/>
                 <w:sz w:val="22"/>
               </w:rPr>
-              <w:t xml:space="preserve">.behavioralDensityGraphs(my_data, my_color_key, filePref = </w:t>
-            </w:r>
-            <w:r>
-              <w:rPr>
-                <w:rFonts w:ascii="Menlo Regular" w:hAnsi="Menlo Regular" w:cs="Menlo Regular"/>
-                <w:sz w:val="22"/>
-              </w:rPr>
-              <w:t>'~/Desktop/Data/Output/markov')</w:t>
+              <w:t>.</w:t>
+            </w:r>
+            <w:proofErr w:type="spellStart"/>
+            <w:r>
+              <w:rPr>
+                <w:rFonts w:ascii="Menlo Regular" w:hAnsi="Menlo Regular" w:cs="Menlo Regular"/>
+                <w:sz w:val="22"/>
+              </w:rPr>
+              <w:t>behavioralDensityGraphs</w:t>
+            </w:r>
+            <w:proofErr w:type="spellEnd"/>
+            <w:r>
+              <w:rPr>
+                <w:rFonts w:ascii="Menlo Regular" w:hAnsi="Menlo Regular" w:cs="Menlo Regular"/>
+                <w:sz w:val="22"/>
+              </w:rPr>
+              <w:t xml:space="preserve">(my_data, </w:t>
+            </w:r>
+            <w:proofErr w:type="spellStart"/>
+            <w:r>
+              <w:rPr>
+                <w:rFonts w:ascii="Menlo Regular" w:hAnsi="Menlo Regular" w:cs="Menlo Regular"/>
+                <w:sz w:val="22"/>
+              </w:rPr>
+              <w:t>my_color_key</w:t>
+            </w:r>
+            <w:proofErr w:type="spellEnd"/>
+            <w:r>
+              <w:rPr>
+                <w:rFonts w:ascii="Menlo Regular" w:hAnsi="Menlo Regular" w:cs="Menlo Regular"/>
+                <w:sz w:val="22"/>
+              </w:rPr>
+              <w:t xml:space="preserve">, </w:t>
+            </w:r>
+            <w:proofErr w:type="spellStart"/>
+            <w:r>
+              <w:rPr>
+                <w:rFonts w:ascii="Menlo Regular" w:hAnsi="Menlo Regular" w:cs="Menlo Regular"/>
+                <w:sz w:val="22"/>
+              </w:rPr>
+              <w:t>filePref</w:t>
+            </w:r>
+            <w:proofErr w:type="spellEnd"/>
+            <w:r>
+              <w:rPr>
+                <w:rFonts w:ascii="Menlo Regular" w:hAnsi="Menlo Regular" w:cs="Menlo Regular"/>
+                <w:sz w:val="22"/>
+              </w:rPr>
+              <w:t xml:space="preserve"> = </w:t>
+            </w:r>
+            <w:r>
+              <w:rPr>
+                <w:rFonts w:ascii="Menlo Regular" w:hAnsi="Menlo Regular" w:cs="Menlo Regular"/>
+                <w:sz w:val="22"/>
+              </w:rPr>
+              <w:t>'~/Desktop/Data/Output/')</w:t>
             </w:r>
           </w:p>
         </w:tc>
@@ -7725,6 +9991,7 @@
       <w:r>
         <w:t xml:space="preserve">If you only want graphs centered at a few behaviors (say "lead" and "female enters pot"), use the parameter </w:t>
       </w:r>
+      <w:proofErr w:type="spellStart"/>
       <w:r>
         <w:rPr>
           <w:rFonts w:ascii="Menlo Regular" w:hAnsi="Menlo Regular" w:cs="Menlo Regular"/>
@@ -7732,6 +9999,7 @@
         </w:rPr>
         <w:t>targetBehs</w:t>
       </w:r>
+      <w:proofErr w:type="spellEnd"/>
       <w:r>
         <w:t>:</w:t>
       </w:r>
@@ -7772,14 +10040,78 @@
                 <w:rFonts w:ascii="Menlo Regular" w:hAnsi="Menlo Regular" w:cs="Menlo Regular"/>
                 <w:sz w:val="22"/>
               </w:rPr>
-              <w:t xml:space="preserve">.behavioralDensityGraphs(my_data, my_color_key, filePref = </w:t>
-            </w:r>
-            <w:r>
-              <w:rPr>
-                <w:rFonts w:ascii="Menlo Regular" w:hAnsi="Menlo Regular" w:cs="Menlo Regular"/>
-                <w:sz w:val="22"/>
-              </w:rPr>
-              <w:t>'~/Desktop/Data/Output/markov', targetBehs = c('lead', 'female enters pot'))</w:t>
+              <w:t>.</w:t>
+            </w:r>
+            <w:proofErr w:type="spellStart"/>
+            <w:r>
+              <w:rPr>
+                <w:rFonts w:ascii="Menlo Regular" w:hAnsi="Menlo Regular" w:cs="Menlo Regular"/>
+                <w:sz w:val="22"/>
+              </w:rPr>
+              <w:t>behavioralDensityGraphs</w:t>
+            </w:r>
+            <w:proofErr w:type="spellEnd"/>
+            <w:r>
+              <w:rPr>
+                <w:rFonts w:ascii="Menlo Regular" w:hAnsi="Menlo Regular" w:cs="Menlo Regular"/>
+                <w:sz w:val="22"/>
+              </w:rPr>
+              <w:t xml:space="preserve">(my_data, </w:t>
+            </w:r>
+            <w:proofErr w:type="spellStart"/>
+            <w:r>
+              <w:rPr>
+                <w:rFonts w:ascii="Menlo Regular" w:hAnsi="Menlo Regular" w:cs="Menlo Regular"/>
+                <w:sz w:val="22"/>
+              </w:rPr>
+              <w:t>my_color_key</w:t>
+            </w:r>
+            <w:proofErr w:type="spellEnd"/>
+            <w:r>
+              <w:rPr>
+                <w:rFonts w:ascii="Menlo Regular" w:hAnsi="Menlo Regular" w:cs="Menlo Regular"/>
+                <w:sz w:val="22"/>
+              </w:rPr>
+              <w:t xml:space="preserve">, </w:t>
+            </w:r>
+            <w:proofErr w:type="spellStart"/>
+            <w:r>
+              <w:rPr>
+                <w:rFonts w:ascii="Menlo Regular" w:hAnsi="Menlo Regular" w:cs="Menlo Regular"/>
+                <w:sz w:val="22"/>
+              </w:rPr>
+              <w:t>filePref</w:t>
+            </w:r>
+            <w:proofErr w:type="spellEnd"/>
+            <w:r>
+              <w:rPr>
+                <w:rFonts w:ascii="Menlo Regular" w:hAnsi="Menlo Regular" w:cs="Menlo Regular"/>
+                <w:sz w:val="22"/>
+              </w:rPr>
+              <w:t xml:space="preserve"> = </w:t>
+            </w:r>
+            <w:r>
+              <w:rPr>
+                <w:rFonts w:ascii="Menlo Regular" w:hAnsi="Menlo Regular" w:cs="Menlo Regular"/>
+                <w:sz w:val="22"/>
+              </w:rPr>
+              <w:t xml:space="preserve">'~/Desktop/Data/Output/', </w:t>
+            </w:r>
+            <w:proofErr w:type="spellStart"/>
+            <w:r>
+              <w:rPr>
+                <w:rFonts w:ascii="Menlo Regular" w:hAnsi="Menlo Regular" w:cs="Menlo Regular"/>
+                <w:sz w:val="22"/>
+              </w:rPr>
+              <w:t>targetBehs</w:t>
+            </w:r>
+            <w:proofErr w:type="spellEnd"/>
+            <w:r>
+              <w:rPr>
+                <w:rFonts w:ascii="Menlo Regular" w:hAnsi="Menlo Regular" w:cs="Menlo Regular"/>
+                <w:sz w:val="22"/>
+              </w:rPr>
+              <w:t xml:space="preserve"> = c('lead', 'female enters pot'))</w:t>
             </w:r>
           </w:p>
         </w:tc>
@@ -7793,6 +10125,7 @@
         </w:rPr>
         <w:t xml:space="preserve">The parameter </w:t>
       </w:r>
+      <w:proofErr w:type="spellStart"/>
       <w:r>
         <w:rPr>
           <w:rFonts w:ascii="Menlo Regular" w:hAnsi="Menlo Regular" w:cs="Menlo Regular"/>
@@ -7800,8 +10133,41 @@
         </w:rPr>
         <w:t>weightingStyle</w:t>
       </w:r>
-      <w:r>
-        <w:t xml:space="preserve"> controls which actual y-axis values are plotted. It must be either "density", "singlebeh", "allbeh", "centerbeh", or "rawcounts"). If it is "density" (default), the output of built-in function </w:t>
+      <w:proofErr w:type="spellEnd"/>
+      <w:r>
+        <w:t xml:space="preserve"> controls which actual y-axis values are plotted. It must be either "density", "</w:t>
+      </w:r>
+      <w:proofErr w:type="spellStart"/>
+      <w:r>
+        <w:t>singlebeh</w:t>
+      </w:r>
+      <w:proofErr w:type="spellEnd"/>
+      <w:r>
+        <w:t>", "</w:t>
+      </w:r>
+      <w:proofErr w:type="spellStart"/>
+      <w:r>
+        <w:t>allbeh</w:t>
+      </w:r>
+      <w:proofErr w:type="spellEnd"/>
+      <w:r>
+        <w:t>", "</w:t>
+      </w:r>
+      <w:proofErr w:type="spellStart"/>
+      <w:r>
+        <w:t>centerbeh</w:t>
+      </w:r>
+      <w:proofErr w:type="spellEnd"/>
+      <w:r>
+        <w:t>", or "</w:t>
+      </w:r>
+      <w:proofErr w:type="spellStart"/>
+      <w:r>
+        <w:t>rawcounts</w:t>
+      </w:r>
+      <w:proofErr w:type="spellEnd"/>
+      <w:r>
+        <w:t xml:space="preserve">"). If it is "density" (default), the output of built-in function </w:t>
       </w:r>
       <w:r>
         <w:rPr>
@@ -7819,6 +10185,7 @@
       <w:r>
         <w:t xml:space="preserve">is plotted; you can additionally specify </w:t>
       </w:r>
+      <w:proofErr w:type="spellStart"/>
       <w:r>
         <w:rPr>
           <w:rFonts w:ascii="Menlo Regular" w:hAnsi="Menlo Regular" w:cs="Menlo Regular"/>
@@ -7826,9 +10193,19 @@
         </w:rPr>
         <w:t>densityBW</w:t>
       </w:r>
-      <w:r>
-        <w:t xml:space="preserve"> (default 1) which is the bandwidth in seconds of the density calculations, and </w:t>
-      </w:r>
+      <w:proofErr w:type="spellEnd"/>
+      <w:r>
+        <w:t xml:space="preserve"> (default 1</w:t>
+      </w:r>
+      <w:proofErr w:type="gramStart"/>
+      <w:r>
+        <w:t>) which</w:t>
+      </w:r>
+      <w:proofErr w:type="gramEnd"/>
+      <w:r>
+        <w:t xml:space="preserve"> is the bandwidth in seconds of the density calculations, and </w:t>
+      </w:r>
+      <w:proofErr w:type="spellStart"/>
       <w:r>
         <w:rPr>
           <w:rFonts w:ascii="Menlo Regular" w:hAnsi="Menlo Regular" w:cs="Menlo Regular"/>
@@ -7836,6 +10213,7 @@
         </w:rPr>
         <w:t>densityN</w:t>
       </w:r>
+      <w:proofErr w:type="spellEnd"/>
       <w:r>
         <w:t xml:space="preserve"> (default 512), which is basically the resolution.</w:t>
       </w:r>
@@ -7843,8 +10221,17 @@
     <w:p/>
     <w:p>
       <w:r>
-        <w:t xml:space="preserve">All the other values of this parameter yield histograms, with behaviors binned together in timebins of width </w:t>
-      </w:r>
+        <w:t xml:space="preserve">All the other values of this parameter yield histograms, with behaviors binned together in </w:t>
+      </w:r>
+      <w:proofErr w:type="spellStart"/>
+      <w:r>
+        <w:t>timebins</w:t>
+      </w:r>
+      <w:proofErr w:type="spellEnd"/>
+      <w:r>
+        <w:t xml:space="preserve"> of width </w:t>
+      </w:r>
+      <w:proofErr w:type="spellStart"/>
       <w:r>
         <w:rPr>
           <w:rFonts w:ascii="Menlo Regular" w:hAnsi="Menlo Regular" w:cs="Menlo Regular"/>
@@ -7852,9 +10239,11 @@
         </w:rPr>
         <w:t>secondsPerBin</w:t>
       </w:r>
+      <w:proofErr w:type="spellEnd"/>
       <w:r>
         <w:t xml:space="preserve"> (default 0.5). The exact value of </w:t>
       </w:r>
+      <w:proofErr w:type="spellStart"/>
       <w:r>
         <w:rPr>
           <w:rFonts w:ascii="Menlo Regular" w:hAnsi="Menlo Regular" w:cs="Menlo Regular"/>
@@ -7862,8 +10251,41 @@
         </w:rPr>
         <w:t>weightingStyle</w:t>
       </w:r>
-      <w:r>
-        <w:t xml:space="preserve"> controls what the counts in each bin are divided by to normalize them ("rawcounts" yields no normalization). "allbeh" divides by the total number of behaviors for that subject, "singlebeh" divides by the count in that subject's log of the behavior the line represents, and "centerbeh" divides by the count in that subject's log of the behavior the graph is centered around.</w:t>
+      <w:proofErr w:type="spellEnd"/>
+      <w:r>
+        <w:t xml:space="preserve"> controls what the counts in each bin are divided by to normalize them ("</w:t>
+      </w:r>
+      <w:proofErr w:type="spellStart"/>
+      <w:r>
+        <w:t>rawcounts</w:t>
+      </w:r>
+      <w:proofErr w:type="spellEnd"/>
+      <w:r>
+        <w:t>" yields no normalization). "</w:t>
+      </w:r>
+      <w:proofErr w:type="spellStart"/>
+      <w:r>
+        <w:t>allbeh</w:t>
+      </w:r>
+      <w:proofErr w:type="spellEnd"/>
+      <w:r>
+        <w:t>" divides by the total number of behaviors for that subject, "</w:t>
+      </w:r>
+      <w:proofErr w:type="spellStart"/>
+      <w:r>
+        <w:t>singlebeh</w:t>
+      </w:r>
+      <w:proofErr w:type="spellEnd"/>
+      <w:r>
+        <w:t>" divides by the count in that subject's log of the behavior the line represents, and "</w:t>
+      </w:r>
+      <w:proofErr w:type="spellStart"/>
+      <w:r>
+        <w:t>centerbeh</w:t>
+      </w:r>
+      <w:proofErr w:type="spellEnd"/>
+      <w:r>
+        <w:t>" divides by the count in that subject's log of the behavior the graph is centered around.</w:t>
       </w:r>
     </w:p>
     <w:p/>
@@ -7880,6 +10302,7 @@
           <w:numId w:val="8"/>
         </w:numPr>
       </w:pPr>
+      <w:proofErr w:type="spellStart"/>
       <w:r>
         <w:rPr>
           <w:rFonts w:ascii="Menlo Regular" w:hAnsi="Menlo Regular" w:cs="Menlo Regular"/>
@@ -7887,6 +10310,7 @@
         </w:rPr>
         <w:t>lim</w:t>
       </w:r>
+      <w:proofErr w:type="spellEnd"/>
       <w:r>
         <w:rPr>
           <w:sz w:val="22"/>
@@ -7905,6 +10329,7 @@
           <w:numId w:val="8"/>
         </w:numPr>
       </w:pPr>
+      <w:proofErr w:type="spellStart"/>
       <w:r>
         <w:rPr>
           <w:rFonts w:ascii="Menlo Regular" w:hAnsi="Menlo Regular" w:cs="Menlo Regular"/>
@@ -7912,6 +10337,7 @@
         </w:rPr>
         <w:t>lineWidth</w:t>
       </w:r>
+      <w:proofErr w:type="spellEnd"/>
       <w:r>
         <w:rPr>
           <w:sz w:val="22"/>
@@ -7930,6 +10356,7 @@
           <w:numId w:val="8"/>
         </w:numPr>
       </w:pPr>
+      <w:proofErr w:type="spellStart"/>
       <w:r>
         <w:rPr>
           <w:rFonts w:ascii="Menlo Regular" w:hAnsi="Menlo Regular" w:cs="Menlo Regular"/>
@@ -7937,6 +10364,7 @@
         </w:rPr>
         <w:t>lineType</w:t>
       </w:r>
+      <w:proofErr w:type="spellEnd"/>
       <w:r>
         <w:rPr>
           <w:sz w:val="22"/>
@@ -7955,6 +10383,7 @@
           <w:numId w:val="8"/>
         </w:numPr>
       </w:pPr>
+      <w:proofErr w:type="spellStart"/>
       <w:r>
         <w:rPr>
           <w:rFonts w:ascii="Menlo Regular" w:hAnsi="Menlo Regular" w:cs="Menlo Regular"/>
@@ -7962,6 +10391,7 @@
         </w:rPr>
         <w:t>ymax</w:t>
       </w:r>
+      <w:proofErr w:type="spellEnd"/>
       <w:r>
         <w:rPr>
           <w:sz w:val="22"/>
@@ -7975,7 +10405,15 @@
     <w:p/>
     <w:p>
       <w:r>
-        <w:t>To not plot a behavior, just remove it from your colorkey. You can do this with</w:t>
+        <w:t xml:space="preserve">To not plot a behavior, just remove it from your </w:t>
+      </w:r>
+      <w:proofErr w:type="spellStart"/>
+      <w:r>
+        <w:t>colorkey</w:t>
+      </w:r>
+      <w:proofErr w:type="spellEnd"/>
+      <w:r>
+        <w:t>. You can do this with</w:t>
       </w:r>
     </w:p>
     <w:tbl>
@@ -8009,12 +10447,69 @@
               </w:rPr>
               <w:t xml:space="preserve">&gt; </w:t>
             </w:r>
-            <w:r>
-              <w:rPr>
-                <w:rFonts w:ascii="Menlo Regular" w:hAnsi="Menlo Regular" w:cs="Menlo Regular"/>
-                <w:sz w:val="22"/>
-              </w:rPr>
-              <w:t>editedColorKey &lt;- .editColorKey(my_color_key, .behnames(my_data))</w:t>
+            <w:proofErr w:type="spellStart"/>
+            <w:r>
+              <w:rPr>
+                <w:rFonts w:ascii="Menlo Regular" w:hAnsi="Menlo Regular" w:cs="Menlo Regular"/>
+                <w:sz w:val="22"/>
+              </w:rPr>
+              <w:t>editedColorKey</w:t>
+            </w:r>
+            <w:proofErr w:type="spellEnd"/>
+            <w:r>
+              <w:rPr>
+                <w:rFonts w:ascii="Menlo Regular" w:hAnsi="Menlo Regular" w:cs="Menlo Regular"/>
+                <w:sz w:val="22"/>
+              </w:rPr>
+              <w:t xml:space="preserve"> &lt;- .</w:t>
+            </w:r>
+            <w:proofErr w:type="spellStart"/>
+            <w:r>
+              <w:rPr>
+                <w:rFonts w:ascii="Menlo Regular" w:hAnsi="Menlo Regular" w:cs="Menlo Regular"/>
+                <w:sz w:val="22"/>
+              </w:rPr>
+              <w:t>editColorKey</w:t>
+            </w:r>
+            <w:proofErr w:type="spellEnd"/>
+            <w:r>
+              <w:rPr>
+                <w:rFonts w:ascii="Menlo Regular" w:hAnsi="Menlo Regular" w:cs="Menlo Regular"/>
+                <w:sz w:val="22"/>
+              </w:rPr>
+              <w:t>(</w:t>
+            </w:r>
+            <w:proofErr w:type="spellStart"/>
+            <w:r>
+              <w:rPr>
+                <w:rFonts w:ascii="Menlo Regular" w:hAnsi="Menlo Regular" w:cs="Menlo Regular"/>
+                <w:sz w:val="22"/>
+              </w:rPr>
+              <w:t>my_color_key</w:t>
+            </w:r>
+            <w:proofErr w:type="spellEnd"/>
+            <w:r>
+              <w:rPr>
+                <w:rFonts w:ascii="Menlo Regular" w:hAnsi="Menlo Regular" w:cs="Menlo Regular"/>
+                <w:sz w:val="22"/>
+              </w:rPr>
+              <w:t>, .</w:t>
+            </w:r>
+            <w:proofErr w:type="spellStart"/>
+            <w:r>
+              <w:rPr>
+                <w:rFonts w:ascii="Menlo Regular" w:hAnsi="Menlo Regular" w:cs="Menlo Regular"/>
+                <w:sz w:val="22"/>
+              </w:rPr>
+              <w:t>behnames</w:t>
+            </w:r>
+            <w:proofErr w:type="spellEnd"/>
+            <w:r>
+              <w:rPr>
+                <w:rFonts w:ascii="Menlo Regular" w:hAnsi="Menlo Regular" w:cs="Menlo Regular"/>
+                <w:sz w:val="22"/>
+              </w:rPr>
+              <w:t>(my_data))</w:t>
             </w:r>
           </w:p>
         </w:tc>
@@ -8111,12 +10606,21 @@
               </w:rPr>
               <w:t xml:space="preserve">&gt; </w:t>
             </w:r>
-            <w:r>
-              <w:rPr>
-                <w:rFonts w:ascii="Menlo Regular" w:hAnsi="Menlo Regular" w:cs="Menlo Regular"/>
-                <w:sz w:val="22"/>
-              </w:rPr>
-              <w:t>traceback()</w:t>
+            <w:proofErr w:type="spellStart"/>
+            <w:r>
+              <w:rPr>
+                <w:rFonts w:ascii="Menlo Regular" w:hAnsi="Menlo Regular" w:cs="Menlo Regular"/>
+                <w:sz w:val="22"/>
+              </w:rPr>
+              <w:t>traceback</w:t>
+            </w:r>
+            <w:proofErr w:type="spellEnd"/>
+            <w:r>
+              <w:rPr>
+                <w:rFonts w:ascii="Menlo Regular" w:hAnsi="Menlo Regular" w:cs="Menlo Regular"/>
+                <w:sz w:val="22"/>
+              </w:rPr>
+              <w:t>()</w:t>
             </w:r>
           </w:p>
         </w:tc>
@@ -8226,14 +10730,78 @@
                 <w:rFonts w:ascii="Menlo Regular" w:hAnsi="Menlo Regular" w:cs="Menlo Regular"/>
                 <w:sz w:val="22"/>
               </w:rPr>
-              <w:t xml:space="preserve">.behavioralDensityGraphs(my_data, my_color_key, filePref = </w:t>
-            </w:r>
-            <w:r>
-              <w:rPr>
-                <w:rFonts w:ascii="Menlo Regular" w:hAnsi="Menlo Regular" w:cs="Menlo Regular"/>
-                <w:sz w:val="22"/>
-              </w:rPr>
-              <w:t>'~/Desktop/Data/Output/markov', targetBehs = c('lead', 'female enters pot'))</w:t>
+              <w:t>.</w:t>
+            </w:r>
+            <w:proofErr w:type="spellStart"/>
+            <w:r>
+              <w:rPr>
+                <w:rFonts w:ascii="Menlo Regular" w:hAnsi="Menlo Regular" w:cs="Menlo Regular"/>
+                <w:sz w:val="22"/>
+              </w:rPr>
+              <w:t>behavioralDensityGraphs</w:t>
+            </w:r>
+            <w:proofErr w:type="spellEnd"/>
+            <w:r>
+              <w:rPr>
+                <w:rFonts w:ascii="Menlo Regular" w:hAnsi="Menlo Regular" w:cs="Menlo Regular"/>
+                <w:sz w:val="22"/>
+              </w:rPr>
+              <w:t xml:space="preserve">(my_data, </w:t>
+            </w:r>
+            <w:proofErr w:type="spellStart"/>
+            <w:r>
+              <w:rPr>
+                <w:rFonts w:ascii="Menlo Regular" w:hAnsi="Menlo Regular" w:cs="Menlo Regular"/>
+                <w:sz w:val="22"/>
+              </w:rPr>
+              <w:t>my_color_key</w:t>
+            </w:r>
+            <w:proofErr w:type="spellEnd"/>
+            <w:r>
+              <w:rPr>
+                <w:rFonts w:ascii="Menlo Regular" w:hAnsi="Menlo Regular" w:cs="Menlo Regular"/>
+                <w:sz w:val="22"/>
+              </w:rPr>
+              <w:t xml:space="preserve">, </w:t>
+            </w:r>
+            <w:proofErr w:type="spellStart"/>
+            <w:r>
+              <w:rPr>
+                <w:rFonts w:ascii="Menlo Regular" w:hAnsi="Menlo Regular" w:cs="Menlo Regular"/>
+                <w:sz w:val="22"/>
+              </w:rPr>
+              <w:t>filePref</w:t>
+            </w:r>
+            <w:proofErr w:type="spellEnd"/>
+            <w:r>
+              <w:rPr>
+                <w:rFonts w:ascii="Menlo Regular" w:hAnsi="Menlo Regular" w:cs="Menlo Regular"/>
+                <w:sz w:val="22"/>
+              </w:rPr>
+              <w:t xml:space="preserve"> = </w:t>
+            </w:r>
+            <w:r>
+              <w:rPr>
+                <w:rFonts w:ascii="Menlo Regular" w:hAnsi="Menlo Regular" w:cs="Menlo Regular"/>
+                <w:sz w:val="22"/>
+              </w:rPr>
+              <w:t xml:space="preserve">'~/Desktop/Data/Output/', </w:t>
+            </w:r>
+            <w:proofErr w:type="spellStart"/>
+            <w:r>
+              <w:rPr>
+                <w:rFonts w:ascii="Menlo Regular" w:hAnsi="Menlo Regular" w:cs="Menlo Regular"/>
+                <w:sz w:val="22"/>
+              </w:rPr>
+              <w:t>targetBehs</w:t>
+            </w:r>
+            <w:proofErr w:type="spellEnd"/>
+            <w:r>
+              <w:rPr>
+                <w:rFonts w:ascii="Menlo Regular" w:hAnsi="Menlo Regular" w:cs="Menlo Regular"/>
+                <w:sz w:val="22"/>
+              </w:rPr>
+              <w:t xml:space="preserve"> = c('lead', 'female enters pot'))</w:t>
             </w:r>
           </w:p>
         </w:tc>
@@ -8253,6 +10821,7 @@
       <w:r>
         <w:t xml:space="preserve"> and </w:t>
       </w:r>
+      <w:proofErr w:type="spellStart"/>
       <w:r>
         <w:rPr>
           <w:rFonts w:ascii="Menlo Regular" w:hAnsi="Menlo Regular" w:cs="Menlo Regular"/>
@@ -8260,9 +10829,11 @@
         </w:rPr>
         <w:t>my_color_key</w:t>
       </w:r>
+      <w:proofErr w:type="spellEnd"/>
       <w:r>
         <w:t xml:space="preserve">. </w:t>
       </w:r>
+      <w:proofErr w:type="spellStart"/>
       <w:r>
         <w:rPr>
           <w:rFonts w:ascii="Menlo Regular" w:hAnsi="Menlo Regular" w:cs="Menlo Regular"/>
@@ -8270,6 +10841,7 @@
         </w:rPr>
         <w:t>filePref</w:t>
       </w:r>
+      <w:proofErr w:type="spellEnd"/>
       <w:r>
         <w:rPr>
           <w:rFonts w:ascii="Menlo Regular" w:hAnsi="Menlo Regular" w:cs="Menlo Regular"/>
@@ -8280,12 +10852,21 @@
       <w:r>
         <w:t xml:space="preserve">and </w:t>
       </w:r>
+      <w:proofErr w:type="spellStart"/>
       <w:r>
         <w:rPr>
           <w:rFonts w:ascii="Menlo Regular" w:hAnsi="Menlo Regular" w:cs="Menlo Regular"/>
           <w:sz w:val="22"/>
         </w:rPr>
-        <w:t xml:space="preserve">targetBehs </w:t>
+        <w:t>targetBehs</w:t>
+      </w:r>
+      <w:proofErr w:type="spellEnd"/>
+      <w:r>
+        <w:rPr>
+          <w:rFonts w:ascii="Menlo Regular" w:hAnsi="Menlo Regular" w:cs="Menlo Regular"/>
+          <w:sz w:val="22"/>
+        </w:rPr>
+        <w:t xml:space="preserve"> </w:t>
       </w:r>
       <w:r>
         <w:t xml:space="preserve">are before equals signs, and </w:t>
@@ -8295,8 +10876,10 @@
           <w:rFonts w:ascii="Menlo Regular" w:hAnsi="Menlo Regular" w:cs="Menlo Regular"/>
           <w:sz w:val="22"/>
         </w:rPr>
-        <w:t>~/Desktop/Data/Output/markov</w:t>
-      </w:r>
+        <w:t>~/Desktop/Data/Output/</w:t>
+      </w:r>
+      <w:bookmarkStart w:id="0" w:name="_GoBack"/>
+      <w:bookmarkEnd w:id="0"/>
       <w:r>
         <w:t xml:space="preserve">, </w:t>
       </w:r>
@@ -8360,7 +10943,39 @@
                 <w:rFonts w:ascii="Menlo Regular" w:hAnsi="Menlo Regular" w:cs="Menlo Regular"/>
                 <w:sz w:val="22"/>
               </w:rPr>
-              <w:t>dump(c("my_data", "my_color_key"), file = '~/Desktop/bugReportData.R')</w:t>
+              <w:t>dump(c("my_data", "</w:t>
+            </w:r>
+            <w:proofErr w:type="spellStart"/>
+            <w:r>
+              <w:rPr>
+                <w:rFonts w:ascii="Menlo Regular" w:hAnsi="Menlo Regular" w:cs="Menlo Regular"/>
+                <w:sz w:val="22"/>
+              </w:rPr>
+              <w:t>my_color_key</w:t>
+            </w:r>
+            <w:proofErr w:type="spellEnd"/>
+            <w:r>
+              <w:rPr>
+                <w:rFonts w:ascii="Menlo Regular" w:hAnsi="Menlo Regular" w:cs="Menlo Regular"/>
+                <w:sz w:val="22"/>
+              </w:rPr>
+              <w:t>"), file = '~/Desktop/</w:t>
+            </w:r>
+            <w:proofErr w:type="spellStart"/>
+            <w:r>
+              <w:rPr>
+                <w:rFonts w:ascii="Menlo Regular" w:hAnsi="Menlo Regular" w:cs="Menlo Regular"/>
+                <w:sz w:val="22"/>
+              </w:rPr>
+              <w:t>bugReportData.R</w:t>
+            </w:r>
+            <w:proofErr w:type="spellEnd"/>
+            <w:r>
+              <w:rPr>
+                <w:rFonts w:ascii="Menlo Regular" w:hAnsi="Menlo Regular" w:cs="Menlo Regular"/>
+                <w:sz w:val="22"/>
+              </w:rPr>
+              <w:t>')</w:t>
             </w:r>
           </w:p>
         </w:tc>
@@ -8370,8 +10985,6 @@
       <w:r>
         <w:t>Send me all of this in an email, and I'll deal with it as soon as I can! The more information you provide, the more likely I am to be able to figure out exactly what went wrong.</w:t>
       </w:r>
-      <w:bookmarkStart w:id="0" w:name="_GoBack"/>
-      <w:bookmarkEnd w:id="0"/>
     </w:p>
     <w:sectPr>
       <w:footerReference w:type="even" r:id="rId23"/>
@@ -8380,7 +10993,6 @@
       <w:pgMar w:top="1440" w:right="1440" w:bottom="1440" w:left="1440" w:header="720" w:footer="720" w:gutter="0"/>
       <w:cols w:space="720"/>
       <w:docGrid w:linePitch="360"/>
-      <w:printerSettings r:id="rId25"/>
     </w:sectPr>
   </w:body>
 </w:document>
@@ -8420,6 +11032,7 @@
         <w:temporary/>
         <w:showingPlcHdr/>
       </w:sdtPr>
+      <w:sdtEndPr/>
       <w:sdtContent>
         <w:r>
           <w:t>[Type text]</w:t>
@@ -8438,6 +11051,7 @@
         <w:temporary/>
         <w:showingPlcHdr/>
       </w:sdtPr>
+      <w:sdtEndPr/>
       <w:sdtContent>
         <w:r>
           <w:t>[Type text]</w:t>
@@ -8456,6 +11070,7 @@
         <w:temporary/>
         <w:showingPlcHdr/>
       </w:sdtPr>
+      <w:sdtEndPr/>
       <w:sdtContent>
         <w:r>
           <w:t>[Type text]</w:t>
@@ -9552,6 +12167,7 @@
   <w:style w:type="character" w:default="1" w:styleId="DefaultParagraphFont">
     <w:name w:val="Default Paragraph Font"/>
     <w:uiPriority w:val="1"/>
+    <w:semiHidden/>
     <w:unhideWhenUsed/>
   </w:style>
   <w:style w:type="table" w:default="1" w:styleId="TableNormal">
@@ -10060,6 +12676,7 @@
   <w:style w:type="character" w:default="1" w:styleId="DefaultParagraphFont">
     <w:name w:val="Default Paragraph Font"/>
     <w:uiPriority w:val="1"/>
+    <w:semiHidden/>
     <w:unhideWhenUsed/>
   </w:style>
   <w:style w:type="table" w:default="1" w:styleId="TableNormal">
@@ -10427,13 +13044,6 @@
 
 <file path=word/glossary/fontTable.xml><?xml version="1.0" encoding="utf-8"?>
 <w:fonts xmlns:mc="http://schemas.openxmlformats.org/markup-compatibility/2006" xmlns:r="http://schemas.openxmlformats.org/officeDocument/2006/relationships" xmlns:w="http://schemas.openxmlformats.org/wordprocessingml/2006/main" xmlns:w14="http://schemas.microsoft.com/office/word/2010/wordml" mc:Ignorable="w14">
-  <w:font w:name="Times New Roman">
-    <w:panose1 w:val="02020603050405020304"/>
-    <w:charset w:val="00"/>
-    <w:family w:val="auto"/>
-    <w:pitch w:val="variable"/>
-    <w:sig w:usb0="E0002AFF" w:usb1="C0007841" w:usb2="00000009" w:usb3="00000000" w:csb0="000001FF" w:csb1="00000000"/>
-  </w:font>
   <w:font w:name="Calisto MT">
     <w:panose1 w:val="02040603050505030304"/>
     <w:charset w:val="00"/>
@@ -10446,6 +13056,13 @@
     <w:family w:val="auto"/>
     <w:pitch w:val="variable"/>
     <w:sig w:usb0="E00002FF" w:usb1="6AC7FDFB" w:usb2="00000012" w:usb3="00000000" w:csb0="0002009F" w:csb1="00000000"/>
+  </w:font>
+  <w:font w:name="Times New Roman">
+    <w:panose1 w:val="02020603050405020304"/>
+    <w:charset w:val="00"/>
+    <w:family w:val="auto"/>
+    <w:pitch w:val="variable"/>
+    <w:sig w:usb0="E0002AFF" w:usb1="C0007841" w:usb2="00000009" w:usb3="00000000" w:csb0="000001FF" w:csb1="00000000"/>
   </w:font>
   <w:font w:name="Lucida Grande">
     <w:panose1 w:val="020B0600040502020204"/>
@@ -11210,7 +13827,7 @@
 </file>
 
 <file path=customXml/itemProps1.xml><?xml version="1.0" encoding="utf-8"?>
-<ds:datastoreItem xmlns:ds="http://schemas.openxmlformats.org/officeDocument/2006/customXml" ds:itemID="{4F9C5FB5-9486-EB40-91B3-10C5F1AA9521}">
+<ds:datastoreItem xmlns:ds="http://schemas.openxmlformats.org/officeDocument/2006/customXml" ds:itemID="{AC25FC68-AE98-5B46-AC00-7BA52ACA5E54}">
   <ds:schemaRefs>
     <ds:schemaRef ds:uri="http://schemas.openxmlformats.org/officeDocument/2006/bibliography"/>
   </ds:schemaRefs>

</xml_diff>